<commit_message>
update EACN Relatório Repolho Roxo
</commit_message>
<xml_diff>
--- a/1 etim ds 2022/EACNT/Relatórios/pH com Repolho Roxo/EACN - Relatório Repolho Roxo pH.docx
+++ b/1 etim ds 2022/EACNT/Relatórios/pH com Repolho Roxo/EACN - Relatório Repolho Roxo pH.docx
@@ -2,13 +2,11 @@
 <file path=word/document.xml><?xml version="1.0" encoding="utf-8"?>
 <w:document xmlns:wpc="http://schemas.microsoft.com/office/word/2010/wordprocessingCanvas" xmlns:mc="http://schemas.openxmlformats.org/markup-compatibility/2006" xmlns:o="urn:schemas-microsoft-com:office:office" xmlns:r="http://schemas.openxmlformats.org/officeDocument/2006/relationships" xmlns:m="http://schemas.openxmlformats.org/officeDocument/2006/math" xmlns:v="urn:schemas-microsoft-com:vml" xmlns:wp14="http://schemas.microsoft.com/office/word/2010/wordprocessingDrawing" xmlns:wp="http://schemas.openxmlformats.org/drawingml/2006/wordprocessingDrawing" xmlns:w10="urn:schemas-microsoft-com:office:word" xmlns:w="http://schemas.openxmlformats.org/wordprocessingml/2006/main" xmlns:w14="http://schemas.microsoft.com/office/word/2010/wordml" xmlns:w15="http://schemas.microsoft.com/office/word/2012/wordml" xmlns:wpg="http://schemas.microsoft.com/office/word/2010/wordprocessingGroup" xmlns:wpi="http://schemas.microsoft.com/office/word/2010/wordprocessingInk" xmlns:wne="http://schemas.microsoft.com/office/word/2006/wordml" xmlns:wps="http://schemas.microsoft.com/office/word/2010/wordprocessingShape" xmlns:a="http://schemas.openxmlformats.org/drawingml/2006/main" xmlns:pic="http://schemas.openxmlformats.org/drawingml/2006/picture" xmlns:a14="http://schemas.microsoft.com/office/drawing/2010/main" mc:Ignorable="w14 w15 wp14">
   <w:body>
-    <w:p xmlns:wp14="http://schemas.microsoft.com/office/word/2010/wordml" wp14:textId="45EE3ACB">
-      <w:pPr>
-        <w:spacing w:after="200" w:afterAutospacing="off" w:line="360" w:lineRule="auto"/>
+    <w:p>
+      <w:pPr>
+        <w:spacing w:after="200" w:line="360" w:lineRule="auto"/>
         <w:jc w:val="center"/>
       </w:pPr>
-      <w:bookmarkStart w:name="_GoBack" w:id="0"/>
-      <w:bookmarkEnd w:id="0"/>
       <w:r>
         <w:rPr>
           <w:rFonts w:ascii="Arial" w:hAnsi="Arial" w:eastAsia="Arial" w:cs="Arial"/>
@@ -20,8 +18,7 @@
     </w:p>
     <w:p>
       <w:pPr>
-        <w:pStyle w:val="Normal"/>
-        <w:spacing w:after="200" w:afterAutospacing="off" w:line="360" w:lineRule="auto"/>
+        <w:spacing w:after="200" w:line="360" w:lineRule="auto"/>
         <w:jc w:val="center"/>
         <w:rPr>
           <w:rFonts w:ascii="Arial" w:hAnsi="Arial" w:eastAsia="Arial" w:cs="Arial"/>
@@ -40,8 +37,7 @@
     </w:p>
     <w:p>
       <w:pPr>
-        <w:pStyle w:val="Normal"/>
-        <w:spacing w:after="200" w:afterAutospacing="off" w:line="360" w:lineRule="auto"/>
+        <w:spacing w:after="200" w:line="360" w:lineRule="auto"/>
         <w:jc w:val="center"/>
         <w:rPr>
           <w:rFonts w:ascii="Arial" w:hAnsi="Arial" w:eastAsia="Arial" w:cs="Arial"/>
@@ -60,8 +56,7 @@
     </w:p>
     <w:p>
       <w:pPr>
-        <w:pStyle w:val="Normal"/>
-        <w:spacing w:after="200" w:afterAutospacing="off" w:line="360" w:lineRule="auto"/>
+        <w:spacing w:after="200" w:line="360" w:lineRule="auto"/>
         <w:jc w:val="center"/>
         <w:rPr>
           <w:rFonts w:ascii="Arial" w:hAnsi="Arial" w:eastAsia="Arial" w:cs="Arial"/>
@@ -80,8 +75,7 @@
     </w:p>
     <w:p>
       <w:pPr>
-        <w:pStyle w:val="Normal"/>
-        <w:spacing w:after="200" w:afterAutospacing="off" w:line="360" w:lineRule="auto"/>
+        <w:spacing w:after="200" w:line="360" w:lineRule="auto"/>
         <w:jc w:val="center"/>
         <w:rPr>
           <w:rFonts w:ascii="Arial" w:hAnsi="Arial" w:eastAsia="Arial" w:cs="Arial"/>
@@ -92,8 +86,7 @@
     </w:p>
     <w:p>
       <w:pPr>
-        <w:pStyle w:val="Normal"/>
-        <w:spacing w:after="200" w:afterAutospacing="off" w:line="360" w:lineRule="auto"/>
+        <w:spacing w:after="200" w:line="360" w:lineRule="auto"/>
         <w:jc w:val="center"/>
         <w:rPr>
           <w:rFonts w:ascii="Arial" w:hAnsi="Arial" w:eastAsia="Arial" w:cs="Arial"/>
@@ -104,8 +97,7 @@
     </w:p>
     <w:p>
       <w:pPr>
-        <w:pStyle w:val="Normal"/>
-        <w:spacing w:after="200" w:afterAutospacing="off" w:line="360" w:lineRule="auto"/>
+        <w:spacing w:after="200" w:line="360" w:lineRule="auto"/>
         <w:jc w:val="center"/>
         <w:rPr>
           <w:rFonts w:ascii="Arial" w:hAnsi="Arial" w:eastAsia="Arial" w:cs="Arial"/>
@@ -124,8 +116,7 @@
     </w:p>
     <w:p>
       <w:pPr>
-        <w:pStyle w:val="Normal"/>
-        <w:spacing w:after="200" w:afterAutospacing="off" w:line="360" w:lineRule="auto"/>
+        <w:spacing w:after="200" w:line="360" w:lineRule="auto"/>
         <w:jc w:val="center"/>
         <w:rPr>
           <w:rFonts w:ascii="Arial" w:hAnsi="Arial" w:eastAsia="Arial" w:cs="Arial"/>
@@ -144,8 +135,7 @@
     </w:p>
     <w:p>
       <w:pPr>
-        <w:pStyle w:val="Normal"/>
-        <w:spacing w:after="200" w:afterAutospacing="off" w:line="360" w:lineRule="auto"/>
+        <w:spacing w:after="200" w:line="360" w:lineRule="auto"/>
         <w:jc w:val="center"/>
         <w:rPr>
           <w:rFonts w:ascii="Arial" w:hAnsi="Arial" w:eastAsia="Arial" w:cs="Arial"/>
@@ -164,8 +154,7 @@
     </w:p>
     <w:p>
       <w:pPr>
-        <w:pStyle w:val="Normal"/>
-        <w:spacing w:after="200" w:afterAutospacing="off" w:line="360" w:lineRule="auto"/>
+        <w:spacing w:after="200" w:line="360" w:lineRule="auto"/>
         <w:jc w:val="center"/>
         <w:rPr>
           <w:rFonts w:ascii="Arial" w:hAnsi="Arial" w:eastAsia="Arial" w:cs="Arial"/>
@@ -184,8 +173,7 @@
     </w:p>
     <w:p>
       <w:pPr>
-        <w:pStyle w:val="Normal"/>
-        <w:spacing w:after="200" w:afterAutospacing="off" w:line="360" w:lineRule="auto"/>
+        <w:spacing w:after="200" w:line="360" w:lineRule="auto"/>
         <w:jc w:val="center"/>
         <w:rPr>
           <w:rFonts w:ascii="Arial" w:hAnsi="Arial" w:eastAsia="Arial" w:cs="Arial"/>
@@ -204,8 +192,7 @@
     </w:p>
     <w:p>
       <w:pPr>
-        <w:pStyle w:val="Normal"/>
-        <w:spacing w:after="200" w:afterAutospacing="off" w:line="360" w:lineRule="auto"/>
+        <w:spacing w:after="200" w:line="360" w:lineRule="auto"/>
         <w:jc w:val="center"/>
         <w:rPr>
           <w:rFonts w:ascii="Arial" w:hAnsi="Arial" w:eastAsia="Arial" w:cs="Arial"/>
@@ -224,8 +211,7 @@
     </w:p>
     <w:p>
       <w:pPr>
-        <w:pStyle w:val="Normal"/>
-        <w:spacing w:after="200" w:afterAutospacing="off" w:line="360" w:lineRule="auto"/>
+        <w:spacing w:after="200" w:line="360" w:lineRule="auto"/>
         <w:jc w:val="center"/>
         <w:rPr>
           <w:rFonts w:ascii="Arial" w:hAnsi="Arial" w:eastAsia="Arial" w:cs="Arial"/>
@@ -236,8 +222,7 @@
     </w:p>
     <w:p>
       <w:pPr>
-        <w:pStyle w:val="Normal"/>
-        <w:spacing w:after="200" w:afterAutospacing="off" w:line="360" w:lineRule="auto"/>
+        <w:spacing w:after="200" w:line="360" w:lineRule="auto"/>
         <w:jc w:val="center"/>
         <w:rPr>
           <w:rFonts w:ascii="Arial" w:hAnsi="Arial" w:eastAsia="Arial" w:cs="Arial"/>
@@ -248,8 +233,7 @@
     </w:p>
     <w:p>
       <w:pPr>
-        <w:pStyle w:val="Normal"/>
-        <w:spacing w:after="200" w:afterAutospacing="off" w:line="360" w:lineRule="auto"/>
+        <w:spacing w:after="200" w:line="360" w:lineRule="auto"/>
         <w:jc w:val="center"/>
         <w:rPr>
           <w:rFonts w:ascii="Arial" w:hAnsi="Arial" w:eastAsia="Arial" w:cs="Arial"/>
@@ -260,8 +244,7 @@
     </w:p>
     <w:p>
       <w:pPr>
-        <w:pStyle w:val="Normal"/>
-        <w:spacing w:after="200" w:afterAutospacing="off" w:line="360" w:lineRule="auto"/>
+        <w:spacing w:after="200" w:line="360" w:lineRule="auto"/>
         <w:jc w:val="center"/>
         <w:rPr>
           <w:rFonts w:ascii="Arial" w:hAnsi="Arial" w:eastAsia="Arial" w:cs="Arial"/>
@@ -298,8 +281,7 @@
     </w:p>
     <w:p>
       <w:pPr>
-        <w:pStyle w:val="Normal"/>
-        <w:spacing w:after="200" w:afterAutospacing="off" w:line="360" w:lineRule="auto"/>
+        <w:spacing w:after="200" w:line="360" w:lineRule="auto"/>
         <w:jc w:val="center"/>
         <w:rPr>
           <w:rFonts w:ascii="Arial" w:hAnsi="Arial" w:eastAsia="Arial" w:cs="Arial"/>
@@ -310,8 +292,7 @@
     </w:p>
     <w:p>
       <w:pPr>
-        <w:pStyle w:val="Normal"/>
-        <w:spacing w:after="200" w:afterAutospacing="off" w:line="360" w:lineRule="auto"/>
+        <w:spacing w:after="200" w:line="360" w:lineRule="auto"/>
         <w:jc w:val="center"/>
         <w:rPr>
           <w:rFonts w:ascii="Arial" w:hAnsi="Arial" w:eastAsia="Arial" w:cs="Arial"/>
@@ -322,8 +303,7 @@
     </w:p>
     <w:p>
       <w:pPr>
-        <w:pStyle w:val="Normal"/>
-        <w:spacing w:after="200" w:afterAutospacing="off" w:line="360" w:lineRule="auto"/>
+        <w:spacing w:after="200" w:line="360" w:lineRule="auto"/>
         <w:jc w:val="center"/>
         <w:rPr>
           <w:rFonts w:ascii="Arial" w:hAnsi="Arial" w:eastAsia="Arial" w:cs="Arial"/>
@@ -334,8 +314,7 @@
     </w:p>
     <w:p>
       <w:pPr>
-        <w:pStyle w:val="Normal"/>
-        <w:spacing w:after="200" w:afterAutospacing="off" w:line="360" w:lineRule="auto"/>
+        <w:spacing w:after="200" w:line="360" w:lineRule="auto"/>
         <w:jc w:val="center"/>
         <w:rPr>
           <w:rFonts w:ascii="Arial" w:hAnsi="Arial" w:eastAsia="Arial" w:cs="Arial"/>
@@ -346,8 +325,7 @@
     </w:p>
     <w:p>
       <w:pPr>
-        <w:pStyle w:val="Normal"/>
-        <w:spacing w:after="200" w:afterAutospacing="off" w:line="360" w:lineRule="auto"/>
+        <w:spacing w:after="200" w:line="360" w:lineRule="auto"/>
         <w:jc w:val="center"/>
         <w:rPr>
           <w:rFonts w:ascii="Arial" w:hAnsi="Arial" w:eastAsia="Arial" w:cs="Arial"/>
@@ -366,8 +344,7 @@
     </w:p>
     <w:p>
       <w:pPr>
-        <w:pStyle w:val="Normal"/>
-        <w:spacing w:after="200" w:afterAutospacing="off" w:line="360" w:lineRule="auto"/>
+        <w:spacing w:after="200" w:line="360" w:lineRule="auto"/>
         <w:jc w:val="center"/>
         <w:rPr>
           <w:rFonts w:ascii="Arial" w:hAnsi="Arial" w:eastAsia="Arial" w:cs="Arial"/>
@@ -386,59 +363,49 @@
     </w:p>
     <w:p>
       <w:pPr>
-        <w:pStyle w:val="ListParagraph"/>
+        <w:pStyle w:val="PargrafodaLista"/>
         <w:numPr>
           <w:ilvl w:val="0"/>
-          <w:numId w:val="1"/>
+          <w:numId w:val="2"/>
         </w:numPr>
-        <w:spacing w:after="200" w:afterAutospacing="off" w:line="360" w:lineRule="auto"/>
-        <w:jc w:val="both"/>
-        <w:rPr>
-          <w:rFonts w:ascii="Arial" w:hAnsi="Arial" w:eastAsia="Arial" w:cs="Arial"/>
-          <w:b w:val="1"/>
-          <w:bCs w:val="1"/>
-          <w:sz w:val="24"/>
-          <w:szCs w:val="24"/>
-        </w:rPr>
-      </w:pPr>
-      <w:r>
-        <w:rPr>
-          <w:rFonts w:ascii="Arial" w:hAnsi="Arial" w:eastAsia="Arial" w:cs="Arial"/>
-          <w:b w:val="1"/>
-          <w:bCs w:val="1"/>
-          <w:sz w:val="24"/>
-          <w:szCs w:val="24"/>
-        </w:rPr>
+        <w:spacing w:after="200" w:line="360" w:lineRule="auto"/>
+        <w:jc w:val="both"/>
+        <w:rPr>
+          <w:rFonts w:ascii="Arial" w:hAnsi="Arial" w:eastAsia="Arial" w:cs="Arial"/>
+          <w:b/>
+          <w:bCs/>
+          <w:sz w:val="24"/>
+          <w:szCs w:val="24"/>
+        </w:rPr>
+      </w:pPr>
+      <w:r>
+        <w:rPr>
+          <w:rFonts w:ascii="Arial" w:hAnsi="Arial" w:eastAsia="Arial" w:cs="Arial"/>
+          <w:b/>
+          <w:bCs/>
+          <w:sz w:val="24"/>
+          <w:szCs w:val="24"/>
+        </w:rPr>
+        <w:lastRenderedPageBreak/>
         <w:t>INTRODUÇÃO</w:t>
       </w:r>
     </w:p>
     <w:p>
       <w:pPr>
-        <w:pStyle w:val="Normal"/>
-        <w:spacing w:after="200" w:afterAutospacing="off" w:line="360" w:lineRule="auto"/>
-        <w:ind w:left="0"/>
-        <w:jc w:val="both"/>
-      </w:pPr>
-    </w:p>
-    <w:p>
-      <w:pPr>
-        <w:pStyle w:val="Normal"/>
-        <w:spacing w:after="200" w:afterAutospacing="off" w:line="360" w:lineRule="auto"/>
-        <w:ind w:left="0" w:firstLine="708"/>
-        <w:jc w:val="both"/>
-        <w:rPr>
-          <w:rFonts w:ascii="Arial" w:hAnsi="Arial" w:eastAsia="Arial" w:cs="Arial"/>
-          <w:b w:val="1"/>
-          <w:bCs w:val="1"/>
-          <w:sz w:val="24"/>
-          <w:szCs w:val="24"/>
-        </w:rPr>
-      </w:pPr>
-      <w:r>
-        <w:rPr>
-          <w:rFonts w:ascii="Arial" w:hAnsi="Arial" w:eastAsia="Arial" w:cs="Arial"/>
-          <w:b w:val="0"/>
-          <w:bCs w:val="0"/>
+        <w:spacing w:after="200" w:line="360" w:lineRule="auto"/>
+        <w:ind w:firstLine="708"/>
+        <w:jc w:val="both"/>
+        <w:rPr>
+          <w:rFonts w:ascii="Arial" w:hAnsi="Arial" w:eastAsia="Arial" w:cs="Arial"/>
+          <w:b/>
+          <w:bCs/>
+          <w:sz w:val="24"/>
+          <w:szCs w:val="24"/>
+        </w:rPr>
+      </w:pPr>
+      <w:r>
+        <w:rPr>
+          <w:rFonts w:ascii="Arial" w:hAnsi="Arial" w:eastAsia="Arial" w:cs="Arial"/>
           <w:sz w:val="24"/>
           <w:szCs w:val="24"/>
         </w:rPr>
@@ -448,8 +415,6 @@
       <w:r>
         <w:rPr>
           <w:rFonts w:ascii="Arial" w:hAnsi="Arial" w:eastAsia="Arial" w:cs="Arial"/>
-          <w:b w:val="0"/>
-          <w:bCs w:val="0"/>
           <w:sz w:val="24"/>
           <w:szCs w:val="24"/>
         </w:rPr>
@@ -459,19 +424,33 @@
       <w:r>
         <w:rPr>
           <w:rFonts w:ascii="Arial" w:hAnsi="Arial" w:eastAsia="Arial" w:cs="Arial"/>
-          <w:b w:val="0"/>
-          <w:bCs w:val="0"/>
-          <w:sz w:val="24"/>
-          <w:szCs w:val="24"/>
-        </w:rPr>
-        <w:t xml:space="preserve">. (potencial hidrogeniônico) é uma escala química numérica com valores de 0 a 14, onde sua função é determinar a acidez ou basicidade de substâncias químicas. Substâncias com </w:t>
+          <w:sz w:val="24"/>
+          <w:szCs w:val="24"/>
+        </w:rPr>
+        <w:t xml:space="preserve">. (potencial </w:t>
       </w:r>
       <w:proofErr w:type="spellStart"/>
       <w:r>
         <w:rPr>
           <w:rFonts w:ascii="Arial" w:hAnsi="Arial" w:eastAsia="Arial" w:cs="Arial"/>
-          <w:b w:val="0"/>
-          <w:bCs w:val="0"/>
+          <w:sz w:val="24"/>
+          <w:szCs w:val="24"/>
+        </w:rPr>
+        <w:t>hidrogeniônico</w:t>
+      </w:r>
+      <w:proofErr w:type="spellEnd"/>
+      <w:r>
+        <w:rPr>
+          <w:rFonts w:ascii="Arial" w:hAnsi="Arial" w:eastAsia="Arial" w:cs="Arial"/>
+          <w:sz w:val="24"/>
+          <w:szCs w:val="24"/>
+        </w:rPr>
+        <w:t xml:space="preserve">) é uma escala química numérica com valores de 0 a 14, onde sua função é determinar a acidez ou basicidade de substâncias químicas. Substâncias com </w:t>
+      </w:r>
+      <w:proofErr w:type="spellStart"/>
+      <w:r>
+        <w:rPr>
+          <w:rFonts w:ascii="Arial" w:hAnsi="Arial" w:eastAsia="Arial" w:cs="Arial"/>
           <w:sz w:val="24"/>
           <w:szCs w:val="24"/>
         </w:rPr>
@@ -481,8 +460,6 @@
       <w:r>
         <w:rPr>
           <w:rFonts w:ascii="Arial" w:hAnsi="Arial" w:eastAsia="Arial" w:cs="Arial"/>
-          <w:b w:val="0"/>
-          <w:bCs w:val="0"/>
           <w:sz w:val="24"/>
           <w:szCs w:val="24"/>
         </w:rPr>
@@ -492,8 +469,6 @@
       <w:r>
         <w:rPr>
           <w:rFonts w:ascii="Arial" w:hAnsi="Arial" w:eastAsia="Arial" w:cs="Arial"/>
-          <w:b w:val="0"/>
-          <w:bCs w:val="0"/>
           <w:sz w:val="24"/>
           <w:szCs w:val="24"/>
         </w:rPr>
@@ -503,8 +478,6 @@
       <w:r>
         <w:rPr>
           <w:rFonts w:ascii="Arial" w:hAnsi="Arial" w:eastAsia="Arial" w:cs="Arial"/>
-          <w:b w:val="0"/>
-          <w:bCs w:val="0"/>
           <w:sz w:val="24"/>
           <w:szCs w:val="24"/>
         </w:rPr>
@@ -514,8 +487,6 @@
       <w:r>
         <w:rPr>
           <w:rFonts w:ascii="Arial" w:hAnsi="Arial" w:eastAsia="Arial" w:cs="Arial"/>
-          <w:b w:val="0"/>
-          <w:bCs w:val="0"/>
           <w:sz w:val="24"/>
           <w:szCs w:val="24"/>
         </w:rPr>
@@ -525,8 +496,6 @@
       <w:r>
         <w:rPr>
           <w:rFonts w:ascii="Arial" w:hAnsi="Arial" w:eastAsia="Arial" w:cs="Arial"/>
-          <w:b w:val="0"/>
-          <w:bCs w:val="0"/>
           <w:sz w:val="24"/>
           <w:szCs w:val="24"/>
         </w:rPr>
@@ -535,68 +504,38 @@
     </w:p>
     <w:p>
       <w:pPr>
-        <w:pStyle w:val="Normal"/>
-        <w:spacing w:after="200" w:afterAutospacing="off" w:line="360" w:lineRule="auto"/>
-        <w:ind w:left="0" w:firstLine="708"/>
-        <w:jc w:val="both"/>
-        <w:rPr>
-          <w:rFonts w:ascii="Arial" w:hAnsi="Arial" w:eastAsia="Arial" w:cs="Arial"/>
-          <w:b w:val="0"/>
-          <w:bCs w:val="0"/>
-          <w:sz w:val="24"/>
-          <w:szCs w:val="24"/>
-        </w:rPr>
-      </w:pPr>
-      <w:r>
-        <w:rPr>
-          <w:rFonts w:ascii="Arial" w:hAnsi="Arial" w:eastAsia="Arial" w:cs="Arial"/>
-          <w:b w:val="0"/>
-          <w:bCs w:val="0"/>
-          <w:sz w:val="24"/>
-          <w:szCs w:val="24"/>
-        </w:rPr>
-        <w:t xml:space="preserve">Se em meio à uma solução a substância liberar cátions de hidrogênio, esta será sem dúvida uma substância ácida. Quanto mais cátions de hidrogênio a substância liberar, mais ácida será a solução. No entanto, se uma substância liberar hidroxilas (OH-), ou seja, uma molécula </w:t>
-      </w:r>
-      <w:r>
-        <w:rPr>
-          <w:rFonts w:ascii="Arial" w:hAnsi="Arial" w:eastAsia="Arial" w:cs="Arial"/>
-          <w:b w:val="0"/>
-          <w:bCs w:val="0"/>
-          <w:sz w:val="24"/>
-          <w:szCs w:val="24"/>
-        </w:rPr>
-        <w:t>de água</w:t>
-      </w:r>
-      <w:r>
-        <w:rPr>
-          <w:rFonts w:ascii="Arial" w:hAnsi="Arial" w:eastAsia="Arial" w:cs="Arial"/>
-          <w:b w:val="0"/>
-          <w:bCs w:val="0"/>
-          <w:sz w:val="24"/>
-          <w:szCs w:val="24"/>
-        </w:rPr>
-        <w:t xml:space="preserve"> com apenas um átomo de hidrogênio, e não liberar cátions de hidrogênio, esta substância será considerada base.</w:t>
-      </w:r>
-    </w:p>
-    <w:p>
-      <w:pPr>
-        <w:pStyle w:val="Normal"/>
-        <w:spacing w:after="200" w:afterAutospacing="off" w:line="360" w:lineRule="auto"/>
-        <w:ind w:left="0" w:firstLine="708"/>
-        <w:jc w:val="both"/>
-        <w:rPr>
-          <w:rFonts w:ascii="Arial" w:hAnsi="Arial" w:eastAsia="Arial" w:cs="Arial"/>
-          <w:b w:val="0"/>
-          <w:bCs w:val="0"/>
-          <w:sz w:val="24"/>
-          <w:szCs w:val="24"/>
-        </w:rPr>
-      </w:pPr>
-      <w:r>
-        <w:rPr>
-          <w:rFonts w:ascii="Arial" w:hAnsi="Arial" w:eastAsia="Arial" w:cs="Arial"/>
-          <w:b w:val="0"/>
-          <w:bCs w:val="0"/>
+        <w:spacing w:after="200" w:line="360" w:lineRule="auto"/>
+        <w:ind w:firstLine="708"/>
+        <w:jc w:val="both"/>
+        <w:rPr>
+          <w:rFonts w:ascii="Arial" w:hAnsi="Arial" w:eastAsia="Arial" w:cs="Arial"/>
+          <w:sz w:val="24"/>
+          <w:szCs w:val="24"/>
+        </w:rPr>
+      </w:pPr>
+      <w:r>
+        <w:rPr>
+          <w:rFonts w:ascii="Arial" w:hAnsi="Arial" w:eastAsia="Arial" w:cs="Arial"/>
+          <w:sz w:val="24"/>
+          <w:szCs w:val="24"/>
+        </w:rPr>
+        <w:t>Se em meio à uma solução a substância liberar cátions de hidrogênio, esta será sem dúvida uma substância ácida. Quanto mais cátions de hidrogênio a substância liberar, mais ácida será a solução. No entanto, se uma substância liberar hidroxilas (OH-), ou seja, uma molécula de água com apenas um átomo de hidrogênio, e não liberar cátions de hidrogênio, esta substância será considerada base.</w:t>
+      </w:r>
+    </w:p>
+    <w:p>
+      <w:pPr>
+        <w:spacing w:after="200" w:line="360" w:lineRule="auto"/>
+        <w:ind w:firstLine="708"/>
+        <w:jc w:val="both"/>
+        <w:rPr>
+          <w:rFonts w:ascii="Arial" w:hAnsi="Arial" w:eastAsia="Arial" w:cs="Arial"/>
+          <w:sz w:val="24"/>
+          <w:szCs w:val="24"/>
+        </w:rPr>
+      </w:pPr>
+      <w:r>
+        <w:rPr>
+          <w:rFonts w:ascii="Arial" w:hAnsi="Arial" w:eastAsia="Arial" w:cs="Arial"/>
           <w:sz w:val="24"/>
           <w:szCs w:val="24"/>
         </w:rPr>
@@ -606,8 +545,6 @@
       <w:r>
         <w:rPr>
           <w:rFonts w:ascii="Arial" w:hAnsi="Arial" w:eastAsia="Arial" w:cs="Arial"/>
-          <w:b w:val="0"/>
-          <w:bCs w:val="0"/>
           <w:sz w:val="24"/>
           <w:szCs w:val="24"/>
         </w:rPr>
@@ -617,8 +554,6 @@
       <w:r>
         <w:rPr>
           <w:rFonts w:ascii="Arial" w:hAnsi="Arial" w:eastAsia="Arial" w:cs="Arial"/>
-          <w:b w:val="0"/>
-          <w:bCs w:val="0"/>
           <w:sz w:val="24"/>
           <w:szCs w:val="24"/>
         </w:rPr>
@@ -628,8 +563,6 @@
       <w:r>
         <w:rPr>
           <w:rFonts w:ascii="Arial" w:hAnsi="Arial" w:eastAsia="Arial" w:cs="Arial"/>
-          <w:b w:val="0"/>
-          <w:bCs w:val="0"/>
           <w:sz w:val="24"/>
           <w:szCs w:val="24"/>
         </w:rPr>
@@ -639,19 +572,31 @@
       <w:r>
         <w:rPr>
           <w:rFonts w:ascii="Arial" w:hAnsi="Arial" w:eastAsia="Arial" w:cs="Arial"/>
-          <w:b w:val="0"/>
-          <w:bCs w:val="0"/>
-          <w:sz w:val="24"/>
-          <w:szCs w:val="24"/>
-        </w:rPr>
-        <w:t xml:space="preserve">. Entre os mais usados, estão o papel de tornassol, a solução de fenolftaleína, o azul de bromotimol e o extrato de repolho roxo. Todos eles indicam o </w:t>
+          <w:sz w:val="24"/>
+          <w:szCs w:val="24"/>
+        </w:rPr>
+        <w:t xml:space="preserve">. Entre os mais usados, estão o papel de tornassol, a solução de fenolftaleína, o azul de </w:t>
+      </w:r>
+      <w:r>
+        <w:rPr>
+          <w:rFonts w:ascii="Arial" w:hAnsi="Arial" w:eastAsia="Arial" w:cs="Arial"/>
+          <w:sz w:val="24"/>
+          <w:szCs w:val="24"/>
+        </w:rPr>
+        <w:t>bromotimol</w:t>
+      </w:r>
+      <w:r>
+        <w:rPr>
+          <w:rFonts w:ascii="Arial" w:hAnsi="Arial" w:eastAsia="Arial" w:cs="Arial"/>
+          <w:sz w:val="24"/>
+          <w:szCs w:val="24"/>
+        </w:rPr>
+        <w:t xml:space="preserve"> e o extrato de repolho roxo. Todos eles indicam o </w:t>
       </w:r>
       <w:proofErr w:type="spellStart"/>
       <w:r>
         <w:rPr>
           <w:rFonts w:ascii="Arial" w:hAnsi="Arial" w:eastAsia="Arial" w:cs="Arial"/>
-          <w:b w:val="0"/>
-          <w:bCs w:val="0"/>
           <w:sz w:val="24"/>
           <w:szCs w:val="24"/>
         </w:rPr>
@@ -661,8 +606,6 @@
       <w:r>
         <w:rPr>
           <w:rFonts w:ascii="Arial" w:hAnsi="Arial" w:eastAsia="Arial" w:cs="Arial"/>
-          <w:b w:val="0"/>
-          <w:bCs w:val="0"/>
           <w:sz w:val="24"/>
           <w:szCs w:val="24"/>
         </w:rPr>
@@ -671,72 +614,55 @@
     </w:p>
     <w:p>
       <w:pPr>
-        <w:pStyle w:val="Normal"/>
-        <w:spacing w:after="200" w:afterAutospacing="off" w:line="360" w:lineRule="auto"/>
-        <w:ind w:left="0"/>
+        <w:spacing w:after="200" w:line="360" w:lineRule="auto"/>
         <w:jc w:val="center"/>
         <w:rPr>
           <w:rFonts w:ascii="Arial" w:hAnsi="Arial" w:eastAsia="Arial" w:cs="Arial"/>
-          <w:b w:val="0"/>
-          <w:bCs w:val="0"/>
-          <w:sz w:val="24"/>
-          <w:szCs w:val="24"/>
-        </w:rPr>
-      </w:pPr>
-    </w:p>
-    <w:p>
-      <w:pPr>
-        <w:pStyle w:val="Normal"/>
-        <w:spacing w:after="200" w:afterAutospacing="off" w:line="360" w:lineRule="auto"/>
-        <w:ind w:left="0"/>
+          <w:sz w:val="24"/>
+          <w:szCs w:val="24"/>
+        </w:rPr>
+      </w:pPr>
+      <w:r>
+        <w:rPr>
+          <w:rFonts w:ascii="Arial" w:hAnsi="Arial" w:eastAsia="Arial" w:cs="Arial"/>
+          <w:b/>
+          <w:bCs/>
+          <w:sz w:val="24"/>
+          <w:szCs w:val="24"/>
+        </w:rPr>
+        <w:t>Repolho Roxo</w:t>
+      </w:r>
+    </w:p>
+    <w:p>
+      <w:pPr>
+        <w:spacing w:after="200" w:line="360" w:lineRule="auto"/>
         <w:jc w:val="center"/>
-        <w:rPr>
-          <w:rFonts w:ascii="Arial" w:hAnsi="Arial" w:eastAsia="Arial" w:cs="Arial"/>
-          <w:b w:val="0"/>
-          <w:bCs w:val="0"/>
-          <w:sz w:val="24"/>
-          <w:szCs w:val="24"/>
-        </w:rPr>
-      </w:pPr>
-      <w:r>
-        <w:rPr>
-          <w:rFonts w:ascii="Arial" w:hAnsi="Arial" w:eastAsia="Arial" w:cs="Arial"/>
-          <w:b w:val="1"/>
-          <w:bCs w:val="1"/>
-          <w:sz w:val="24"/>
-          <w:szCs w:val="24"/>
-        </w:rPr>
-        <w:t>Repolho Roxo</w:t>
-      </w:r>
-    </w:p>
-    <w:p>
-      <w:pPr>
-        <w:pStyle w:val="Normal"/>
-        <w:spacing w:after="200" w:afterAutospacing="off" w:line="360" w:lineRule="auto"/>
-        <w:ind w:left="0"/>
-        <w:jc w:val="center"/>
-      </w:pPr>
-      <w:r>
+      </w:pPr>
+      <w:r>
+        <w:rPr>
+          <w:noProof/>
+          <w:lang w:eastAsia="pt-BR"/>
+        </w:rPr>
         <w:drawing>
-          <wp:inline wp14:editId="4ADA952F" wp14:anchorId="6F1F48AC">
+          <wp:inline distT="0" distB="0" distL="0" distR="0" wp14:anchorId="1368B922" wp14:editId="06FD8663">
             <wp:extent cx="4572000" cy="2581275"/>
             <wp:effectExtent l="0" t="0" r="0" b="0"/>
-            <wp:docPr id="31627655" name="" title=""/>
+            <wp:docPr id="2076418172" name="Imagem 2076418172"/>
             <wp:cNvGraphicFramePr>
-              <a:graphicFrameLocks noChangeAspect="1"/>
+              <a:graphicFrameLocks xmlns:a="http://schemas.openxmlformats.org/drawingml/2006/main" noChangeAspect="1"/>
             </wp:cNvGraphicFramePr>
-            <a:graphic>
+            <a:graphic xmlns:a="http://schemas.openxmlformats.org/drawingml/2006/main">
               <a:graphicData uri="http://schemas.openxmlformats.org/drawingml/2006/picture">
-                <pic:pic>
+                <pic:pic xmlns:pic="http://schemas.openxmlformats.org/drawingml/2006/picture">
                   <pic:nvPicPr>
                     <pic:cNvPr id="0" name=""/>
                     <pic:cNvPicPr/>
                   </pic:nvPicPr>
                   <pic:blipFill>
-                    <a:blip r:embed="Rdfb13270dca94b91">
+                    <a:blip r:embed="rId5" cstate="print">
                       <a:extLst>
-                        <a:ext xmlns:a="http://schemas.openxmlformats.org/drawingml/2006/main" uri="{28A0092B-C50C-407E-A947-70E740481C1C}">
-                          <a14:useLocalDpi val="0"/>
+                        <a:ext uri="{28A0092B-C50C-407E-A947-70E740481C1C}">
+                          <a14:useLocalDpi xmlns:a14="http://schemas.microsoft.com/office/drawing/2010/main" val="0"/>
                         </a:ext>
                       </a:extLst>
                     </a:blip>
@@ -762,9 +688,113 @@
     </w:p>
     <w:p>
       <w:pPr>
-        <w:pStyle w:val="Normal"/>
-        <w:spacing w:after="200" w:afterAutospacing="off" w:line="360" w:lineRule="auto"/>
-        <w:ind w:left="0" w:firstLine="708"/>
+        <w:spacing w:after="200" w:line="360" w:lineRule="auto"/>
+        <w:ind w:firstLine="708"/>
+        <w:jc w:val="both"/>
+        <w:rPr>
+          <w:rFonts w:ascii="Arial" w:hAnsi="Arial" w:eastAsia="Arial" w:cs="Arial"/>
+          <w:b/>
+          <w:bCs/>
+          <w:sz w:val="24"/>
+          <w:szCs w:val="24"/>
+        </w:rPr>
+      </w:pPr>
+      <w:r>
+        <w:rPr>
+          <w:rFonts w:ascii="Arial" w:hAnsi="Arial" w:eastAsia="Arial" w:cs="Arial"/>
+          <w:sz w:val="24"/>
+          <w:szCs w:val="24"/>
+        </w:rPr>
+        <w:t xml:space="preserve">O extrato de repolho roxo, obtido após bater no liquidificador folhas de repolho roxo com água, é um indicador de </w:t>
+      </w:r>
+      <w:proofErr w:type="spellStart"/>
+      <w:r>
+        <w:rPr>
+          <w:rFonts w:ascii="Arial" w:hAnsi="Arial" w:eastAsia="Arial" w:cs="Arial"/>
+          <w:sz w:val="24"/>
+          <w:szCs w:val="24"/>
+        </w:rPr>
+        <w:t>p.H</w:t>
+      </w:r>
+      <w:proofErr w:type="spellEnd"/>
+      <w:r>
+        <w:rPr>
+          <w:rFonts w:ascii="Arial" w:hAnsi="Arial" w:eastAsia="Arial" w:cs="Arial"/>
+          <w:sz w:val="24"/>
+          <w:szCs w:val="24"/>
+        </w:rPr>
+        <w:t xml:space="preserve">. natural. Os seus pigmentos que o fazem com que seja um indicador de </w:t>
+      </w:r>
+      <w:proofErr w:type="spellStart"/>
+      <w:r>
+        <w:rPr>
+          <w:rFonts w:ascii="Arial" w:hAnsi="Arial" w:eastAsia="Arial" w:cs="Arial"/>
+          <w:sz w:val="24"/>
+          <w:szCs w:val="24"/>
+        </w:rPr>
+        <w:t>p.H</w:t>
+      </w:r>
+      <w:proofErr w:type="spellEnd"/>
+      <w:r>
+        <w:rPr>
+          <w:rFonts w:ascii="Arial" w:hAnsi="Arial" w:eastAsia="Arial" w:cs="Arial"/>
+          <w:sz w:val="24"/>
+          <w:szCs w:val="24"/>
+        </w:rPr>
+        <w:t xml:space="preserve">. são as antocianinas, visto que estas são as </w:t>
+      </w:r>
+      <w:r>
+        <w:rPr>
+          <w:rFonts w:ascii="Arial" w:hAnsi="Arial" w:eastAsia="Arial" w:cs="Arial"/>
+          <w:sz w:val="24"/>
+          <w:szCs w:val="24"/>
+        </w:rPr>
+        <w:lastRenderedPageBreak/>
+        <w:t>responsáveis pela mudança da coloração da solução, já que sua estrutura varia de acordo com a solução da qual é colocada.</w:t>
+      </w:r>
+    </w:p>
+    <w:p>
+      <w:pPr>
+        <w:spacing w:after="200" w:line="360" w:lineRule="auto"/>
+        <w:jc w:val="both"/>
+        <w:rPr>
+          <w:rFonts w:ascii="Arial" w:hAnsi="Arial" w:eastAsia="Arial" w:cs="Arial"/>
+          <w:sz w:val="24"/>
+          <w:szCs w:val="24"/>
+        </w:rPr>
+      </w:pPr>
+    </w:p>
+    <w:p>
+      <w:pPr>
+        <w:pStyle w:val="PargrafodaLista"/>
+        <w:numPr>
+          <w:ilvl w:val="0"/>
+          <w:numId w:val="2"/>
+        </w:numPr>
+        <w:spacing w:after="200" w:line="360" w:lineRule="auto"/>
+        <w:jc w:val="both"/>
+        <w:rPr>
+          <w:rFonts w:ascii="Arial" w:hAnsi="Arial" w:eastAsia="Arial" w:cs="Arial"/>
+          <w:b/>
+          <w:bCs/>
+          <w:sz w:val="24"/>
+          <w:szCs w:val="24"/>
+        </w:rPr>
+      </w:pPr>
+      <w:r>
+        <w:rPr>
+          <w:rFonts w:ascii="Arial" w:hAnsi="Arial" w:eastAsia="Arial" w:cs="Arial"/>
+          <w:b/>
+          <w:bCs/>
+          <w:sz w:val="24"/>
+          <w:szCs w:val="24"/>
+        </w:rPr>
+        <w:t>OBJETIVO</w:t>
+      </w:r>
+    </w:p>
+    <w:p>
+      <w:pPr>
+        <w:spacing w:after="200" w:line="360" w:lineRule="auto"/>
         <w:jc w:val="both"/>
         <w:rPr>
           <w:rFonts w:ascii="Arial" w:hAnsi="Arial" w:eastAsia="Arial" w:cs="Arial"/>
@@ -777,19 +807,31 @@
       <w:r>
         <w:rPr>
           <w:rFonts w:ascii="Arial" w:hAnsi="Arial" w:eastAsia="Arial" w:cs="Arial"/>
-          <w:b w:val="0"/>
-          <w:bCs w:val="0"/>
-          <w:sz w:val="24"/>
-          <w:szCs w:val="24"/>
-        </w:rPr>
-        <w:t xml:space="preserve">O extrato de repolho roxo, obtido após bater no liquidificador folhas de repolho roxo com água, é um indicador de </w:t>
+          <w:sz w:val="24"/>
+          <w:szCs w:val="24"/>
+        </w:rPr>
+        <w:t xml:space="preserve">Observar a reação do extrato de repolho roxo com substâncias químicas afim de analisar sua utilidade como indicador de potencial </w:t>
+      </w:r>
+      <w:r>
+        <w:rPr>
+          <w:rFonts w:ascii="Arial" w:hAnsi="Arial" w:eastAsia="Arial" w:cs="Arial"/>
+          <w:sz w:val="24"/>
+          <w:szCs w:val="24"/>
+        </w:rPr>
+        <w:t>hidrogeniônico</w:t>
+      </w:r>
+      <w:r>
+        <w:rPr>
+          <w:rFonts w:ascii="Arial" w:hAnsi="Arial" w:eastAsia="Arial" w:cs="Arial"/>
+          <w:sz w:val="24"/>
+          <w:szCs w:val="24"/>
+        </w:rPr>
+        <w:t xml:space="preserve"> (</w:t>
       </w:r>
       <w:proofErr w:type="spellStart"/>
       <w:r>
         <w:rPr>
           <w:rFonts w:ascii="Arial" w:hAnsi="Arial" w:eastAsia="Arial" w:cs="Arial"/>
-          <w:b w:val="0"/>
-          <w:bCs w:val="0"/>
           <w:sz w:val="24"/>
           <w:szCs w:val="24"/>
         </w:rPr>
@@ -799,19 +841,1176 @@
       <w:r>
         <w:rPr>
           <w:rFonts w:ascii="Arial" w:hAnsi="Arial" w:eastAsia="Arial" w:cs="Arial"/>
-          <w:b w:val="0"/>
-          <w:bCs w:val="0"/>
-          <w:sz w:val="24"/>
-          <w:szCs w:val="24"/>
-        </w:rPr>
-        <w:t xml:space="preserve">. natural. Os seus pigmentos que o fazem com que seja um indicador de </w:t>
+          <w:sz w:val="24"/>
+          <w:szCs w:val="24"/>
+        </w:rPr>
+        <w:t>.)</w:t>
+      </w:r>
+    </w:p>
+    <w:p>
+      <w:pPr>
+        <w:pStyle w:val="Normal"/>
+        <w:spacing w:after="200" w:line="360" w:lineRule="auto"/>
+        <w:jc w:val="both"/>
+        <w:rPr>
+          <w:rFonts w:ascii="Arial" w:hAnsi="Arial" w:eastAsia="Arial" w:cs="Arial"/>
+          <w:sz w:val="24"/>
+          <w:szCs w:val="24"/>
+        </w:rPr>
+      </w:pPr>
+    </w:p>
+    <w:p>
+      <w:pPr>
+        <w:pStyle w:val="PargrafodaLista"/>
+        <w:numPr>
+          <w:ilvl w:val="0"/>
+          <w:numId w:val="2"/>
+        </w:numPr>
+        <w:spacing w:after="200" w:line="360" w:lineRule="auto"/>
+        <w:jc w:val="both"/>
+        <w:rPr>
+          <w:rFonts w:ascii="Arial" w:hAnsi="Arial" w:eastAsia="Arial" w:cs="Arial"/>
+          <w:b/>
+          <w:bCs/>
+          <w:sz w:val="24"/>
+          <w:szCs w:val="24"/>
+        </w:rPr>
+      </w:pPr>
+      <w:r>
+        <w:rPr>
+          <w:rFonts w:ascii="Arial" w:hAnsi="Arial" w:eastAsia="Arial" w:cs="Arial"/>
+          <w:b/>
+          <w:bCs/>
+          <w:sz w:val="24"/>
+          <w:szCs w:val="24"/>
+        </w:rPr>
+        <w:t>MATERIAIS E REAGENTES</w:t>
+      </w:r>
+    </w:p>
+    <w:p>
+      <w:pPr>
+        <w:spacing w:after="200" w:line="360" w:lineRule="auto"/>
+        <w:jc w:val="both"/>
+        <w:rPr>
+          <w:rFonts w:ascii="Arial" w:hAnsi="Arial" w:eastAsia="Arial" w:cs="Arial"/>
+          <w:sz w:val="24"/>
+          <w:szCs w:val="24"/>
+        </w:rPr>
+      </w:pPr>
+      <w:r>
+        <w:rPr>
+          <w:rFonts w:ascii="Arial" w:hAnsi="Arial" w:eastAsia="Arial" w:cs="Arial"/>
+          <w:sz w:val="24"/>
+          <w:szCs w:val="24"/>
+        </w:rPr>
+        <w:t>- Um conta-gotas</w:t>
+      </w:r>
+    </w:p>
+    <w:p>
+      <w:pPr>
+        <w:spacing w:after="200" w:line="360" w:lineRule="auto"/>
+        <w:jc w:val="both"/>
+        <w:rPr>
+          <w:rFonts w:ascii="Arial" w:hAnsi="Arial" w:eastAsia="Arial" w:cs="Arial"/>
+          <w:sz w:val="24"/>
+          <w:szCs w:val="24"/>
+        </w:rPr>
+      </w:pPr>
+      <w:r>
+        <w:rPr>
+          <w:rFonts w:ascii="Arial" w:hAnsi="Arial" w:eastAsia="Arial" w:cs="Arial"/>
+          <w:sz w:val="24"/>
+          <w:szCs w:val="24"/>
+        </w:rPr>
+        <w:t>- Uma espátula</w:t>
+      </w:r>
+    </w:p>
+    <w:p>
+      <w:pPr>
+        <w:spacing w:after="200" w:line="360" w:lineRule="auto"/>
+        <w:jc w:val="both"/>
+        <w:rPr>
+          <w:rFonts w:ascii="Arial" w:hAnsi="Arial" w:eastAsia="Arial" w:cs="Arial"/>
+          <w:sz w:val="24"/>
+          <w:szCs w:val="24"/>
+        </w:rPr>
+      </w:pPr>
+      <w:r>
+        <w:rPr>
+          <w:rFonts w:ascii="Arial" w:hAnsi="Arial" w:eastAsia="Arial" w:cs="Arial"/>
+          <w:sz w:val="24"/>
+          <w:szCs w:val="24"/>
+        </w:rPr>
+        <w:t>- Nove tubos de ensaio, com cada um deles contendo letras marcadas de ‘A’ a ‘I’ na parte externa do vidro.</w:t>
+      </w:r>
+    </w:p>
+    <w:p>
+      <w:pPr>
+        <w:spacing w:after="200" w:line="360" w:lineRule="auto"/>
+        <w:jc w:val="both"/>
+        <w:rPr>
+          <w:rFonts w:ascii="Arial" w:hAnsi="Arial" w:eastAsia="Arial" w:cs="Arial"/>
+          <w:sz w:val="24"/>
+          <w:szCs w:val="24"/>
+        </w:rPr>
+      </w:pPr>
+      <w:r>
+        <w:rPr>
+          <w:rFonts w:ascii="Arial" w:hAnsi="Arial" w:eastAsia="Arial" w:cs="Arial"/>
+          <w:sz w:val="24"/>
+          <w:szCs w:val="24"/>
+        </w:rPr>
+        <w:t>- Copo plástico descartável com extrato de repolho roxo</w:t>
+      </w:r>
+    </w:p>
+    <w:p>
+      <w:pPr>
+        <w:spacing w:after="200" w:line="360" w:lineRule="auto"/>
+        <w:jc w:val="both"/>
+        <w:rPr>
+          <w:rFonts w:ascii="Arial" w:hAnsi="Arial" w:eastAsia="Arial" w:cs="Arial"/>
+          <w:sz w:val="24"/>
+          <w:szCs w:val="24"/>
+        </w:rPr>
+      </w:pPr>
+      <w:r>
+        <w:rPr>
+          <w:rFonts w:ascii="Arial" w:hAnsi="Arial" w:eastAsia="Arial" w:cs="Arial"/>
+          <w:sz w:val="24"/>
+          <w:szCs w:val="24"/>
+        </w:rPr>
+        <w:t>- Nove diferentes substâncias químicas</w:t>
+      </w:r>
+    </w:p>
+    <w:p>
+      <w:pPr>
+        <w:pStyle w:val="Normal"/>
+        <w:spacing w:after="200" w:line="360" w:lineRule="auto"/>
+        <w:jc w:val="both"/>
+        <w:rPr>
+          <w:rFonts w:ascii="Arial" w:hAnsi="Arial" w:eastAsia="Arial" w:cs="Arial"/>
+          <w:sz w:val="24"/>
+          <w:szCs w:val="24"/>
+        </w:rPr>
+      </w:pPr>
+    </w:p>
+    <w:p>
+      <w:pPr>
+        <w:pStyle w:val="PargrafodaLista"/>
+        <w:numPr>
+          <w:ilvl w:val="0"/>
+          <w:numId w:val="2"/>
+        </w:numPr>
+        <w:spacing w:after="200" w:line="360" w:lineRule="auto"/>
+        <w:jc w:val="both"/>
+        <w:rPr>
+          <w:rFonts w:ascii="Arial" w:hAnsi="Arial" w:eastAsia="Arial" w:cs="Arial"/>
+          <w:b/>
+          <w:bCs/>
+          <w:sz w:val="24"/>
+          <w:szCs w:val="24"/>
+        </w:rPr>
+      </w:pPr>
+      <w:r>
+        <w:rPr>
+          <w:rFonts w:ascii="Arial" w:hAnsi="Arial" w:eastAsia="Arial" w:cs="Arial"/>
+          <w:b/>
+          <w:bCs/>
+          <w:sz w:val="24"/>
+          <w:szCs w:val="24"/>
+        </w:rPr>
+        <w:t>PROCEDIMENTO EXPERIMENTAL</w:t>
+      </w:r>
+    </w:p>
+    <w:p>
+      <w:pPr>
+        <w:spacing w:after="200" w:line="360" w:lineRule="auto"/>
+        <w:jc w:val="both"/>
+        <w:rPr>
+          <w:rFonts w:ascii="Arial" w:hAnsi="Arial" w:eastAsia="Arial" w:cs="Arial"/>
+          <w:b/>
+          <w:bCs/>
+          <w:sz w:val="24"/>
+          <w:szCs w:val="24"/>
+        </w:rPr>
+      </w:pPr>
+      <w:r>
+        <w:rPr>
+          <w:rFonts w:ascii="Arial" w:hAnsi="Arial" w:eastAsia="Arial" w:cs="Arial"/>
+          <w:sz w:val="24"/>
+          <w:szCs w:val="24"/>
+        </w:rPr>
+        <w:t xml:space="preserve">Com todos os materiais e reagentes na bancada, foi-se extraído com o conta-gotas o extrato de repolho roxo do copo de plástico, o suficiente para que o conta-gotas se enchesse pela metade. </w:t>
+      </w:r>
+    </w:p>
+    <w:p>
+      <w:pPr>
+        <w:spacing w:after="200" w:line="360" w:lineRule="auto"/>
+        <w:jc w:val="both"/>
+        <w:rPr>
+          <w:rFonts w:ascii="Arial" w:hAnsi="Arial" w:eastAsia="Arial" w:cs="Arial"/>
+          <w:sz w:val="24"/>
+          <w:szCs w:val="24"/>
+        </w:rPr>
+      </w:pPr>
+      <w:r>
+        <w:rPr>
+          <w:rFonts w:ascii="Arial" w:hAnsi="Arial" w:eastAsia="Arial" w:cs="Arial"/>
+          <w:sz w:val="24"/>
+          <w:szCs w:val="24"/>
+        </w:rPr>
+        <w:t>Com o conta-gotas, inseriu-se vinte gotas de extrato de repolho roxo dentro de um dos tubos de ensaios. Todo este processo se repetiu em todos os tubos de ensaio, até que todos eles estivessem com aproximadamente vinte gotas de extrato de repolho roxo cada um.</w:t>
+      </w:r>
+    </w:p>
+    <w:p>
+      <w:pPr>
+        <w:spacing w:after="200" w:line="360" w:lineRule="auto"/>
+        <w:jc w:val="both"/>
+        <w:rPr>
+          <w:rFonts w:ascii="Arial" w:hAnsi="Arial" w:eastAsia="Arial" w:cs="Arial"/>
+          <w:sz w:val="24"/>
+          <w:szCs w:val="24"/>
+        </w:rPr>
+      </w:pPr>
+      <w:r>
+        <w:rPr>
+          <w:rFonts w:ascii="Arial" w:hAnsi="Arial" w:eastAsia="Arial" w:cs="Arial"/>
+          <w:sz w:val="24"/>
+          <w:szCs w:val="24"/>
+        </w:rPr>
+        <w:t>Colocou-se então uma substância química diferente em cada um destes tubos de ensaio usando uma espátula e misturando-os.</w:t>
+      </w:r>
+    </w:p>
+    <w:p w14:noSpellErr="1">
+      <w:pPr>
+        <w:pStyle w:val="Normal"/>
+        <w:spacing w:after="200" w:line="360" w:lineRule="auto"/>
+        <w:jc w:val="both"/>
+        <w:rPr>
+          <w:rFonts w:ascii="Arial" w:hAnsi="Arial" w:eastAsia="Arial" w:cs="Arial"/>
+          <w:sz w:val="24"/>
+          <w:szCs w:val="24"/>
+        </w:rPr>
+      </w:pPr>
+    </w:p>
+    <w:p>
+      <w:pPr>
+        <w:pStyle w:val="Normal"/>
+        <w:spacing w:after="200" w:line="360" w:lineRule="auto"/>
+        <w:jc w:val="both"/>
+        <w:rPr>
+          <w:rFonts w:ascii="Arial" w:hAnsi="Arial" w:eastAsia="Arial" w:cs="Arial"/>
+          <w:sz w:val="24"/>
+          <w:szCs w:val="24"/>
+        </w:rPr>
+      </w:pPr>
+    </w:p>
+    <w:p>
+      <w:pPr>
+        <w:pStyle w:val="Normal"/>
+        <w:spacing w:after="200" w:line="360" w:lineRule="auto"/>
+        <w:jc w:val="both"/>
+        <w:rPr>
+          <w:rFonts w:ascii="Arial" w:hAnsi="Arial" w:eastAsia="Arial" w:cs="Arial"/>
+          <w:sz w:val="24"/>
+          <w:szCs w:val="24"/>
+        </w:rPr>
+      </w:pPr>
+    </w:p>
+    <w:p>
+      <w:pPr>
+        <w:pStyle w:val="Normal"/>
+        <w:spacing w:after="200" w:line="360" w:lineRule="auto"/>
+        <w:jc w:val="both"/>
+        <w:rPr>
+          <w:rFonts w:ascii="Arial" w:hAnsi="Arial" w:eastAsia="Arial" w:cs="Arial"/>
+          <w:sz w:val="24"/>
+          <w:szCs w:val="24"/>
+        </w:rPr>
+      </w:pPr>
+    </w:p>
+    <w:p>
+      <w:pPr>
+        <w:pStyle w:val="PargrafodaLista"/>
+        <w:numPr>
+          <w:ilvl w:val="0"/>
+          <w:numId w:val="2"/>
+        </w:numPr>
+        <w:spacing w:after="200" w:line="360" w:lineRule="auto"/>
+        <w:jc w:val="both"/>
+        <w:rPr>
+          <w:rFonts w:ascii="Arial" w:hAnsi="Arial" w:eastAsia="Arial" w:cs="Arial"/>
+          <w:b/>
+          <w:bCs/>
+          <w:sz w:val="24"/>
+          <w:szCs w:val="24"/>
+        </w:rPr>
+      </w:pPr>
+      <w:r>
+        <w:rPr>
+          <w:rFonts w:ascii="Arial" w:hAnsi="Arial" w:eastAsia="Arial" w:cs="Arial"/>
+          <w:b/>
+          <w:bCs/>
+          <w:sz w:val="24"/>
+          <w:szCs w:val="24"/>
+        </w:rPr>
+        <w:t>RESULTADOS E DISCUSSÕES</w:t>
+      </w:r>
+    </w:p>
+    <w:p>
+      <w:pPr>
+        <w:spacing w:after="200" w:line="360" w:lineRule="auto"/>
+        <w:jc w:val="center"/>
+      </w:pPr>
+    </w:p>
+    <w:tbl>
+      <w:tblPr>
+        <w:tblStyle w:val="Tabelacomgrade"/>
+        <w:tblW w:w="0" w:type="auto"/>
+        <w:jc w:val="center"/>
+        <w:tblLayout w:type="fixed"/>
+        <w:tblLook w:val="06A0" w:firstRow="1" w:lastRow="0" w:firstColumn="1" w:lastColumn="0" w:noHBand="1" w:noVBand="1"/>
+      </w:tblPr>
+      <w:tblGrid>
+        <w:gridCol w:w="2265"/>
+        <w:gridCol w:w="2265"/>
+        <w:gridCol w:w="2085"/>
+      </w:tblGrid>
+      <w:tr>
+        <w:trPr>
+          <w:jc w:val="center"/>
+        </w:trPr>
+        <w:tc>
+          <w:tcPr>
+            <w:tcW w:w="2265" w:type="dxa"/>
+          </w:tcPr>
+          <w:p>
+            <w:pPr>
+              <w:jc w:val="center"/>
+              <w:rPr>
+                <w:rFonts w:ascii="Arial" w:hAnsi="Arial" w:eastAsia="Arial" w:cs="Arial"/>
+                <w:b/>
+                <w:bCs/>
+                <w:sz w:val="24"/>
+                <w:szCs w:val="24"/>
+              </w:rPr>
+            </w:pPr>
+            <w:r>
+              <w:rPr>
+                <w:rFonts w:ascii="Arial" w:hAnsi="Arial" w:eastAsia="Arial" w:cs="Arial"/>
+                <w:b/>
+                <w:bCs/>
+                <w:sz w:val="24"/>
+                <w:szCs w:val="24"/>
+              </w:rPr>
+              <w:t>TUBO</w:t>
+            </w:r>
+          </w:p>
+        </w:tc>
+        <w:tc>
+          <w:tcPr>
+            <w:tcW w:w="2265" w:type="dxa"/>
+          </w:tcPr>
+          <w:p>
+            <w:pPr>
+              <w:jc w:val="center"/>
+              <w:rPr>
+                <w:rFonts w:ascii="Arial" w:hAnsi="Arial" w:eastAsia="Arial" w:cs="Arial"/>
+                <w:b/>
+                <w:bCs/>
+                <w:sz w:val="24"/>
+                <w:szCs w:val="24"/>
+              </w:rPr>
+            </w:pPr>
+            <w:r>
+              <w:rPr>
+                <w:rFonts w:ascii="Arial" w:hAnsi="Arial" w:eastAsia="Arial" w:cs="Arial"/>
+                <w:b/>
+                <w:bCs/>
+                <w:sz w:val="24"/>
+                <w:szCs w:val="24"/>
+              </w:rPr>
+              <w:t>COR</w:t>
+            </w:r>
+          </w:p>
+        </w:tc>
+        <w:tc>
+          <w:tcPr>
+            <w:tcW w:w="2085" w:type="dxa"/>
+          </w:tcPr>
+          <w:p>
+            <w:pPr>
+              <w:jc w:val="center"/>
+              <w:rPr>
+                <w:rFonts w:ascii="Arial" w:hAnsi="Arial" w:eastAsia="Arial" w:cs="Arial"/>
+                <w:b/>
+                <w:bCs/>
+                <w:sz w:val="24"/>
+                <w:szCs w:val="24"/>
+              </w:rPr>
+            </w:pPr>
+            <w:proofErr w:type="spellStart"/>
+            <w:r>
+              <w:rPr>
+                <w:rFonts w:ascii="Arial" w:hAnsi="Arial" w:eastAsia="Arial" w:cs="Arial"/>
+                <w:b/>
+                <w:bCs/>
+                <w:sz w:val="24"/>
+                <w:szCs w:val="24"/>
+              </w:rPr>
+              <w:t>p.H</w:t>
+            </w:r>
+            <w:proofErr w:type="spellEnd"/>
+            <w:r>
+              <w:rPr>
+                <w:rFonts w:ascii="Arial" w:hAnsi="Arial" w:eastAsia="Arial" w:cs="Arial"/>
+                <w:b/>
+                <w:bCs/>
+                <w:sz w:val="24"/>
+                <w:szCs w:val="24"/>
+              </w:rPr>
+              <w:t>.</w:t>
+            </w:r>
+          </w:p>
+        </w:tc>
+      </w:tr>
+      <w:tr>
+        <w:trPr>
+          <w:jc w:val="center"/>
+        </w:trPr>
+        <w:tc>
+          <w:tcPr>
+            <w:tcW w:w="2265" w:type="dxa"/>
+          </w:tcPr>
+          <w:p>
+            <w:pPr>
+              <w:jc w:val="center"/>
+              <w:rPr>
+                <w:rFonts w:ascii="Arial" w:hAnsi="Arial" w:eastAsia="Arial" w:cs="Arial"/>
+                <w:sz w:val="24"/>
+                <w:szCs w:val="24"/>
+              </w:rPr>
+            </w:pPr>
+            <w:r>
+              <w:rPr>
+                <w:rFonts w:ascii="Arial" w:hAnsi="Arial" w:eastAsia="Arial" w:cs="Arial"/>
+                <w:sz w:val="24"/>
+                <w:szCs w:val="24"/>
+              </w:rPr>
+              <w:t>A</w:t>
+            </w:r>
+          </w:p>
+        </w:tc>
+        <w:tc>
+          <w:tcPr>
+            <w:tcW w:w="2265" w:type="dxa"/>
+          </w:tcPr>
+          <w:p>
+            <w:pPr>
+              <w:jc w:val="center"/>
+              <w:rPr>
+                <w:rFonts w:ascii="Arial" w:hAnsi="Arial" w:eastAsia="Arial" w:cs="Arial"/>
+                <w:sz w:val="24"/>
+                <w:szCs w:val="24"/>
+              </w:rPr>
+            </w:pPr>
+            <w:r>
+              <w:rPr>
+                <w:rFonts w:ascii="Arial" w:hAnsi="Arial" w:eastAsia="Arial" w:cs="Arial"/>
+                <w:sz w:val="24"/>
+                <w:szCs w:val="24"/>
+              </w:rPr>
+              <w:t>Vermelho</w:t>
+            </w:r>
+          </w:p>
+        </w:tc>
+        <w:tc>
+          <w:tcPr>
+            <w:tcW w:w="2085" w:type="dxa"/>
+          </w:tcPr>
+          <w:p>
+            <w:pPr>
+              <w:jc w:val="center"/>
+              <w:rPr>
+                <w:rFonts w:ascii="Arial" w:hAnsi="Arial" w:eastAsia="Arial" w:cs="Arial"/>
+                <w:sz w:val="24"/>
+                <w:szCs w:val="24"/>
+              </w:rPr>
+            </w:pPr>
+            <w:r>
+              <w:rPr>
+                <w:rFonts w:ascii="Arial" w:hAnsi="Arial" w:eastAsia="Arial" w:cs="Arial"/>
+                <w:sz w:val="24"/>
+                <w:szCs w:val="24"/>
+              </w:rPr>
+              <w:t>1</w:t>
+            </w:r>
+          </w:p>
+        </w:tc>
+      </w:tr>
+      <w:tr>
+        <w:trPr>
+          <w:jc w:val="center"/>
+        </w:trPr>
+        <w:tc>
+          <w:tcPr>
+            <w:tcW w:w="2265" w:type="dxa"/>
+          </w:tcPr>
+          <w:p>
+            <w:pPr>
+              <w:jc w:val="center"/>
+              <w:rPr>
+                <w:rFonts w:ascii="Arial" w:hAnsi="Arial" w:eastAsia="Arial" w:cs="Arial"/>
+                <w:sz w:val="24"/>
+                <w:szCs w:val="24"/>
+              </w:rPr>
+            </w:pPr>
+            <w:r>
+              <w:rPr>
+                <w:rFonts w:ascii="Arial" w:hAnsi="Arial" w:eastAsia="Arial" w:cs="Arial"/>
+                <w:sz w:val="24"/>
+                <w:szCs w:val="24"/>
+              </w:rPr>
+              <w:t>B</w:t>
+            </w:r>
+          </w:p>
+        </w:tc>
+        <w:tc>
+          <w:tcPr>
+            <w:tcW w:w="2265" w:type="dxa"/>
+          </w:tcPr>
+          <w:p>
+            <w:pPr>
+              <w:jc w:val="center"/>
+              <w:rPr>
+                <w:rFonts w:ascii="Arial" w:hAnsi="Arial" w:eastAsia="Arial" w:cs="Arial"/>
+                <w:sz w:val="24"/>
+                <w:szCs w:val="24"/>
+              </w:rPr>
+            </w:pPr>
+            <w:r>
+              <w:rPr>
+                <w:rFonts w:ascii="Arial" w:hAnsi="Arial" w:eastAsia="Arial" w:cs="Arial"/>
+                <w:sz w:val="24"/>
+                <w:szCs w:val="24"/>
+              </w:rPr>
+              <w:t>Amarelo</w:t>
+            </w:r>
+          </w:p>
+        </w:tc>
+        <w:tc>
+          <w:tcPr>
+            <w:tcW w:w="2085" w:type="dxa"/>
+          </w:tcPr>
+          <w:p>
+            <w:pPr>
+              <w:jc w:val="center"/>
+              <w:rPr>
+                <w:rFonts w:ascii="Arial" w:hAnsi="Arial" w:eastAsia="Arial" w:cs="Arial"/>
+                <w:sz w:val="24"/>
+                <w:szCs w:val="24"/>
+              </w:rPr>
+            </w:pPr>
+            <w:r>
+              <w:rPr>
+                <w:rFonts w:ascii="Arial" w:hAnsi="Arial" w:eastAsia="Arial" w:cs="Arial"/>
+                <w:sz w:val="24"/>
+                <w:szCs w:val="24"/>
+              </w:rPr>
+              <w:t>14</w:t>
+            </w:r>
+          </w:p>
+        </w:tc>
+      </w:tr>
+      <w:tr>
+        <w:trPr>
+          <w:jc w:val="center"/>
+        </w:trPr>
+        <w:tc>
+          <w:tcPr>
+            <w:tcW w:w="2265" w:type="dxa"/>
+          </w:tcPr>
+          <w:p>
+            <w:pPr>
+              <w:jc w:val="center"/>
+              <w:rPr>
+                <w:rFonts w:ascii="Arial" w:hAnsi="Arial" w:eastAsia="Arial" w:cs="Arial"/>
+                <w:sz w:val="24"/>
+                <w:szCs w:val="24"/>
+              </w:rPr>
+            </w:pPr>
+            <w:r>
+              <w:rPr>
+                <w:rFonts w:ascii="Arial" w:hAnsi="Arial" w:eastAsia="Arial" w:cs="Arial"/>
+                <w:sz w:val="24"/>
+                <w:szCs w:val="24"/>
+              </w:rPr>
+              <w:t>C</w:t>
+            </w:r>
+          </w:p>
+        </w:tc>
+        <w:tc>
+          <w:tcPr>
+            <w:tcW w:w="2265" w:type="dxa"/>
+          </w:tcPr>
+          <w:p>
+            <w:pPr>
+              <w:jc w:val="center"/>
+              <w:rPr>
+                <w:rFonts w:ascii="Arial" w:hAnsi="Arial" w:eastAsia="Arial" w:cs="Arial"/>
+                <w:sz w:val="24"/>
+                <w:szCs w:val="24"/>
+              </w:rPr>
+            </w:pPr>
+            <w:r>
+              <w:rPr>
+                <w:rFonts w:ascii="Arial" w:hAnsi="Arial" w:eastAsia="Arial" w:cs="Arial"/>
+                <w:sz w:val="24"/>
+                <w:szCs w:val="24"/>
+              </w:rPr>
+              <w:t>Roxo</w:t>
+            </w:r>
+          </w:p>
+        </w:tc>
+        <w:tc>
+          <w:tcPr>
+            <w:tcW w:w="2085" w:type="dxa"/>
+          </w:tcPr>
+          <w:p>
+            <w:pPr>
+              <w:jc w:val="center"/>
+              <w:rPr>
+                <w:rFonts w:ascii="Arial" w:hAnsi="Arial" w:eastAsia="Arial" w:cs="Arial"/>
+                <w:sz w:val="24"/>
+                <w:szCs w:val="24"/>
+              </w:rPr>
+            </w:pPr>
+            <w:r>
+              <w:rPr>
+                <w:rFonts w:ascii="Arial" w:hAnsi="Arial" w:eastAsia="Arial" w:cs="Arial"/>
+                <w:sz w:val="24"/>
+                <w:szCs w:val="24"/>
+              </w:rPr>
+              <w:t>6</w:t>
+            </w:r>
+          </w:p>
+        </w:tc>
+      </w:tr>
+      <w:tr>
+        <w:trPr>
+          <w:jc w:val="center"/>
+        </w:trPr>
+        <w:tc>
+          <w:tcPr>
+            <w:tcW w:w="2265" w:type="dxa"/>
+          </w:tcPr>
+          <w:p>
+            <w:pPr>
+              <w:jc w:val="center"/>
+              <w:rPr>
+                <w:rFonts w:ascii="Arial" w:hAnsi="Arial" w:eastAsia="Arial" w:cs="Arial"/>
+                <w:sz w:val="24"/>
+                <w:szCs w:val="24"/>
+              </w:rPr>
+            </w:pPr>
+            <w:r>
+              <w:rPr>
+                <w:rFonts w:ascii="Arial" w:hAnsi="Arial" w:eastAsia="Arial" w:cs="Arial"/>
+                <w:sz w:val="24"/>
+                <w:szCs w:val="24"/>
+              </w:rPr>
+              <w:t>D</w:t>
+            </w:r>
+          </w:p>
+        </w:tc>
+        <w:tc>
+          <w:tcPr>
+            <w:tcW w:w="2265" w:type="dxa"/>
+          </w:tcPr>
+          <w:p>
+            <w:pPr>
+              <w:jc w:val="center"/>
+              <w:rPr>
+                <w:rFonts w:ascii="Arial" w:hAnsi="Arial" w:eastAsia="Arial" w:cs="Arial"/>
+                <w:sz w:val="24"/>
+                <w:szCs w:val="24"/>
+              </w:rPr>
+            </w:pPr>
+            <w:r>
+              <w:rPr>
+                <w:rFonts w:ascii="Arial" w:hAnsi="Arial" w:eastAsia="Arial" w:cs="Arial"/>
+                <w:sz w:val="24"/>
+                <w:szCs w:val="24"/>
+              </w:rPr>
+              <w:t>Rosa claro</w:t>
+            </w:r>
+          </w:p>
+        </w:tc>
+        <w:tc>
+          <w:tcPr>
+            <w:tcW w:w="2085" w:type="dxa"/>
+          </w:tcPr>
+          <w:p>
+            <w:pPr>
+              <w:jc w:val="center"/>
+              <w:rPr>
+                <w:rFonts w:ascii="Arial" w:hAnsi="Arial" w:eastAsia="Arial" w:cs="Arial"/>
+                <w:sz w:val="24"/>
+                <w:szCs w:val="24"/>
+              </w:rPr>
+            </w:pPr>
+            <w:r>
+              <w:rPr>
+                <w:rFonts w:ascii="Arial" w:hAnsi="Arial" w:eastAsia="Arial" w:cs="Arial"/>
+                <w:sz w:val="24"/>
+                <w:szCs w:val="24"/>
+              </w:rPr>
+              <w:t>5</w:t>
+            </w:r>
+          </w:p>
+        </w:tc>
+      </w:tr>
+      <w:tr>
+        <w:trPr>
+          <w:jc w:val="center"/>
+        </w:trPr>
+        <w:tc>
+          <w:tcPr>
+            <w:tcW w:w="2265" w:type="dxa"/>
+          </w:tcPr>
+          <w:p>
+            <w:pPr>
+              <w:jc w:val="center"/>
+              <w:rPr>
+                <w:rFonts w:ascii="Arial" w:hAnsi="Arial" w:eastAsia="Arial" w:cs="Arial"/>
+                <w:sz w:val="24"/>
+                <w:szCs w:val="24"/>
+              </w:rPr>
+            </w:pPr>
+            <w:r>
+              <w:rPr>
+                <w:rFonts w:ascii="Arial" w:hAnsi="Arial" w:eastAsia="Arial" w:cs="Arial"/>
+                <w:sz w:val="24"/>
+                <w:szCs w:val="24"/>
+              </w:rPr>
+              <w:t>E</w:t>
+            </w:r>
+          </w:p>
+        </w:tc>
+        <w:tc>
+          <w:tcPr>
+            <w:tcW w:w="2265" w:type="dxa"/>
+          </w:tcPr>
+          <w:p>
+            <w:pPr>
+              <w:jc w:val="center"/>
+              <w:rPr>
+                <w:rFonts w:ascii="Arial" w:hAnsi="Arial" w:eastAsia="Arial" w:cs="Arial"/>
+                <w:sz w:val="24"/>
+                <w:szCs w:val="24"/>
+              </w:rPr>
+            </w:pPr>
+            <w:r>
+              <w:rPr>
+                <w:rFonts w:ascii="Arial" w:hAnsi="Arial" w:eastAsia="Arial" w:cs="Arial"/>
+                <w:sz w:val="24"/>
+                <w:szCs w:val="24"/>
+              </w:rPr>
+              <w:t>Roxo violeta</w:t>
+            </w:r>
+          </w:p>
+        </w:tc>
+        <w:tc>
+          <w:tcPr>
+            <w:tcW w:w="2085" w:type="dxa"/>
+          </w:tcPr>
+          <w:p>
+            <w:pPr>
+              <w:jc w:val="center"/>
+              <w:rPr>
+                <w:rFonts w:ascii="Arial" w:hAnsi="Arial" w:eastAsia="Arial" w:cs="Arial"/>
+                <w:sz w:val="24"/>
+                <w:szCs w:val="24"/>
+              </w:rPr>
+            </w:pPr>
+            <w:r>
+              <w:rPr>
+                <w:rFonts w:ascii="Arial" w:hAnsi="Arial" w:eastAsia="Arial" w:cs="Arial"/>
+                <w:sz w:val="24"/>
+                <w:szCs w:val="24"/>
+              </w:rPr>
+              <w:t>9</w:t>
+            </w:r>
+          </w:p>
+        </w:tc>
+      </w:tr>
+      <w:tr>
+        <w:trPr>
+          <w:jc w:val="center"/>
+        </w:trPr>
+        <w:tc>
+          <w:tcPr>
+            <w:tcW w:w="2265" w:type="dxa"/>
+          </w:tcPr>
+          <w:p>
+            <w:pPr>
+              <w:jc w:val="center"/>
+              <w:rPr>
+                <w:rFonts w:ascii="Arial" w:hAnsi="Arial" w:eastAsia="Arial" w:cs="Arial"/>
+                <w:sz w:val="24"/>
+                <w:szCs w:val="24"/>
+              </w:rPr>
+            </w:pPr>
+            <w:r>
+              <w:rPr>
+                <w:rFonts w:ascii="Arial" w:hAnsi="Arial" w:eastAsia="Arial" w:cs="Arial"/>
+                <w:sz w:val="24"/>
+                <w:szCs w:val="24"/>
+              </w:rPr>
+              <w:t>F</w:t>
+            </w:r>
+          </w:p>
+        </w:tc>
+        <w:tc>
+          <w:tcPr>
+            <w:tcW w:w="2265" w:type="dxa"/>
+          </w:tcPr>
+          <w:p>
+            <w:pPr>
+              <w:jc w:val="center"/>
+              <w:rPr>
+                <w:rFonts w:ascii="Arial" w:hAnsi="Arial" w:eastAsia="Arial" w:cs="Arial"/>
+                <w:sz w:val="24"/>
+                <w:szCs w:val="24"/>
+              </w:rPr>
+            </w:pPr>
+            <w:r>
+              <w:rPr>
+                <w:rFonts w:ascii="Arial" w:hAnsi="Arial" w:eastAsia="Arial" w:cs="Arial"/>
+                <w:sz w:val="24"/>
+                <w:szCs w:val="24"/>
+              </w:rPr>
+              <w:t>Verde água</w:t>
+            </w:r>
+          </w:p>
+        </w:tc>
+        <w:tc>
+          <w:tcPr>
+            <w:tcW w:w="2085" w:type="dxa"/>
+          </w:tcPr>
+          <w:p>
+            <w:pPr>
+              <w:jc w:val="center"/>
+              <w:rPr>
+                <w:rFonts w:ascii="Arial" w:hAnsi="Arial" w:eastAsia="Arial" w:cs="Arial"/>
+                <w:sz w:val="24"/>
+                <w:szCs w:val="24"/>
+              </w:rPr>
+            </w:pPr>
+            <w:r>
+              <w:rPr>
+                <w:rFonts w:ascii="Arial" w:hAnsi="Arial" w:eastAsia="Arial" w:cs="Arial"/>
+                <w:sz w:val="24"/>
+                <w:szCs w:val="24"/>
+              </w:rPr>
+              <w:t>11</w:t>
+            </w:r>
+          </w:p>
+        </w:tc>
+      </w:tr>
+      <w:tr>
+        <w:trPr>
+          <w:jc w:val="center"/>
+        </w:trPr>
+        <w:tc>
+          <w:tcPr>
+            <w:tcW w:w="2265" w:type="dxa"/>
+          </w:tcPr>
+          <w:p>
+            <w:pPr>
+              <w:jc w:val="center"/>
+              <w:rPr>
+                <w:rFonts w:ascii="Arial" w:hAnsi="Arial" w:eastAsia="Arial" w:cs="Arial"/>
+                <w:sz w:val="24"/>
+                <w:szCs w:val="24"/>
+              </w:rPr>
+            </w:pPr>
+            <w:r>
+              <w:rPr>
+                <w:rFonts w:ascii="Arial" w:hAnsi="Arial" w:eastAsia="Arial" w:cs="Arial"/>
+                <w:sz w:val="24"/>
+                <w:szCs w:val="24"/>
+              </w:rPr>
+              <w:t>G</w:t>
+            </w:r>
+          </w:p>
+        </w:tc>
+        <w:tc>
+          <w:tcPr>
+            <w:tcW w:w="2265" w:type="dxa"/>
+          </w:tcPr>
+          <w:p>
+            <w:pPr>
+              <w:jc w:val="center"/>
+              <w:rPr>
+                <w:rFonts w:ascii="Arial" w:hAnsi="Arial" w:eastAsia="Arial" w:cs="Arial"/>
+                <w:sz w:val="24"/>
+                <w:szCs w:val="24"/>
+              </w:rPr>
+            </w:pPr>
+            <w:r>
+              <w:rPr>
+                <w:rFonts w:ascii="Arial" w:hAnsi="Arial" w:eastAsia="Arial" w:cs="Arial"/>
+                <w:sz w:val="24"/>
+                <w:szCs w:val="24"/>
+              </w:rPr>
+              <w:t>Roxo</w:t>
+            </w:r>
+          </w:p>
+        </w:tc>
+        <w:tc>
+          <w:tcPr>
+            <w:tcW w:w="2085" w:type="dxa"/>
+          </w:tcPr>
+          <w:p>
+            <w:pPr>
+              <w:jc w:val="center"/>
+              <w:rPr>
+                <w:rFonts w:ascii="Arial" w:hAnsi="Arial" w:eastAsia="Arial" w:cs="Arial"/>
+                <w:sz w:val="24"/>
+                <w:szCs w:val="24"/>
+              </w:rPr>
+            </w:pPr>
+            <w:r>
+              <w:rPr>
+                <w:rFonts w:ascii="Arial" w:hAnsi="Arial" w:eastAsia="Arial" w:cs="Arial"/>
+                <w:sz w:val="24"/>
+                <w:szCs w:val="24"/>
+              </w:rPr>
+              <w:t>7</w:t>
+            </w:r>
+          </w:p>
+        </w:tc>
+      </w:tr>
+      <w:tr>
+        <w:trPr>
+          <w:jc w:val="center"/>
+        </w:trPr>
+        <w:tc>
+          <w:tcPr>
+            <w:tcW w:w="2265" w:type="dxa"/>
+          </w:tcPr>
+          <w:p>
+            <w:pPr>
+              <w:jc w:val="center"/>
+              <w:rPr>
+                <w:rFonts w:ascii="Arial" w:hAnsi="Arial" w:eastAsia="Arial" w:cs="Arial"/>
+                <w:sz w:val="24"/>
+                <w:szCs w:val="24"/>
+              </w:rPr>
+            </w:pPr>
+            <w:r>
+              <w:rPr>
+                <w:rFonts w:ascii="Arial" w:hAnsi="Arial" w:eastAsia="Arial" w:cs="Arial"/>
+                <w:sz w:val="24"/>
+                <w:szCs w:val="24"/>
+              </w:rPr>
+              <w:t>H</w:t>
+            </w:r>
+          </w:p>
+        </w:tc>
+        <w:tc>
+          <w:tcPr>
+            <w:tcW w:w="2265" w:type="dxa"/>
+          </w:tcPr>
+          <w:p>
+            <w:pPr>
+              <w:jc w:val="center"/>
+              <w:rPr>
+                <w:rFonts w:ascii="Arial" w:hAnsi="Arial" w:eastAsia="Arial" w:cs="Arial"/>
+                <w:sz w:val="24"/>
+                <w:szCs w:val="24"/>
+              </w:rPr>
+            </w:pPr>
+            <w:r>
+              <w:rPr>
+                <w:rFonts w:ascii="Arial" w:hAnsi="Arial" w:eastAsia="Arial" w:cs="Arial"/>
+                <w:sz w:val="24"/>
+                <w:szCs w:val="24"/>
+              </w:rPr>
+              <w:t>Verde</w:t>
+            </w:r>
+          </w:p>
+        </w:tc>
+        <w:tc>
+          <w:tcPr>
+            <w:tcW w:w="2085" w:type="dxa"/>
+          </w:tcPr>
+          <w:p>
+            <w:pPr>
+              <w:jc w:val="center"/>
+              <w:rPr>
+                <w:rFonts w:ascii="Arial" w:hAnsi="Arial" w:eastAsia="Arial" w:cs="Arial"/>
+                <w:sz w:val="24"/>
+                <w:szCs w:val="24"/>
+              </w:rPr>
+            </w:pPr>
+            <w:r>
+              <w:rPr>
+                <w:rFonts w:ascii="Arial" w:hAnsi="Arial" w:eastAsia="Arial" w:cs="Arial"/>
+                <w:sz w:val="24"/>
+                <w:szCs w:val="24"/>
+              </w:rPr>
+              <w:t>12</w:t>
+            </w:r>
+          </w:p>
+        </w:tc>
+      </w:tr>
+      <w:tr>
+        <w:trPr>
+          <w:trHeight w:val="345"/>
+          <w:jc w:val="center"/>
+        </w:trPr>
+        <w:tc>
+          <w:tcPr>
+            <w:tcW w:w="2265" w:type="dxa"/>
+          </w:tcPr>
+          <w:p>
+            <w:pPr>
+              <w:jc w:val="center"/>
+              <w:rPr>
+                <w:rFonts w:ascii="Arial" w:hAnsi="Arial" w:eastAsia="Arial" w:cs="Arial"/>
+                <w:sz w:val="24"/>
+                <w:szCs w:val="24"/>
+              </w:rPr>
+            </w:pPr>
+            <w:r>
+              <w:rPr>
+                <w:rFonts w:ascii="Arial" w:hAnsi="Arial" w:eastAsia="Arial" w:cs="Arial"/>
+                <w:sz w:val="24"/>
+                <w:szCs w:val="24"/>
+              </w:rPr>
+              <w:t>I</w:t>
+            </w:r>
+          </w:p>
+        </w:tc>
+        <w:tc>
+          <w:tcPr>
+            <w:tcW w:w="2265" w:type="dxa"/>
+          </w:tcPr>
+          <w:p>
+            <w:pPr>
+              <w:jc w:val="center"/>
+              <w:rPr>
+                <w:rFonts w:ascii="Arial" w:hAnsi="Arial" w:eastAsia="Arial" w:cs="Arial"/>
+                <w:sz w:val="24"/>
+                <w:szCs w:val="24"/>
+              </w:rPr>
+            </w:pPr>
+            <w:r>
+              <w:rPr>
+                <w:rFonts w:ascii="Arial" w:hAnsi="Arial" w:eastAsia="Arial" w:cs="Arial"/>
+                <w:sz w:val="24"/>
+                <w:szCs w:val="24"/>
+              </w:rPr>
+              <w:t>Rosa</w:t>
+            </w:r>
+          </w:p>
+        </w:tc>
+        <w:tc>
+          <w:tcPr>
+            <w:tcW w:w="2085" w:type="dxa"/>
+          </w:tcPr>
+          <w:p>
+            <w:pPr>
+              <w:jc w:val="center"/>
+              <w:rPr>
+                <w:rFonts w:ascii="Arial" w:hAnsi="Arial" w:eastAsia="Arial" w:cs="Arial"/>
+                <w:sz w:val="24"/>
+                <w:szCs w:val="24"/>
+              </w:rPr>
+            </w:pPr>
+            <w:r>
+              <w:rPr>
+                <w:rFonts w:ascii="Arial" w:hAnsi="Arial" w:eastAsia="Arial" w:cs="Arial"/>
+                <w:sz w:val="24"/>
+                <w:szCs w:val="24"/>
+              </w:rPr>
+              <w:t>4</w:t>
+            </w:r>
+          </w:p>
+        </w:tc>
+      </w:tr>
+    </w:tbl>
+    <w:p>
+      <w:pPr>
+        <w:pStyle w:val="PargrafodaLista"/>
+        <w:numPr>
+          <w:ilvl w:val="0"/>
+          <w:numId w:val="2"/>
+        </w:numPr>
+        <w:spacing w:after="200" w:line="360" w:lineRule="auto"/>
+        <w:jc w:val="both"/>
+        <w:rPr>
+          <w:rFonts w:ascii="Arial" w:hAnsi="Arial" w:eastAsia="Arial" w:cs="Arial"/>
+          <w:b/>
+          <w:bCs/>
+          <w:sz w:val="24"/>
+          <w:szCs w:val="24"/>
+        </w:rPr>
+      </w:pPr>
+      <w:r>
+        <w:rPr>
+          <w:rFonts w:ascii="Arial" w:hAnsi="Arial" w:eastAsia="Arial" w:cs="Arial"/>
+          <w:b/>
+          <w:bCs/>
+          <w:sz w:val="24"/>
+          <w:szCs w:val="24"/>
+        </w:rPr>
+        <w:t>CONCLUSÃO</w:t>
+      </w:r>
+    </w:p>
+    <w:p>
+      <w:pPr>
+        <w:spacing w:after="200" w:line="360" w:lineRule="auto"/>
+        <w:jc w:val="both"/>
+        <w:rPr>
+          <w:rFonts w:ascii="Arial" w:hAnsi="Arial" w:eastAsia="Arial" w:cs="Arial"/>
+          <w:sz w:val="24"/>
+          <w:szCs w:val="24"/>
+          <w:u w:val="single"/>
+        </w:rPr>
+      </w:pPr>
+      <w:r>
+        <w:rPr>
+          <w:rFonts w:ascii="Arial" w:hAnsi="Arial" w:eastAsia="Arial" w:cs="Arial"/>
+          <w:sz w:val="24"/>
+          <w:szCs w:val="24"/>
+        </w:rPr>
+        <w:t xml:space="preserve">Diante das observações feitas, temos como conclusão que o repolho roxo em contato com as substancias tende a mudar sua coloração. Nos tubos </w:t>
+      </w:r>
+      <w:proofErr w:type="gramStart"/>
+      <w:r>
+        <w:rPr>
+          <w:rFonts w:ascii="Arial" w:hAnsi="Arial" w:eastAsia="Arial" w:cs="Arial"/>
+          <w:sz w:val="24"/>
+          <w:szCs w:val="24"/>
+        </w:rPr>
+        <w:t>A, C, D</w:t>
+      </w:r>
+      <w:proofErr w:type="gramEnd"/>
+      <w:r>
+        <w:rPr>
+          <w:rFonts w:ascii="Arial" w:hAnsi="Arial" w:eastAsia="Arial" w:cs="Arial"/>
+          <w:sz w:val="24"/>
+          <w:szCs w:val="24"/>
+        </w:rPr>
+        <w:t xml:space="preserve"> e I observou-se que logo após o contato com a substância inserida no tubo houve uma diminuição no </w:t>
       </w:r>
       <w:proofErr w:type="spellStart"/>
       <w:r>
         <w:rPr>
           <w:rFonts w:ascii="Arial" w:hAnsi="Arial" w:eastAsia="Arial" w:cs="Arial"/>
-          <w:b w:val="0"/>
-          <w:bCs w:val="0"/>
           <w:sz w:val="24"/>
           <w:szCs w:val="24"/>
         </w:rPr>
@@ -821,13 +2020,213 @@
       <w:r>
         <w:rPr>
           <w:rFonts w:ascii="Arial" w:hAnsi="Arial" w:eastAsia="Arial" w:cs="Arial"/>
-          <w:b w:val="0"/>
-          <w:bCs w:val="0"/>
-          <w:sz w:val="24"/>
-          <w:szCs w:val="24"/>
-        </w:rPr>
-        <w:t>. são as antocianinas, visto que estas são as responsáveis pela mudança da coloração da solução, já que sua estrutura varia de acordo com a solução da qual é colocada.</w:t>
-      </w:r>
+          <w:sz w:val="24"/>
+          <w:szCs w:val="24"/>
+        </w:rPr>
+        <w:t xml:space="preserve">., visto que estes tubos apresentaram como resultado a indicação de substâncias ácidas logo após o contato. Isso é notável devido a sua coloração presente nas soluções do tubo, onde A, C e I apresentaram cores fortes como roxo e vermelho, e somente D apresentou um rosa claro. No tubo G, foi notado uma coloração roxa, notando que se manteve a cor do extrato de repolho roxo, indicando uma substância neutra. Com isso, os outros tubos restantes (B, E, F e H) apresentaram uma coloração clara como amarelo, roxo violeta claro, verde água e verde puro, cores mais nítidas e claras ao nosso olhar. O </w:t>
+      </w:r>
+      <w:proofErr w:type="spellStart"/>
+      <w:r>
+        <w:rPr>
+          <w:rFonts w:ascii="Arial" w:hAnsi="Arial" w:eastAsia="Arial" w:cs="Arial"/>
+          <w:sz w:val="24"/>
+          <w:szCs w:val="24"/>
+        </w:rPr>
+        <w:t>p.H</w:t>
+      </w:r>
+      <w:proofErr w:type="spellEnd"/>
+      <w:r>
+        <w:rPr>
+          <w:rFonts w:ascii="Arial" w:hAnsi="Arial" w:eastAsia="Arial" w:cs="Arial"/>
+          <w:sz w:val="24"/>
+          <w:szCs w:val="24"/>
+        </w:rPr>
+        <w:t xml:space="preserve">. destas substâncias é considerado uma substância básica. Diante dessa observação percebemos e tivemos como resultado que o extrato de repolho roxo muda sua coloração e indica o </w:t>
+      </w:r>
+      <w:proofErr w:type="spellStart"/>
+      <w:r>
+        <w:rPr>
+          <w:rFonts w:ascii="Arial" w:hAnsi="Arial" w:eastAsia="Arial" w:cs="Arial"/>
+          <w:sz w:val="24"/>
+          <w:szCs w:val="24"/>
+        </w:rPr>
+        <w:t>p.H</w:t>
+      </w:r>
+      <w:proofErr w:type="spellEnd"/>
+      <w:r>
+        <w:rPr>
+          <w:rFonts w:ascii="Arial" w:hAnsi="Arial" w:eastAsia="Arial" w:cs="Arial"/>
+          <w:sz w:val="24"/>
+          <w:szCs w:val="24"/>
+        </w:rPr>
+        <w:t>. de uma substância a partir de uma reação entre o extrato e a substância inserida nele.</w:t>
+      </w:r>
+      <w:bookmarkStart w:name="_GoBack" w:id="0"/>
+      <w:bookmarkEnd w:id="0"/>
+    </w:p>
+    <w:p>
+      <w:pPr>
+        <w:pStyle w:val="Normal"/>
+        <w:spacing w:after="200" w:line="360" w:lineRule="auto"/>
+        <w:jc w:val="both"/>
+        <w:rPr>
+          <w:rFonts w:ascii="Arial" w:hAnsi="Arial" w:eastAsia="Arial" w:cs="Arial"/>
+          <w:sz w:val="24"/>
+          <w:szCs w:val="24"/>
+        </w:rPr>
+      </w:pPr>
+    </w:p>
+    <w:p>
+      <w:pPr>
+        <w:pStyle w:val="Normal"/>
+        <w:spacing w:after="200" w:line="360" w:lineRule="auto"/>
+        <w:jc w:val="both"/>
+        <w:rPr>
+          <w:rFonts w:ascii="Arial" w:hAnsi="Arial" w:eastAsia="Arial" w:cs="Arial"/>
+          <w:sz w:val="24"/>
+          <w:szCs w:val="24"/>
+        </w:rPr>
+      </w:pPr>
+    </w:p>
+    <w:p>
+      <w:pPr>
+        <w:pStyle w:val="Normal"/>
+        <w:spacing w:after="200" w:line="360" w:lineRule="auto"/>
+        <w:jc w:val="both"/>
+        <w:rPr>
+          <w:rFonts w:ascii="Arial" w:hAnsi="Arial" w:eastAsia="Arial" w:cs="Arial"/>
+          <w:sz w:val="24"/>
+          <w:szCs w:val="24"/>
+        </w:rPr>
+      </w:pPr>
+    </w:p>
+    <w:p>
+      <w:pPr>
+        <w:pStyle w:val="Normal"/>
+        <w:spacing w:after="200" w:line="360" w:lineRule="auto"/>
+        <w:jc w:val="both"/>
+        <w:rPr>
+          <w:rFonts w:ascii="Arial" w:hAnsi="Arial" w:eastAsia="Arial" w:cs="Arial"/>
+          <w:sz w:val="24"/>
+          <w:szCs w:val="24"/>
+        </w:rPr>
+      </w:pPr>
+    </w:p>
+    <w:p>
+      <w:pPr>
+        <w:pStyle w:val="PargrafodaLista"/>
+        <w:numPr>
+          <w:ilvl w:val="0"/>
+          <w:numId w:val="2"/>
+        </w:numPr>
+        <w:spacing w:after="200" w:line="360" w:lineRule="auto"/>
+        <w:jc w:val="both"/>
+        <w:rPr>
+          <w:rFonts w:ascii="Arial" w:hAnsi="Arial" w:eastAsia="Arial" w:cs="Arial"/>
+          <w:b/>
+          <w:bCs/>
+          <w:sz w:val="24"/>
+          <w:szCs w:val="24"/>
+        </w:rPr>
+      </w:pPr>
+      <w:r>
+        <w:rPr>
+          <w:rFonts w:ascii="Arial" w:hAnsi="Arial" w:eastAsia="Arial" w:cs="Arial"/>
+          <w:b/>
+          <w:bCs/>
+          <w:sz w:val="24"/>
+          <w:szCs w:val="24"/>
+        </w:rPr>
+        <w:t>REFERÊNCIAS BIBLIOGRÁFICAS</w:t>
+      </w:r>
+    </w:p>
+    <w:p>
+      <w:pPr>
+        <w:spacing w:after="200" w:line="360" w:lineRule="auto"/>
+        <w:jc w:val="both"/>
+        <w:rPr>
+          <w:rFonts w:ascii="Arial" w:hAnsi="Arial" w:eastAsia="Arial" w:cs="Arial"/>
+          <w:sz w:val="24"/>
+          <w:szCs w:val="24"/>
+        </w:rPr>
+      </w:pPr>
+      <w:hyperlink r:id="rId6">
+        <w:r>
+          <w:rPr>
+            <w:rStyle w:val="Hyperlink"/>
+            <w:rFonts w:ascii="Arial" w:hAnsi="Arial" w:eastAsia="Arial" w:cs="Arial"/>
+            <w:sz w:val="24"/>
+            <w:szCs w:val="24"/>
+          </w:rPr>
+          <w:t>Conceito de pH. Definição e métodos de determinação de pH (elav.tmp.br)</w:t>
+        </w:r>
+      </w:hyperlink>
+    </w:p>
+    <w:p>
+      <w:pPr>
+        <w:spacing w:after="200" w:line="360" w:lineRule="auto"/>
+        <w:jc w:val="both"/>
+        <w:rPr>
+          <w:rFonts w:ascii="Arial" w:hAnsi="Arial" w:eastAsia="Arial" w:cs="Arial"/>
+          <w:sz w:val="24"/>
+          <w:szCs w:val="24"/>
+        </w:rPr>
+      </w:pPr>
+      <w:hyperlink r:id="rId7">
+        <w:r>
+          <w:rPr>
+            <w:rStyle w:val="Hyperlink"/>
+            <w:rFonts w:ascii="Arial" w:hAnsi="Arial" w:eastAsia="Arial" w:cs="Arial"/>
+            <w:sz w:val="24"/>
+            <w:szCs w:val="24"/>
+          </w:rPr>
+          <w:t>Indicador ácido-base com repolho roxo - Manual da Química (manualdaquimica.com)</w:t>
+        </w:r>
+      </w:hyperlink>
+    </w:p>
+    <w:p>
+      <w:pPr>
+        <w:spacing w:after="200" w:line="360" w:lineRule="auto"/>
+        <w:jc w:val="both"/>
+        <w:rPr>
+          <w:rFonts w:ascii="Arial" w:hAnsi="Arial" w:eastAsia="Arial" w:cs="Arial"/>
+          <w:sz w:val="24"/>
+          <w:szCs w:val="24"/>
+        </w:rPr>
+      </w:pPr>
+      <w:hyperlink r:id="rId8">
+        <w:r>
+          <w:rPr>
+            <w:rStyle w:val="Hyperlink"/>
+            <w:rFonts w:ascii="Arial" w:hAnsi="Arial" w:eastAsia="Arial" w:cs="Arial"/>
+            <w:sz w:val="24"/>
+            <w:szCs w:val="24"/>
+          </w:rPr>
+          <w:t>Indicador ácido-base de repolho roxo – Química em Prática (quimicaempratica.com)</w:t>
+        </w:r>
+      </w:hyperlink>
+    </w:p>
+    <w:p>
+      <w:pPr>
+        <w:spacing w:after="200" w:line="360" w:lineRule="auto"/>
+        <w:jc w:val="both"/>
+        <w:rPr>
+          <w:rFonts w:ascii="Arial" w:hAnsi="Arial" w:eastAsia="Arial" w:cs="Arial"/>
+          <w:sz w:val="24"/>
+          <w:szCs w:val="24"/>
+        </w:rPr>
+      </w:pPr>
+      <w:hyperlink r:id="rId9">
+        <w:r>
+          <w:rPr>
+            <w:rStyle w:val="Hyperlink"/>
+            <w:rFonts w:ascii="Arial" w:hAnsi="Arial" w:eastAsia="Arial" w:cs="Arial"/>
+            <w:sz w:val="24"/>
+            <w:szCs w:val="24"/>
+          </w:rPr>
+          <w:t>52º CBQ - O EXTRATO DE BRASSICA OLERACEA VAR. CAPITATA (REPOLHO ROXO) PARA SUBSTITUIÇÃO DOS INDICADORES CONVENCIONAIS DE pH (abq.org.br)</w:t>
+        </w:r>
+      </w:hyperlink>
     </w:p>
     <w:sectPr>
       <w:pgSz w:w="11906" w:h="16838" w:orient="portrait"/>
@@ -840,11 +2239,12 @@
 </file>
 
 <file path=word/numbering.xml><?xml version="1.0" encoding="utf-8"?>
-<w:numbering xmlns:w="http://schemas.openxmlformats.org/wordprocessingml/2006/main">
-  <w:abstractNum xmlns:w="http://schemas.openxmlformats.org/wordprocessingml/2006/main" w:abstractNumId="1">
-    <w:nsid w:val="73d43adf"/>
-    <w:multiLevelType xmlns:w="http://schemas.openxmlformats.org/wordprocessingml/2006/main" w:val="hybridMultilevel"/>
-    <w:lvl xmlns:w="http://schemas.openxmlformats.org/wordprocessingml/2006/main" w:ilvl="0">
+<w:numbering xmlns:wpc="http://schemas.microsoft.com/office/word/2010/wordprocessingCanvas" xmlns:mc="http://schemas.openxmlformats.org/markup-compatibility/2006" xmlns:o="urn:schemas-microsoft-com:office:office" xmlns:r="http://schemas.openxmlformats.org/officeDocument/2006/relationships" xmlns:m="http://schemas.openxmlformats.org/officeDocument/2006/math" xmlns:v="urn:schemas-microsoft-com:vml" xmlns:wp14="http://schemas.microsoft.com/office/word/2010/wordprocessingDrawing" xmlns:wp="http://schemas.openxmlformats.org/drawingml/2006/wordprocessingDrawing" xmlns:w10="urn:schemas-microsoft-com:office:word" xmlns:w="http://schemas.openxmlformats.org/wordprocessingml/2006/main" xmlns:w14="http://schemas.microsoft.com/office/word/2010/wordml" xmlns:w15="http://schemas.microsoft.com/office/word/2012/wordml" xmlns:wpg="http://schemas.microsoft.com/office/word/2010/wordprocessingGroup" xmlns:wpi="http://schemas.microsoft.com/office/word/2010/wordprocessingInk" xmlns:wne="http://schemas.microsoft.com/office/word/2006/wordml" xmlns:wps="http://schemas.microsoft.com/office/word/2010/wordprocessingShape" mc:Ignorable="w14 w15 wp14">
+  <w:abstractNum w:abstractNumId="0">
+    <w:nsid w:val="73D43ADF"/>
+    <w:multiLevelType w:val="hybridMultilevel"/>
+    <w:tmpl w:val="D8945B5C"/>
+    <w:lvl w:ilvl="0" w:tplc="75CA2E24">
       <w:start w:val="1"/>
       <w:numFmt w:val="decimal"/>
       <w:lvlText w:val="%1."/>
@@ -853,7 +2253,7 @@
         <w:ind w:left="720" w:hanging="360"/>
       </w:pPr>
     </w:lvl>
-    <w:lvl xmlns:w="http://schemas.openxmlformats.org/wordprocessingml/2006/main" w:ilvl="1">
+    <w:lvl w:ilvl="1" w:tplc="67664ECA">
       <w:start w:val="1"/>
       <w:numFmt w:val="lowerLetter"/>
       <w:lvlText w:val="%2."/>
@@ -862,7 +2262,7 @@
         <w:ind w:left="1440" w:hanging="360"/>
       </w:pPr>
     </w:lvl>
-    <w:lvl xmlns:w="http://schemas.openxmlformats.org/wordprocessingml/2006/main" w:ilvl="2">
+    <w:lvl w:ilvl="2" w:tplc="EDBC05FE">
       <w:start w:val="1"/>
       <w:numFmt w:val="lowerRoman"/>
       <w:lvlText w:val="%3."/>
@@ -871,7 +2271,7 @@
         <w:ind w:left="2160" w:hanging="180"/>
       </w:pPr>
     </w:lvl>
-    <w:lvl xmlns:w="http://schemas.openxmlformats.org/wordprocessingml/2006/main" w:ilvl="3">
+    <w:lvl w:ilvl="3" w:tplc="5470DF72">
       <w:start w:val="1"/>
       <w:numFmt w:val="decimal"/>
       <w:lvlText w:val="%4."/>
@@ -880,7 +2280,7 @@
         <w:ind w:left="2880" w:hanging="360"/>
       </w:pPr>
     </w:lvl>
-    <w:lvl xmlns:w="http://schemas.openxmlformats.org/wordprocessingml/2006/main" w:ilvl="4">
+    <w:lvl w:ilvl="4" w:tplc="A6AA4DAA">
       <w:start w:val="1"/>
       <w:numFmt w:val="lowerLetter"/>
       <w:lvlText w:val="%5."/>
@@ -889,7 +2289,7 @@
         <w:ind w:left="3600" w:hanging="360"/>
       </w:pPr>
     </w:lvl>
-    <w:lvl xmlns:w="http://schemas.openxmlformats.org/wordprocessingml/2006/main" w:ilvl="5">
+    <w:lvl w:ilvl="5" w:tplc="E542CE68">
       <w:start w:val="1"/>
       <w:numFmt w:val="lowerRoman"/>
       <w:lvlText w:val="%6."/>
@@ -898,7 +2298,7 @@
         <w:ind w:left="4320" w:hanging="180"/>
       </w:pPr>
     </w:lvl>
-    <w:lvl xmlns:w="http://schemas.openxmlformats.org/wordprocessingml/2006/main" w:ilvl="6">
+    <w:lvl w:ilvl="6" w:tplc="F7508486">
       <w:start w:val="1"/>
       <w:numFmt w:val="decimal"/>
       <w:lvlText w:val="%7."/>
@@ -907,7 +2307,7 @@
         <w:ind w:left="5040" w:hanging="360"/>
       </w:pPr>
     </w:lvl>
-    <w:lvl xmlns:w="http://schemas.openxmlformats.org/wordprocessingml/2006/main" w:ilvl="7">
+    <w:lvl w:ilvl="7" w:tplc="9C7E2D46">
       <w:start w:val="1"/>
       <w:numFmt w:val="lowerLetter"/>
       <w:lvlText w:val="%8."/>
@@ -916,7 +2316,93 @@
         <w:ind w:left="5760" w:hanging="360"/>
       </w:pPr>
     </w:lvl>
-    <w:lvl xmlns:w="http://schemas.openxmlformats.org/wordprocessingml/2006/main" w:ilvl="8">
+    <w:lvl w:ilvl="8" w:tplc="2D5ED2FE">
+      <w:start w:val="1"/>
+      <w:numFmt w:val="lowerRoman"/>
+      <w:lvlText w:val="%9."/>
+      <w:lvlJc w:val="right"/>
+      <w:pPr>
+        <w:ind w:left="6480" w:hanging="180"/>
+      </w:pPr>
+    </w:lvl>
+  </w:abstractNum>
+  <w:abstractNum w:abstractNumId="1">
+    <w:nsid w:val="7FD099EF"/>
+    <w:multiLevelType w:val="hybridMultilevel"/>
+    <w:tmpl w:val="D870CA14"/>
+    <w:lvl w:ilvl="0" w:tplc="D7FA10B8">
+      <w:start w:val="1"/>
+      <w:numFmt w:val="decimal"/>
+      <w:lvlText w:val="%1."/>
+      <w:lvlJc w:val="left"/>
+      <w:pPr>
+        <w:ind w:left="720" w:hanging="360"/>
+      </w:pPr>
+    </w:lvl>
+    <w:lvl w:ilvl="1" w:tplc="BED69F4A">
+      <w:start w:val="1"/>
+      <w:numFmt w:val="lowerLetter"/>
+      <w:lvlText w:val="%2."/>
+      <w:lvlJc w:val="left"/>
+      <w:pPr>
+        <w:ind w:left="1440" w:hanging="360"/>
+      </w:pPr>
+    </w:lvl>
+    <w:lvl w:ilvl="2" w:tplc="45F2B31E">
+      <w:start w:val="1"/>
+      <w:numFmt w:val="lowerRoman"/>
+      <w:lvlText w:val="%3."/>
+      <w:lvlJc w:val="right"/>
+      <w:pPr>
+        <w:ind w:left="2160" w:hanging="180"/>
+      </w:pPr>
+    </w:lvl>
+    <w:lvl w:ilvl="3" w:tplc="099045CE">
+      <w:start w:val="1"/>
+      <w:numFmt w:val="decimal"/>
+      <w:lvlText w:val="%4."/>
+      <w:lvlJc w:val="left"/>
+      <w:pPr>
+        <w:ind w:left="2880" w:hanging="360"/>
+      </w:pPr>
+    </w:lvl>
+    <w:lvl w:ilvl="4" w:tplc="82964C58">
+      <w:start w:val="1"/>
+      <w:numFmt w:val="lowerLetter"/>
+      <w:lvlText w:val="%5."/>
+      <w:lvlJc w:val="left"/>
+      <w:pPr>
+        <w:ind w:left="3600" w:hanging="360"/>
+      </w:pPr>
+    </w:lvl>
+    <w:lvl w:ilvl="5" w:tplc="55564418">
+      <w:start w:val="1"/>
+      <w:numFmt w:val="lowerRoman"/>
+      <w:lvlText w:val="%6."/>
+      <w:lvlJc w:val="right"/>
+      <w:pPr>
+        <w:ind w:left="4320" w:hanging="180"/>
+      </w:pPr>
+    </w:lvl>
+    <w:lvl w:ilvl="6" w:tplc="99805FC6">
+      <w:start w:val="1"/>
+      <w:numFmt w:val="decimal"/>
+      <w:lvlText w:val="%7."/>
+      <w:lvlJc w:val="left"/>
+      <w:pPr>
+        <w:ind w:left="5040" w:hanging="360"/>
+      </w:pPr>
+    </w:lvl>
+    <w:lvl w:ilvl="7" w:tplc="8B64DC3E">
+      <w:start w:val="1"/>
+      <w:numFmt w:val="lowerLetter"/>
+      <w:lvlText w:val="%8."/>
+      <w:lvlJc w:val="left"/>
+      <w:pPr>
+        <w:ind w:left="5760" w:hanging="360"/>
+      </w:pPr>
+    </w:lvl>
+    <w:lvl w:ilvl="8" w:tplc="E0AA9036">
       <w:start w:val="1"/>
       <w:numFmt w:val="lowerRoman"/>
       <w:lvlText w:val="%9."/>
@@ -929,11 +2415,14 @@
   <w:num w:numId="1">
     <w:abstractNumId w:val="1"/>
   </w:num>
+  <w:num w:numId="2">
+    <w:abstractNumId w:val="0"/>
+  </w:num>
 </w:numbering>
 </file>
 
 <file path=word/styles.xml><?xml version="1.0" encoding="utf-8"?>
-<w:styles xmlns:wp14="http://schemas.microsoft.com/office/word/2010/wordprocessingDrawing" xmlns:mc="http://schemas.openxmlformats.org/markup-compatibility/2006" xmlns:r="http://schemas.openxmlformats.org/officeDocument/2006/relationships" xmlns:w="http://schemas.openxmlformats.org/wordprocessingml/2006/main" xmlns:w14="http://schemas.microsoft.com/office/word/2010/wordml" xmlns:w15="http://schemas.microsoft.com/office/word/2012/wordml" mc:Ignorable="w14 w15 wp14">
+<w:styles xmlns:mc="http://schemas.openxmlformats.org/markup-compatibility/2006" xmlns:r="http://schemas.openxmlformats.org/officeDocument/2006/relationships" xmlns:w="http://schemas.openxmlformats.org/wordprocessingml/2006/main" xmlns:w14="http://schemas.microsoft.com/office/word/2010/wordml" xmlns:w15="http://schemas.microsoft.com/office/word/2012/wordml" mc:Ignorable="w14 w15">
   <w:docDefaults>
     <w:rPrDefault>
       <w:rPr>
@@ -1326,13 +2815,13 @@
     <w:name w:val="Normal"/>
     <w:qFormat/>
   </w:style>
-  <w:style w:type="character" w:styleId="DefaultParagraphFont" w:default="1">
+  <w:style w:type="character" w:styleId="Fontepargpadro" w:default="1">
     <w:name w:val="Default Paragraph Font"/>
     <w:uiPriority w:val="1"/>
     <w:semiHidden/>
     <w:unhideWhenUsed/>
   </w:style>
-  <w:style w:type="table" w:styleId="TableNormal" w:default="1">
+  <w:style w:type="table" w:styleId="Tabelanormal" w:default="1">
     <w:name w:val="Normal Table"/>
     <w:uiPriority w:val="99"/>
     <w:semiHidden/>
@@ -1347,21 +2836,57 @@
       </w:tblCellMar>
     </w:tblPr>
   </w:style>
-  <w:style w:type="numbering" w:styleId="NoList" w:default="1">
+  <w:style w:type="numbering" w:styleId="Semlista" w:default="1">
     <w:name w:val="No List"/>
     <w:uiPriority w:val="99"/>
     <w:semiHidden/>
     <w:unhideWhenUsed/>
   </w:style>
-  <w:style xmlns:w14="http://schemas.microsoft.com/office/word/2010/wordml" xmlns:mc="http://schemas.openxmlformats.org/markup-compatibility/2006" xmlns:w="http://schemas.openxmlformats.org/wordprocessingml/2006/main" w:type="paragraph" w:styleId="ListParagraph" mc:Ignorable="w14">
-    <w:name xmlns:w="http://schemas.openxmlformats.org/wordprocessingml/2006/main" w:val="List Paragraph"/>
-    <w:basedOn xmlns:w="http://schemas.openxmlformats.org/wordprocessingml/2006/main" w:val="Normal"/>
-    <w:uiPriority xmlns:w="http://schemas.openxmlformats.org/wordprocessingml/2006/main" w:val="34"/>
-    <w:qFormat xmlns:w="http://schemas.openxmlformats.org/wordprocessingml/2006/main"/>
-    <w:pPr xmlns:w="http://schemas.openxmlformats.org/wordprocessingml/2006/main">
-      <w:ind xmlns:w="http://schemas.openxmlformats.org/wordprocessingml/2006/main" w:left="720"/>
-      <w:contextualSpacing xmlns:w="http://schemas.openxmlformats.org/wordprocessingml/2006/main"/>
+  <w:style w:type="paragraph" w:styleId="PargrafodaLista">
+    <w:name w:val="List Paragraph"/>
+    <w:basedOn w:val="Normal"/>
+    <w:uiPriority w:val="34"/>
+    <w:qFormat/>
+    <w:pPr>
+      <w:ind w:left="720"/>
+      <w:contextualSpacing/>
     </w:pPr>
+  </w:style>
+  <w:style w:type="table" w:styleId="Tabelacomgrade">
+    <w:name w:val="Table Grid"/>
+    <w:basedOn w:val="Tabelanormal"/>
+    <w:uiPriority w:val="59"/>
+    <w:rsid w:val="00FB4123"/>
+    <w:pPr>
+      <w:spacing w:after="0" w:line="240" w:lineRule="auto"/>
+    </w:pPr>
+    <w:tblPr>
+      <w:tblInd w:w="0" w:type="dxa"/>
+      <w:tblBorders>
+        <w:top w:val="single" w:color="000000" w:themeColor="text1" w:sz="4" w:space="0"/>
+        <w:left w:val="single" w:color="000000" w:themeColor="text1" w:sz="4" w:space="0"/>
+        <w:bottom w:val="single" w:color="000000" w:themeColor="text1" w:sz="4" w:space="0"/>
+        <w:right w:val="single" w:color="000000" w:themeColor="text1" w:sz="4" w:space="0"/>
+        <w:insideH w:val="single" w:color="000000" w:themeColor="text1" w:sz="4" w:space="0"/>
+        <w:insideV w:val="single" w:color="000000" w:themeColor="text1" w:sz="4" w:space="0"/>
+      </w:tblBorders>
+      <w:tblCellMar>
+        <w:top w:w="0" w:type="dxa"/>
+        <w:left w:w="108" w:type="dxa"/>
+        <w:bottom w:w="0" w:type="dxa"/>
+        <w:right w:w="108" w:type="dxa"/>
+      </w:tblCellMar>
+    </w:tblPr>
+  </w:style>
+  <w:style w:type="character" w:styleId="Hyperlink">
+    <w:name w:val="Hyperlink"/>
+    <w:basedOn w:val="Fontepargpadro"/>
+    <w:uiPriority w:val="99"/>
+    <w:unhideWhenUsed/>
+    <w:rPr>
+      <w:color w:val="0563C1" w:themeColor="hyperlink"/>
+      <w:u w:val="single"/>
+    </w:rPr>
   </w:style>
 </w:styles>
 </file>

</xml_diff>

<commit_message>
update LPL | EACN
</commit_message>
<xml_diff>
--- a/1 etim ds 2022/EACNT/Relatórios/pH com Repolho Roxo/EACN - Relatório Repolho Roxo pH.docx
+++ b/1 etim ds 2022/EACNT/Relatórios/pH com Repolho Roxo/EACN - Relatório Repolho Roxo pH.docx
@@ -1,6 +1,6 @@
 
 <file path=word/document.xml><?xml version="1.0" encoding="utf-8"?>
-<w:document xmlns:wpc="http://schemas.microsoft.com/office/word/2010/wordprocessingCanvas" xmlns:mc="http://schemas.openxmlformats.org/markup-compatibility/2006" xmlns:o="urn:schemas-microsoft-com:office:office" xmlns:r="http://schemas.openxmlformats.org/officeDocument/2006/relationships" xmlns:m="http://schemas.openxmlformats.org/officeDocument/2006/math" xmlns:v="urn:schemas-microsoft-com:vml" xmlns:wp14="http://schemas.microsoft.com/office/word/2010/wordprocessingDrawing" xmlns:wp="http://schemas.openxmlformats.org/drawingml/2006/wordprocessingDrawing" xmlns:w10="urn:schemas-microsoft-com:office:word" xmlns:w="http://schemas.openxmlformats.org/wordprocessingml/2006/main" xmlns:w14="http://schemas.microsoft.com/office/word/2010/wordml" xmlns:w15="http://schemas.microsoft.com/office/word/2012/wordml" xmlns:wpg="http://schemas.microsoft.com/office/word/2010/wordprocessingGroup" xmlns:wpi="http://schemas.microsoft.com/office/word/2010/wordprocessingInk" xmlns:wne="http://schemas.microsoft.com/office/word/2006/wordml" xmlns:wps="http://schemas.microsoft.com/office/word/2010/wordprocessingShape" xmlns:a="http://schemas.openxmlformats.org/drawingml/2006/main" xmlns:pic="http://schemas.openxmlformats.org/drawingml/2006/picture" xmlns:a14="http://schemas.microsoft.com/office/drawing/2010/main" mc:Ignorable="w14 w15 wp14">
+<w:document xmlns:wpc="http://schemas.microsoft.com/office/word/2010/wordprocessingCanvas" xmlns:cx="http://schemas.microsoft.com/office/drawing/2014/chartex" xmlns:cx1="http://schemas.microsoft.com/office/drawing/2015/9/8/chartex" xmlns:cx2="http://schemas.microsoft.com/office/drawing/2015/10/21/chartex" xmlns:cx3="http://schemas.microsoft.com/office/drawing/2016/5/9/chartex" xmlns:cx4="http://schemas.microsoft.com/office/drawing/2016/5/10/chartex" xmlns:cx5="http://schemas.microsoft.com/office/drawing/2016/5/11/chartex" xmlns:cx6="http://schemas.microsoft.com/office/drawing/2016/5/12/chartex" xmlns:cx7="http://schemas.microsoft.com/office/drawing/2016/5/13/chartex" xmlns:cx8="http://schemas.microsoft.com/office/drawing/2016/5/14/chartex" xmlns:mc="http://schemas.openxmlformats.org/markup-compatibility/2006" xmlns:aink="http://schemas.microsoft.com/office/drawing/2016/ink" xmlns:am3d="http://schemas.microsoft.com/office/drawing/2017/model3d" xmlns:o="urn:schemas-microsoft-com:office:office" xmlns:r="http://schemas.openxmlformats.org/officeDocument/2006/relationships" xmlns:m="http://schemas.openxmlformats.org/officeDocument/2006/math" xmlns:v="urn:schemas-microsoft-com:vml" xmlns:wp14="http://schemas.microsoft.com/office/word/2010/wordprocessingDrawing" xmlns:wp="http://schemas.openxmlformats.org/drawingml/2006/wordprocessingDrawing" xmlns:w10="urn:schemas-microsoft-com:office:word" xmlns:w="http://schemas.openxmlformats.org/wordprocessingml/2006/main" xmlns:w14="http://schemas.microsoft.com/office/word/2010/wordml" xmlns:w15="http://schemas.microsoft.com/office/word/2012/wordml" xmlns:w16cid="http://schemas.microsoft.com/office/word/2016/wordml/cid" xmlns:w16se="http://schemas.microsoft.com/office/word/2015/wordml/symex" xmlns:wpg="http://schemas.microsoft.com/office/word/2010/wordprocessingGroup" xmlns:wpi="http://schemas.microsoft.com/office/word/2010/wordprocessingInk" xmlns:wne="http://schemas.microsoft.com/office/word/2006/wordml" xmlns:wps="http://schemas.microsoft.com/office/word/2010/wordprocessingShape" mc:Ignorable="w14 w15 w16se w16cid wp14">
   <w:body>
     <w:p>
       <w:pPr>
@@ -9,7 +9,7 @@
       </w:pPr>
       <w:r>
         <w:rPr>
-          <w:rFonts w:ascii="Arial" w:hAnsi="Arial" w:eastAsia="Arial" w:cs="Arial"/>
+          <w:rFonts w:ascii="Arial" w:eastAsia="Arial" w:hAnsi="Arial" w:cs="Arial"/>
           <w:sz w:val="24"/>
           <w:szCs w:val="24"/>
         </w:rPr>
@@ -21,14 +21,14 @@
         <w:spacing w:after="200" w:line="360" w:lineRule="auto"/>
         <w:jc w:val="center"/>
         <w:rPr>
-          <w:rFonts w:ascii="Arial" w:hAnsi="Arial" w:eastAsia="Arial" w:cs="Arial"/>
-          <w:sz w:val="24"/>
-          <w:szCs w:val="24"/>
-        </w:rPr>
-      </w:pPr>
-      <w:r>
-        <w:rPr>
-          <w:rFonts w:ascii="Arial" w:hAnsi="Arial" w:eastAsia="Arial" w:cs="Arial"/>
+          <w:rFonts w:ascii="Arial" w:eastAsia="Arial" w:hAnsi="Arial" w:cs="Arial"/>
+          <w:sz w:val="24"/>
+          <w:szCs w:val="24"/>
+        </w:rPr>
+      </w:pPr>
+      <w:r>
+        <w:rPr>
+          <w:rFonts w:ascii="Arial" w:eastAsia="Arial" w:hAnsi="Arial" w:cs="Arial"/>
           <w:sz w:val="24"/>
           <w:szCs w:val="24"/>
         </w:rPr>
@@ -40,14 +40,14 @@
         <w:spacing w:after="200" w:line="360" w:lineRule="auto"/>
         <w:jc w:val="center"/>
         <w:rPr>
-          <w:rFonts w:ascii="Arial" w:hAnsi="Arial" w:eastAsia="Arial" w:cs="Arial"/>
-          <w:sz w:val="24"/>
-          <w:szCs w:val="24"/>
-        </w:rPr>
-      </w:pPr>
-      <w:r>
-        <w:rPr>
-          <w:rFonts w:ascii="Arial" w:hAnsi="Arial" w:eastAsia="Arial" w:cs="Arial"/>
+          <w:rFonts w:ascii="Arial" w:eastAsia="Arial" w:hAnsi="Arial" w:cs="Arial"/>
+          <w:sz w:val="24"/>
+          <w:szCs w:val="24"/>
+        </w:rPr>
+      </w:pPr>
+      <w:r>
+        <w:rPr>
+          <w:rFonts w:ascii="Arial" w:eastAsia="Arial" w:hAnsi="Arial" w:cs="Arial"/>
           <w:sz w:val="24"/>
           <w:szCs w:val="24"/>
         </w:rPr>
@@ -59,14 +59,14 @@
         <w:spacing w:after="200" w:line="360" w:lineRule="auto"/>
         <w:jc w:val="center"/>
         <w:rPr>
-          <w:rFonts w:ascii="Arial" w:hAnsi="Arial" w:eastAsia="Arial" w:cs="Arial"/>
-          <w:sz w:val="24"/>
-          <w:szCs w:val="24"/>
-        </w:rPr>
-      </w:pPr>
-      <w:r>
-        <w:rPr>
-          <w:rFonts w:ascii="Arial" w:hAnsi="Arial" w:eastAsia="Arial" w:cs="Arial"/>
+          <w:rFonts w:ascii="Arial" w:eastAsia="Arial" w:hAnsi="Arial" w:cs="Arial"/>
+          <w:sz w:val="24"/>
+          <w:szCs w:val="24"/>
+        </w:rPr>
+      </w:pPr>
+      <w:r>
+        <w:rPr>
+          <w:rFonts w:ascii="Arial" w:eastAsia="Arial" w:hAnsi="Arial" w:cs="Arial"/>
           <w:sz w:val="24"/>
           <w:szCs w:val="24"/>
         </w:rPr>
@@ -78,7 +78,7 @@
         <w:spacing w:after="200" w:line="360" w:lineRule="auto"/>
         <w:jc w:val="center"/>
         <w:rPr>
-          <w:rFonts w:ascii="Arial" w:hAnsi="Arial" w:eastAsia="Arial" w:cs="Arial"/>
+          <w:rFonts w:ascii="Arial" w:eastAsia="Arial" w:hAnsi="Arial" w:cs="Arial"/>
           <w:sz w:val="24"/>
           <w:szCs w:val="24"/>
         </w:rPr>
@@ -89,7 +89,7 @@
         <w:spacing w:after="200" w:line="360" w:lineRule="auto"/>
         <w:jc w:val="center"/>
         <w:rPr>
-          <w:rFonts w:ascii="Arial" w:hAnsi="Arial" w:eastAsia="Arial" w:cs="Arial"/>
+          <w:rFonts w:ascii="Arial" w:eastAsia="Arial" w:hAnsi="Arial" w:cs="Arial"/>
           <w:sz w:val="24"/>
           <w:szCs w:val="24"/>
         </w:rPr>
@@ -100,14 +100,14 @@
         <w:spacing w:after="200" w:line="360" w:lineRule="auto"/>
         <w:jc w:val="center"/>
         <w:rPr>
-          <w:rFonts w:ascii="Arial" w:hAnsi="Arial" w:eastAsia="Arial" w:cs="Arial"/>
-          <w:sz w:val="24"/>
-          <w:szCs w:val="24"/>
-        </w:rPr>
-      </w:pPr>
-      <w:r>
-        <w:rPr>
-          <w:rFonts w:ascii="Arial" w:hAnsi="Arial" w:eastAsia="Arial" w:cs="Arial"/>
+          <w:rFonts w:ascii="Arial" w:eastAsia="Arial" w:hAnsi="Arial" w:cs="Arial"/>
+          <w:sz w:val="24"/>
+          <w:szCs w:val="24"/>
+        </w:rPr>
+      </w:pPr>
+      <w:r>
+        <w:rPr>
+          <w:rFonts w:ascii="Arial" w:eastAsia="Arial" w:hAnsi="Arial" w:cs="Arial"/>
           <w:sz w:val="24"/>
           <w:szCs w:val="24"/>
         </w:rPr>
@@ -119,14 +119,14 @@
         <w:spacing w:after="200" w:line="360" w:lineRule="auto"/>
         <w:jc w:val="center"/>
         <w:rPr>
-          <w:rFonts w:ascii="Arial" w:hAnsi="Arial" w:eastAsia="Arial" w:cs="Arial"/>
-          <w:sz w:val="24"/>
-          <w:szCs w:val="24"/>
-        </w:rPr>
-      </w:pPr>
-      <w:r>
-        <w:rPr>
-          <w:rFonts w:ascii="Arial" w:hAnsi="Arial" w:eastAsia="Arial" w:cs="Arial"/>
+          <w:rFonts w:ascii="Arial" w:eastAsia="Arial" w:hAnsi="Arial" w:cs="Arial"/>
+          <w:sz w:val="24"/>
+          <w:szCs w:val="24"/>
+        </w:rPr>
+      </w:pPr>
+      <w:r>
+        <w:rPr>
+          <w:rFonts w:ascii="Arial" w:eastAsia="Arial" w:hAnsi="Arial" w:cs="Arial"/>
           <w:sz w:val="24"/>
           <w:szCs w:val="24"/>
         </w:rPr>
@@ -138,14 +138,14 @@
         <w:spacing w:after="200" w:line="360" w:lineRule="auto"/>
         <w:jc w:val="center"/>
         <w:rPr>
-          <w:rFonts w:ascii="Arial" w:hAnsi="Arial" w:eastAsia="Arial" w:cs="Arial"/>
-          <w:sz w:val="24"/>
-          <w:szCs w:val="24"/>
-        </w:rPr>
-      </w:pPr>
-      <w:r>
-        <w:rPr>
-          <w:rFonts w:ascii="Arial" w:hAnsi="Arial" w:eastAsia="Arial" w:cs="Arial"/>
+          <w:rFonts w:ascii="Arial" w:eastAsia="Arial" w:hAnsi="Arial" w:cs="Arial"/>
+          <w:sz w:val="24"/>
+          <w:szCs w:val="24"/>
+        </w:rPr>
+      </w:pPr>
+      <w:r>
+        <w:rPr>
+          <w:rFonts w:ascii="Arial" w:eastAsia="Arial" w:hAnsi="Arial" w:cs="Arial"/>
           <w:sz w:val="24"/>
           <w:szCs w:val="24"/>
         </w:rPr>
@@ -157,14 +157,14 @@
         <w:spacing w:after="200" w:line="360" w:lineRule="auto"/>
         <w:jc w:val="center"/>
         <w:rPr>
-          <w:rFonts w:ascii="Arial" w:hAnsi="Arial" w:eastAsia="Arial" w:cs="Arial"/>
-          <w:sz w:val="24"/>
-          <w:szCs w:val="24"/>
-        </w:rPr>
-      </w:pPr>
-      <w:r>
-        <w:rPr>
-          <w:rFonts w:ascii="Arial" w:hAnsi="Arial" w:eastAsia="Arial" w:cs="Arial"/>
+          <w:rFonts w:ascii="Arial" w:eastAsia="Arial" w:hAnsi="Arial" w:cs="Arial"/>
+          <w:sz w:val="24"/>
+          <w:szCs w:val="24"/>
+        </w:rPr>
+      </w:pPr>
+      <w:r>
+        <w:rPr>
+          <w:rFonts w:ascii="Arial" w:eastAsia="Arial" w:hAnsi="Arial" w:cs="Arial"/>
           <w:sz w:val="24"/>
           <w:szCs w:val="24"/>
         </w:rPr>
@@ -176,14 +176,14 @@
         <w:spacing w:after="200" w:line="360" w:lineRule="auto"/>
         <w:jc w:val="center"/>
         <w:rPr>
-          <w:rFonts w:ascii="Arial" w:hAnsi="Arial" w:eastAsia="Arial" w:cs="Arial"/>
-          <w:sz w:val="24"/>
-          <w:szCs w:val="24"/>
-        </w:rPr>
-      </w:pPr>
-      <w:r>
-        <w:rPr>
-          <w:rFonts w:ascii="Arial" w:hAnsi="Arial" w:eastAsia="Arial" w:cs="Arial"/>
+          <w:rFonts w:ascii="Arial" w:eastAsia="Arial" w:hAnsi="Arial" w:cs="Arial"/>
+          <w:sz w:val="24"/>
+          <w:szCs w:val="24"/>
+        </w:rPr>
+      </w:pPr>
+      <w:r>
+        <w:rPr>
+          <w:rFonts w:ascii="Arial" w:eastAsia="Arial" w:hAnsi="Arial" w:cs="Arial"/>
           <w:sz w:val="24"/>
           <w:szCs w:val="24"/>
         </w:rPr>
@@ -195,14 +195,14 @@
         <w:spacing w:after="200" w:line="360" w:lineRule="auto"/>
         <w:jc w:val="center"/>
         <w:rPr>
-          <w:rFonts w:ascii="Arial" w:hAnsi="Arial" w:eastAsia="Arial" w:cs="Arial"/>
-          <w:sz w:val="24"/>
-          <w:szCs w:val="24"/>
-        </w:rPr>
-      </w:pPr>
-      <w:r>
-        <w:rPr>
-          <w:rFonts w:ascii="Arial" w:hAnsi="Arial" w:eastAsia="Arial" w:cs="Arial"/>
+          <w:rFonts w:ascii="Arial" w:eastAsia="Arial" w:hAnsi="Arial" w:cs="Arial"/>
+          <w:sz w:val="24"/>
+          <w:szCs w:val="24"/>
+        </w:rPr>
+      </w:pPr>
+      <w:r>
+        <w:rPr>
+          <w:rFonts w:ascii="Arial" w:eastAsia="Arial" w:hAnsi="Arial" w:cs="Arial"/>
           <w:sz w:val="24"/>
           <w:szCs w:val="24"/>
         </w:rPr>
@@ -214,7 +214,7 @@
         <w:spacing w:after="200" w:line="360" w:lineRule="auto"/>
         <w:jc w:val="center"/>
         <w:rPr>
-          <w:rFonts w:ascii="Arial" w:hAnsi="Arial" w:eastAsia="Arial" w:cs="Arial"/>
+          <w:rFonts w:ascii="Arial" w:eastAsia="Arial" w:hAnsi="Arial" w:cs="Arial"/>
           <w:sz w:val="24"/>
           <w:szCs w:val="24"/>
         </w:rPr>
@@ -225,7 +225,7 @@
         <w:spacing w:after="200" w:line="360" w:lineRule="auto"/>
         <w:jc w:val="center"/>
         <w:rPr>
-          <w:rFonts w:ascii="Arial" w:hAnsi="Arial" w:eastAsia="Arial" w:cs="Arial"/>
+          <w:rFonts w:ascii="Arial" w:eastAsia="Arial" w:hAnsi="Arial" w:cs="Arial"/>
           <w:sz w:val="24"/>
           <w:szCs w:val="24"/>
         </w:rPr>
@@ -236,7 +236,7 @@
         <w:spacing w:after="200" w:line="360" w:lineRule="auto"/>
         <w:jc w:val="center"/>
         <w:rPr>
-          <w:rFonts w:ascii="Arial" w:hAnsi="Arial" w:eastAsia="Arial" w:cs="Arial"/>
+          <w:rFonts w:ascii="Arial" w:eastAsia="Arial" w:hAnsi="Arial" w:cs="Arial"/>
           <w:sz w:val="24"/>
           <w:szCs w:val="24"/>
         </w:rPr>
@@ -247,14 +247,14 @@
         <w:spacing w:after="200" w:line="360" w:lineRule="auto"/>
         <w:jc w:val="center"/>
         <w:rPr>
-          <w:rFonts w:ascii="Arial" w:hAnsi="Arial" w:eastAsia="Arial" w:cs="Arial"/>
-          <w:sz w:val="24"/>
-          <w:szCs w:val="24"/>
-        </w:rPr>
-      </w:pPr>
-      <w:r>
-        <w:rPr>
-          <w:rFonts w:ascii="Arial" w:hAnsi="Arial" w:eastAsia="Arial" w:cs="Arial"/>
+          <w:rFonts w:ascii="Arial" w:eastAsia="Arial" w:hAnsi="Arial" w:cs="Arial"/>
+          <w:sz w:val="24"/>
+          <w:szCs w:val="24"/>
+        </w:rPr>
+      </w:pPr>
+      <w:r>
+        <w:rPr>
+          <w:rFonts w:ascii="Arial" w:eastAsia="Arial" w:hAnsi="Arial" w:cs="Arial"/>
           <w:sz w:val="24"/>
           <w:szCs w:val="24"/>
         </w:rPr>
@@ -263,7 +263,7 @@
       <w:proofErr w:type="spellStart"/>
       <w:r>
         <w:rPr>
-          <w:rFonts w:ascii="Arial" w:hAnsi="Arial" w:eastAsia="Arial" w:cs="Arial"/>
+          <w:rFonts w:ascii="Arial" w:eastAsia="Arial" w:hAnsi="Arial" w:cs="Arial"/>
           <w:sz w:val="24"/>
           <w:szCs w:val="24"/>
         </w:rPr>
@@ -272,7 +272,7 @@
       <w:proofErr w:type="spellEnd"/>
       <w:r>
         <w:rPr>
-          <w:rFonts w:ascii="Arial" w:hAnsi="Arial" w:eastAsia="Arial" w:cs="Arial"/>
+          <w:rFonts w:ascii="Arial" w:eastAsia="Arial" w:hAnsi="Arial" w:cs="Arial"/>
           <w:sz w:val="24"/>
           <w:szCs w:val="24"/>
         </w:rPr>
@@ -284,7 +284,7 @@
         <w:spacing w:after="200" w:line="360" w:lineRule="auto"/>
         <w:jc w:val="center"/>
         <w:rPr>
-          <w:rFonts w:ascii="Arial" w:hAnsi="Arial" w:eastAsia="Arial" w:cs="Arial"/>
+          <w:rFonts w:ascii="Arial" w:eastAsia="Arial" w:hAnsi="Arial" w:cs="Arial"/>
           <w:sz w:val="24"/>
           <w:szCs w:val="24"/>
         </w:rPr>
@@ -295,7 +295,7 @@
         <w:spacing w:after="200" w:line="360" w:lineRule="auto"/>
         <w:jc w:val="center"/>
         <w:rPr>
-          <w:rFonts w:ascii="Arial" w:hAnsi="Arial" w:eastAsia="Arial" w:cs="Arial"/>
+          <w:rFonts w:ascii="Arial" w:eastAsia="Arial" w:hAnsi="Arial" w:cs="Arial"/>
           <w:sz w:val="24"/>
           <w:szCs w:val="24"/>
         </w:rPr>
@@ -306,7 +306,7 @@
         <w:spacing w:after="200" w:line="360" w:lineRule="auto"/>
         <w:jc w:val="center"/>
         <w:rPr>
-          <w:rFonts w:ascii="Arial" w:hAnsi="Arial" w:eastAsia="Arial" w:cs="Arial"/>
+          <w:rFonts w:ascii="Arial" w:eastAsia="Arial" w:hAnsi="Arial" w:cs="Arial"/>
           <w:sz w:val="24"/>
           <w:szCs w:val="24"/>
         </w:rPr>
@@ -317,7 +317,7 @@
         <w:spacing w:after="200" w:line="360" w:lineRule="auto"/>
         <w:jc w:val="center"/>
         <w:rPr>
-          <w:rFonts w:ascii="Arial" w:hAnsi="Arial" w:eastAsia="Arial" w:cs="Arial"/>
+          <w:rFonts w:ascii="Arial" w:eastAsia="Arial" w:hAnsi="Arial" w:cs="Arial"/>
           <w:sz w:val="24"/>
           <w:szCs w:val="24"/>
         </w:rPr>
@@ -328,14 +328,14 @@
         <w:spacing w:after="200" w:line="360" w:lineRule="auto"/>
         <w:jc w:val="center"/>
         <w:rPr>
-          <w:rFonts w:ascii="Arial" w:hAnsi="Arial" w:eastAsia="Arial" w:cs="Arial"/>
-          <w:sz w:val="24"/>
-          <w:szCs w:val="24"/>
-        </w:rPr>
-      </w:pPr>
-      <w:r>
-        <w:rPr>
-          <w:rFonts w:ascii="Arial" w:hAnsi="Arial" w:eastAsia="Arial" w:cs="Arial"/>
+          <w:rFonts w:ascii="Arial" w:eastAsia="Arial" w:hAnsi="Arial" w:cs="Arial"/>
+          <w:sz w:val="24"/>
+          <w:szCs w:val="24"/>
+        </w:rPr>
+      </w:pPr>
+      <w:r>
+        <w:rPr>
+          <w:rFonts w:ascii="Arial" w:eastAsia="Arial" w:hAnsi="Arial" w:cs="Arial"/>
           <w:sz w:val="24"/>
           <w:szCs w:val="24"/>
         </w:rPr>
@@ -347,14 +347,14 @@
         <w:spacing w:after="200" w:line="360" w:lineRule="auto"/>
         <w:jc w:val="center"/>
         <w:rPr>
-          <w:rFonts w:ascii="Arial" w:hAnsi="Arial" w:eastAsia="Arial" w:cs="Arial"/>
-          <w:sz w:val="24"/>
-          <w:szCs w:val="24"/>
-        </w:rPr>
-      </w:pPr>
-      <w:r>
-        <w:rPr>
-          <w:rFonts w:ascii="Arial" w:hAnsi="Arial" w:eastAsia="Arial" w:cs="Arial"/>
+          <w:rFonts w:ascii="Arial" w:eastAsia="Arial" w:hAnsi="Arial" w:cs="Arial"/>
+          <w:sz w:val="24"/>
+          <w:szCs w:val="24"/>
+        </w:rPr>
+      </w:pPr>
+      <w:r>
+        <w:rPr>
+          <w:rFonts w:ascii="Arial" w:eastAsia="Arial" w:hAnsi="Arial" w:cs="Arial"/>
           <w:sz w:val="24"/>
           <w:szCs w:val="24"/>
         </w:rPr>
@@ -366,12 +366,12 @@
         <w:pStyle w:val="PargrafodaLista"/>
         <w:numPr>
           <w:ilvl w:val="0"/>
-          <w:numId w:val="2"/>
+          <w:numId w:val="3"/>
         </w:numPr>
         <w:spacing w:after="200" w:line="360" w:lineRule="auto"/>
         <w:jc w:val="both"/>
         <w:rPr>
-          <w:rFonts w:ascii="Arial" w:hAnsi="Arial" w:eastAsia="Arial" w:cs="Arial"/>
+          <w:rFonts w:ascii="Arial" w:eastAsia="Arial" w:hAnsi="Arial" w:cs="Arial"/>
           <w:b/>
           <w:bCs/>
           <w:sz w:val="24"/>
@@ -380,7 +380,7 @@
       </w:pPr>
       <w:r>
         <w:rPr>
-          <w:rFonts w:ascii="Arial" w:hAnsi="Arial" w:eastAsia="Arial" w:cs="Arial"/>
+          <w:rFonts w:ascii="Arial" w:eastAsia="Arial" w:hAnsi="Arial" w:cs="Arial"/>
           <w:b/>
           <w:bCs/>
           <w:sz w:val="24"/>
@@ -396,7 +396,7 @@
         <w:ind w:firstLine="708"/>
         <w:jc w:val="both"/>
         <w:rPr>
-          <w:rFonts w:ascii="Arial" w:hAnsi="Arial" w:eastAsia="Arial" w:cs="Arial"/>
+          <w:rFonts w:ascii="Arial" w:eastAsia="Arial" w:hAnsi="Arial" w:cs="Arial"/>
           <w:b/>
           <w:bCs/>
           <w:sz w:val="24"/>
@@ -405,7 +405,7 @@
       </w:pPr>
       <w:r>
         <w:rPr>
-          <w:rFonts w:ascii="Arial" w:hAnsi="Arial" w:eastAsia="Arial" w:cs="Arial"/>
+          <w:rFonts w:ascii="Arial" w:eastAsia="Arial" w:hAnsi="Arial" w:cs="Arial"/>
           <w:sz w:val="24"/>
           <w:szCs w:val="24"/>
         </w:rPr>
@@ -414,7 +414,7 @@
       <w:proofErr w:type="spellStart"/>
       <w:r>
         <w:rPr>
-          <w:rFonts w:ascii="Arial" w:hAnsi="Arial" w:eastAsia="Arial" w:cs="Arial"/>
+          <w:rFonts w:ascii="Arial" w:eastAsia="Arial" w:hAnsi="Arial" w:cs="Arial"/>
           <w:sz w:val="24"/>
           <w:szCs w:val="24"/>
         </w:rPr>
@@ -423,34 +423,34 @@
       <w:proofErr w:type="spellEnd"/>
       <w:r>
         <w:rPr>
-          <w:rFonts w:ascii="Arial" w:hAnsi="Arial" w:eastAsia="Arial" w:cs="Arial"/>
-          <w:sz w:val="24"/>
-          <w:szCs w:val="24"/>
-        </w:rPr>
-        <w:t xml:space="preserve">. (potencial </w:t>
+          <w:rFonts w:ascii="Arial" w:eastAsia="Arial" w:hAnsi="Arial" w:cs="Arial"/>
+          <w:sz w:val="24"/>
+          <w:szCs w:val="24"/>
+        </w:rPr>
+        <w:t xml:space="preserve">. (potencial hidrogeniônico) é uma escala química numérica com valores de 0 a 14, onde sua função é determinar a acidez ou basicidade de substâncias químicas. Substâncias com </w:t>
       </w:r>
       <w:proofErr w:type="spellStart"/>
       <w:r>
         <w:rPr>
-          <w:rFonts w:ascii="Arial" w:hAnsi="Arial" w:eastAsia="Arial" w:cs="Arial"/>
-          <w:sz w:val="24"/>
-          <w:szCs w:val="24"/>
-        </w:rPr>
-        <w:t>hidrogeniônico</w:t>
+          <w:rFonts w:ascii="Arial" w:eastAsia="Arial" w:hAnsi="Arial" w:cs="Arial"/>
+          <w:sz w:val="24"/>
+          <w:szCs w:val="24"/>
+        </w:rPr>
+        <w:t>p.H</w:t>
       </w:r>
       <w:proofErr w:type="spellEnd"/>
       <w:r>
         <w:rPr>
-          <w:rFonts w:ascii="Arial" w:hAnsi="Arial" w:eastAsia="Arial" w:cs="Arial"/>
-          <w:sz w:val="24"/>
-          <w:szCs w:val="24"/>
-        </w:rPr>
-        <w:t xml:space="preserve">) é uma escala química numérica com valores de 0 a 14, onde sua função é determinar a acidez ou basicidade de substâncias químicas. Substâncias com </w:t>
+          <w:rFonts w:ascii="Arial" w:eastAsia="Arial" w:hAnsi="Arial" w:cs="Arial"/>
+          <w:sz w:val="24"/>
+          <w:szCs w:val="24"/>
+        </w:rPr>
+        <w:t xml:space="preserve">. igual ou inferior a 6.9 são consideradas ácidas. Já as com que </w:t>
       </w:r>
       <w:proofErr w:type="spellStart"/>
       <w:r>
         <w:rPr>
-          <w:rFonts w:ascii="Arial" w:hAnsi="Arial" w:eastAsia="Arial" w:cs="Arial"/>
+          <w:rFonts w:ascii="Arial" w:eastAsia="Arial" w:hAnsi="Arial" w:cs="Arial"/>
           <w:sz w:val="24"/>
           <w:szCs w:val="24"/>
         </w:rPr>
@@ -459,16 +459,16 @@
       <w:proofErr w:type="spellEnd"/>
       <w:r>
         <w:rPr>
-          <w:rFonts w:ascii="Arial" w:hAnsi="Arial" w:eastAsia="Arial" w:cs="Arial"/>
-          <w:sz w:val="24"/>
-          <w:szCs w:val="24"/>
-        </w:rPr>
-        <w:t xml:space="preserve">. igual ou inferior a 6.9 são consideradas ácidas. Já as com que </w:t>
+          <w:rFonts w:ascii="Arial" w:eastAsia="Arial" w:hAnsi="Arial" w:cs="Arial"/>
+          <w:sz w:val="24"/>
+          <w:szCs w:val="24"/>
+        </w:rPr>
+        <w:t xml:space="preserve">. igual a 7 são consideradas neutras, e as com </w:t>
       </w:r>
       <w:proofErr w:type="spellStart"/>
       <w:r>
         <w:rPr>
-          <w:rFonts w:ascii="Arial" w:hAnsi="Arial" w:eastAsia="Arial" w:cs="Arial"/>
+          <w:rFonts w:ascii="Arial" w:eastAsia="Arial" w:hAnsi="Arial" w:cs="Arial"/>
           <w:sz w:val="24"/>
           <w:szCs w:val="24"/>
         </w:rPr>
@@ -477,16 +477,56 @@
       <w:proofErr w:type="spellEnd"/>
       <w:r>
         <w:rPr>
-          <w:rFonts w:ascii="Arial" w:hAnsi="Arial" w:eastAsia="Arial" w:cs="Arial"/>
-          <w:sz w:val="24"/>
-          <w:szCs w:val="24"/>
-        </w:rPr>
-        <w:t xml:space="preserve">. igual a 7 são consideradas neutras, e as com </w:t>
+          <w:rFonts w:ascii="Arial" w:eastAsia="Arial" w:hAnsi="Arial" w:cs="Arial"/>
+          <w:sz w:val="24"/>
+          <w:szCs w:val="24"/>
+        </w:rPr>
+        <w:t>. igual ou maior que 7.1 são consideradas base.</w:t>
+      </w:r>
+    </w:p>
+    <w:p>
+      <w:pPr>
+        <w:spacing w:after="200" w:line="360" w:lineRule="auto"/>
+        <w:ind w:firstLine="708"/>
+        <w:jc w:val="both"/>
+        <w:rPr>
+          <w:rFonts w:ascii="Arial" w:eastAsia="Arial" w:hAnsi="Arial" w:cs="Arial"/>
+          <w:sz w:val="24"/>
+          <w:szCs w:val="24"/>
+        </w:rPr>
+      </w:pPr>
+      <w:r>
+        <w:rPr>
+          <w:rFonts w:ascii="Arial" w:eastAsia="Arial" w:hAnsi="Arial" w:cs="Arial"/>
+          <w:sz w:val="24"/>
+          <w:szCs w:val="24"/>
+        </w:rPr>
+        <w:t>Se em meio à uma solução a substância liberar cátions de hidrogênio, esta será sem dúvida uma substância ácida. Quanto mais cátions de hidrogênio a substância liberar, mais ácida será a solução. No entanto, se uma substância liberar hidroxilas (OH-), ou seja, uma molécula de água com apenas um átomo de hidrogênio, e não liberar cátions de hidrogênio, esta substância será considerada base.</w:t>
+      </w:r>
+    </w:p>
+    <w:p>
+      <w:pPr>
+        <w:spacing w:after="200" w:line="360" w:lineRule="auto"/>
+        <w:ind w:firstLine="708"/>
+        <w:jc w:val="both"/>
+        <w:rPr>
+          <w:rFonts w:ascii="Arial" w:eastAsia="Arial" w:hAnsi="Arial" w:cs="Arial"/>
+          <w:sz w:val="24"/>
+          <w:szCs w:val="24"/>
+        </w:rPr>
+      </w:pPr>
+      <w:r>
+        <w:rPr>
+          <w:rFonts w:ascii="Arial" w:eastAsia="Arial" w:hAnsi="Arial" w:cs="Arial"/>
+          <w:sz w:val="24"/>
+          <w:szCs w:val="24"/>
+        </w:rPr>
+        <w:t xml:space="preserve">Para se medir o </w:t>
       </w:r>
       <w:proofErr w:type="spellStart"/>
       <w:r>
         <w:rPr>
-          <w:rFonts w:ascii="Arial" w:hAnsi="Arial" w:eastAsia="Arial" w:cs="Arial"/>
+          <w:rFonts w:ascii="Arial" w:eastAsia="Arial" w:hAnsi="Arial" w:cs="Arial"/>
           <w:sz w:val="24"/>
           <w:szCs w:val="24"/>
         </w:rPr>
@@ -495,56 +535,16 @@
       <w:proofErr w:type="spellEnd"/>
       <w:r>
         <w:rPr>
-          <w:rFonts w:ascii="Arial" w:hAnsi="Arial" w:eastAsia="Arial" w:cs="Arial"/>
-          <w:sz w:val="24"/>
-          <w:szCs w:val="24"/>
-        </w:rPr>
-        <w:t>. igual ou maior que 7.1 são consideradas base.</w:t>
-      </w:r>
-    </w:p>
-    <w:p>
-      <w:pPr>
-        <w:spacing w:after="200" w:line="360" w:lineRule="auto"/>
-        <w:ind w:firstLine="708"/>
-        <w:jc w:val="both"/>
-        <w:rPr>
-          <w:rFonts w:ascii="Arial" w:hAnsi="Arial" w:eastAsia="Arial" w:cs="Arial"/>
-          <w:sz w:val="24"/>
-          <w:szCs w:val="24"/>
-        </w:rPr>
-      </w:pPr>
-      <w:r>
-        <w:rPr>
-          <w:rFonts w:ascii="Arial" w:hAnsi="Arial" w:eastAsia="Arial" w:cs="Arial"/>
-          <w:sz w:val="24"/>
-          <w:szCs w:val="24"/>
-        </w:rPr>
-        <w:t>Se em meio à uma solução a substância liberar cátions de hidrogênio, esta será sem dúvida uma substância ácida. Quanto mais cátions de hidrogênio a substância liberar, mais ácida será a solução. No entanto, se uma substância liberar hidroxilas (OH-), ou seja, uma molécula de água com apenas um átomo de hidrogênio, e não liberar cátions de hidrogênio, esta substância será considerada base.</w:t>
-      </w:r>
-    </w:p>
-    <w:p>
-      <w:pPr>
-        <w:spacing w:after="200" w:line="360" w:lineRule="auto"/>
-        <w:ind w:firstLine="708"/>
-        <w:jc w:val="both"/>
-        <w:rPr>
-          <w:rFonts w:ascii="Arial" w:hAnsi="Arial" w:eastAsia="Arial" w:cs="Arial"/>
-          <w:sz w:val="24"/>
-          <w:szCs w:val="24"/>
-        </w:rPr>
-      </w:pPr>
-      <w:r>
-        <w:rPr>
-          <w:rFonts w:ascii="Arial" w:hAnsi="Arial" w:eastAsia="Arial" w:cs="Arial"/>
-          <w:sz w:val="24"/>
-          <w:szCs w:val="24"/>
-        </w:rPr>
-        <w:t xml:space="preserve">Para se medir o </w:t>
+          <w:rFonts w:ascii="Arial" w:eastAsia="Arial" w:hAnsi="Arial" w:cs="Arial"/>
+          <w:sz w:val="24"/>
+          <w:szCs w:val="24"/>
+        </w:rPr>
+        <w:t xml:space="preserve">. de alguma solução ou substância, é necessário usar algum indicador de </w:t>
       </w:r>
       <w:proofErr w:type="spellStart"/>
       <w:r>
         <w:rPr>
-          <w:rFonts w:ascii="Arial" w:hAnsi="Arial" w:eastAsia="Arial" w:cs="Arial"/>
+          <w:rFonts w:ascii="Arial" w:eastAsia="Arial" w:hAnsi="Arial" w:cs="Arial"/>
           <w:sz w:val="24"/>
           <w:szCs w:val="24"/>
         </w:rPr>
@@ -553,16 +553,16 @@
       <w:proofErr w:type="spellEnd"/>
       <w:r>
         <w:rPr>
-          <w:rFonts w:ascii="Arial" w:hAnsi="Arial" w:eastAsia="Arial" w:cs="Arial"/>
-          <w:sz w:val="24"/>
-          <w:szCs w:val="24"/>
-        </w:rPr>
-        <w:t xml:space="preserve">. de alguma solução ou substância, é necessário usar algum indicador de </w:t>
+          <w:rFonts w:ascii="Arial" w:eastAsia="Arial" w:hAnsi="Arial" w:cs="Arial"/>
+          <w:sz w:val="24"/>
+          <w:szCs w:val="24"/>
+        </w:rPr>
+        <w:t xml:space="preserve">. Entre os mais usados, estão o papel de tornassol, a solução de fenolftaleína, o azul de bromotimol e o extrato de repolho roxo. Todos eles indicam o </w:t>
       </w:r>
       <w:proofErr w:type="spellStart"/>
       <w:r>
         <w:rPr>
-          <w:rFonts w:ascii="Arial" w:hAnsi="Arial" w:eastAsia="Arial" w:cs="Arial"/>
+          <w:rFonts w:ascii="Arial" w:eastAsia="Arial" w:hAnsi="Arial" w:cs="Arial"/>
           <w:sz w:val="24"/>
           <w:szCs w:val="24"/>
         </w:rPr>
@@ -571,41 +571,7 @@
       <w:proofErr w:type="spellEnd"/>
       <w:r>
         <w:rPr>
-          <w:rFonts w:ascii="Arial" w:hAnsi="Arial" w:eastAsia="Arial" w:cs="Arial"/>
-          <w:sz w:val="24"/>
-          <w:szCs w:val="24"/>
-        </w:rPr>
-        <w:t xml:space="preserve">. Entre os mais usados, estão o papel de tornassol, a solução de fenolftaleína, o azul de </w:t>
-      </w:r>
-      <w:r>
-        <w:rPr>
-          <w:rFonts w:ascii="Arial" w:hAnsi="Arial" w:eastAsia="Arial" w:cs="Arial"/>
-          <w:sz w:val="24"/>
-          <w:szCs w:val="24"/>
-        </w:rPr>
-        <w:t>bromotimol</w:t>
-      </w:r>
-      <w:r>
-        <w:rPr>
-          <w:rFonts w:ascii="Arial" w:hAnsi="Arial" w:eastAsia="Arial" w:cs="Arial"/>
-          <w:sz w:val="24"/>
-          <w:szCs w:val="24"/>
-        </w:rPr>
-        <w:t xml:space="preserve"> e o extrato de repolho roxo. Todos eles indicam o </w:t>
-      </w:r>
-      <w:proofErr w:type="spellStart"/>
-      <w:r>
-        <w:rPr>
-          <w:rFonts w:ascii="Arial" w:hAnsi="Arial" w:eastAsia="Arial" w:cs="Arial"/>
-          <w:sz w:val="24"/>
-          <w:szCs w:val="24"/>
-        </w:rPr>
-        <w:t>p.H</w:t>
-      </w:r>
-      <w:proofErr w:type="spellEnd"/>
-      <w:r>
-        <w:rPr>
-          <w:rFonts w:ascii="Arial" w:hAnsi="Arial" w:eastAsia="Arial" w:cs="Arial"/>
+          <w:rFonts w:ascii="Arial" w:eastAsia="Arial" w:hAnsi="Arial" w:cs="Arial"/>
           <w:sz w:val="24"/>
           <w:szCs w:val="24"/>
         </w:rPr>
@@ -617,14 +583,14 @@
         <w:spacing w:after="200" w:line="360" w:lineRule="auto"/>
         <w:jc w:val="center"/>
         <w:rPr>
-          <w:rFonts w:ascii="Arial" w:hAnsi="Arial" w:eastAsia="Arial" w:cs="Arial"/>
-          <w:sz w:val="24"/>
-          <w:szCs w:val="24"/>
-        </w:rPr>
-      </w:pPr>
-      <w:r>
-        <w:rPr>
-          <w:rFonts w:ascii="Arial" w:hAnsi="Arial" w:eastAsia="Arial" w:cs="Arial"/>
+          <w:rFonts w:ascii="Arial" w:eastAsia="Arial" w:hAnsi="Arial" w:cs="Arial"/>
+          <w:sz w:val="24"/>
+          <w:szCs w:val="24"/>
+        </w:rPr>
+      </w:pPr>
+      <w:r>
+        <w:rPr>
+          <w:rFonts w:ascii="Arial" w:eastAsia="Arial" w:hAnsi="Arial" w:cs="Arial"/>
           <w:b/>
           <w:bCs/>
           <w:sz w:val="24"/>
@@ -692,7 +658,7 @@
         <w:ind w:firstLine="708"/>
         <w:jc w:val="both"/>
         <w:rPr>
-          <w:rFonts w:ascii="Arial" w:hAnsi="Arial" w:eastAsia="Arial" w:cs="Arial"/>
+          <w:rFonts w:ascii="Arial" w:eastAsia="Arial" w:hAnsi="Arial" w:cs="Arial"/>
           <w:b/>
           <w:bCs/>
           <w:sz w:val="24"/>
@@ -701,7 +667,7 @@
       </w:pPr>
       <w:r>
         <w:rPr>
-          <w:rFonts w:ascii="Arial" w:hAnsi="Arial" w:eastAsia="Arial" w:cs="Arial"/>
+          <w:rFonts w:ascii="Arial" w:eastAsia="Arial" w:hAnsi="Arial" w:cs="Arial"/>
           <w:sz w:val="24"/>
           <w:szCs w:val="24"/>
         </w:rPr>
@@ -710,7 +676,7 @@
       <w:proofErr w:type="spellStart"/>
       <w:r>
         <w:rPr>
-          <w:rFonts w:ascii="Arial" w:hAnsi="Arial" w:eastAsia="Arial" w:cs="Arial"/>
+          <w:rFonts w:ascii="Arial" w:eastAsia="Arial" w:hAnsi="Arial" w:cs="Arial"/>
           <w:sz w:val="24"/>
           <w:szCs w:val="24"/>
         </w:rPr>
@@ -719,7 +685,7 @@
       <w:proofErr w:type="spellEnd"/>
       <w:r>
         <w:rPr>
-          <w:rFonts w:ascii="Arial" w:hAnsi="Arial" w:eastAsia="Arial" w:cs="Arial"/>
+          <w:rFonts w:ascii="Arial" w:eastAsia="Arial" w:hAnsi="Arial" w:cs="Arial"/>
           <w:sz w:val="24"/>
           <w:szCs w:val="24"/>
         </w:rPr>
@@ -728,7 +694,7 @@
       <w:proofErr w:type="spellStart"/>
       <w:r>
         <w:rPr>
-          <w:rFonts w:ascii="Arial" w:hAnsi="Arial" w:eastAsia="Arial" w:cs="Arial"/>
+          <w:rFonts w:ascii="Arial" w:eastAsia="Arial" w:hAnsi="Arial" w:cs="Arial"/>
           <w:sz w:val="24"/>
           <w:szCs w:val="24"/>
         </w:rPr>
@@ -737,28 +703,19 @@
       <w:proofErr w:type="spellEnd"/>
       <w:r>
         <w:rPr>
-          <w:rFonts w:ascii="Arial" w:hAnsi="Arial" w:eastAsia="Arial" w:cs="Arial"/>
-          <w:sz w:val="24"/>
-          <w:szCs w:val="24"/>
-        </w:rPr>
-        <w:t xml:space="preserve">. são as antocianinas, visto que estas são as </w:t>
-      </w:r>
-      <w:r>
-        <w:rPr>
-          <w:rFonts w:ascii="Arial" w:hAnsi="Arial" w:eastAsia="Arial" w:cs="Arial"/>
-          <w:sz w:val="24"/>
-          <w:szCs w:val="24"/>
-        </w:rPr>
-        <w:lastRenderedPageBreak/>
-        <w:t>responsáveis pela mudança da coloração da solução, já que sua estrutura varia de acordo com a solução da qual é colocada.</w:t>
-      </w:r>
-    </w:p>
-    <w:p>
-      <w:pPr>
-        <w:spacing w:after="200" w:line="360" w:lineRule="auto"/>
-        <w:jc w:val="both"/>
-        <w:rPr>
-          <w:rFonts w:ascii="Arial" w:hAnsi="Arial" w:eastAsia="Arial" w:cs="Arial"/>
+          <w:rFonts w:ascii="Arial" w:eastAsia="Arial" w:hAnsi="Arial" w:cs="Arial"/>
+          <w:sz w:val="24"/>
+          <w:szCs w:val="24"/>
+        </w:rPr>
+        <w:t>. são as antocianinas, visto que estas são as responsáveis pela mudança da coloração da solução, já que sua estrutura varia de acordo com a solução da qual é colocada.</w:t>
+      </w:r>
+    </w:p>
+    <w:p>
+      <w:pPr>
+        <w:spacing w:after="200" w:line="360" w:lineRule="auto"/>
+        <w:jc w:val="both"/>
+        <w:rPr>
+          <w:rFonts w:ascii="Arial" w:eastAsia="Arial" w:hAnsi="Arial" w:cs="Arial"/>
           <w:sz w:val="24"/>
           <w:szCs w:val="24"/>
         </w:rPr>
@@ -769,12 +726,12 @@
         <w:pStyle w:val="PargrafodaLista"/>
         <w:numPr>
           <w:ilvl w:val="0"/>
-          <w:numId w:val="2"/>
+          <w:numId w:val="3"/>
         </w:numPr>
         <w:spacing w:after="200" w:line="360" w:lineRule="auto"/>
         <w:jc w:val="both"/>
         <w:rPr>
-          <w:rFonts w:ascii="Arial" w:hAnsi="Arial" w:eastAsia="Arial" w:cs="Arial"/>
+          <w:rFonts w:ascii="Arial" w:eastAsia="Arial" w:hAnsi="Arial" w:cs="Arial"/>
           <w:b/>
           <w:bCs/>
           <w:sz w:val="24"/>
@@ -783,7 +740,7 @@
       </w:pPr>
       <w:r>
         <w:rPr>
-          <w:rFonts w:ascii="Arial" w:hAnsi="Arial" w:eastAsia="Arial" w:cs="Arial"/>
+          <w:rFonts w:ascii="Arial" w:eastAsia="Arial" w:hAnsi="Arial" w:cs="Arial"/>
           <w:b/>
           <w:bCs/>
           <w:sz w:val="24"/>
@@ -797,41 +754,25 @@
         <w:spacing w:after="200" w:line="360" w:lineRule="auto"/>
         <w:jc w:val="both"/>
         <w:rPr>
-          <w:rFonts w:ascii="Arial" w:hAnsi="Arial" w:eastAsia="Arial" w:cs="Arial"/>
-          <w:b w:val="1"/>
-          <w:bCs w:val="1"/>
-          <w:sz w:val="24"/>
-          <w:szCs w:val="24"/>
-        </w:rPr>
-      </w:pPr>
-      <w:r>
-        <w:rPr>
-          <w:rFonts w:ascii="Arial" w:hAnsi="Arial" w:eastAsia="Arial" w:cs="Arial"/>
-          <w:sz w:val="24"/>
-          <w:szCs w:val="24"/>
-        </w:rPr>
-        <w:t xml:space="preserve">Observar a reação do extrato de repolho roxo com substâncias químicas afim de analisar sua utilidade como indicador de potencial </w:t>
-      </w:r>
-      <w:r>
-        <w:rPr>
-          <w:rFonts w:ascii="Arial" w:hAnsi="Arial" w:eastAsia="Arial" w:cs="Arial"/>
-          <w:sz w:val="24"/>
-          <w:szCs w:val="24"/>
-        </w:rPr>
-        <w:t>hidrogeniônico</w:t>
-      </w:r>
-      <w:r>
-        <w:rPr>
-          <w:rFonts w:ascii="Arial" w:hAnsi="Arial" w:eastAsia="Arial" w:cs="Arial"/>
-          <w:sz w:val="24"/>
-          <w:szCs w:val="24"/>
-        </w:rPr>
-        <w:t xml:space="preserve"> (</w:t>
+          <w:rFonts w:ascii="Arial" w:eastAsia="Arial" w:hAnsi="Arial" w:cs="Arial"/>
+          <w:b/>
+          <w:bCs/>
+          <w:sz w:val="24"/>
+          <w:szCs w:val="24"/>
+        </w:rPr>
+      </w:pPr>
+      <w:r>
+        <w:rPr>
+          <w:rFonts w:ascii="Arial" w:eastAsia="Arial" w:hAnsi="Arial" w:cs="Arial"/>
+          <w:sz w:val="24"/>
+          <w:szCs w:val="24"/>
+        </w:rPr>
+        <w:t>Observar a reação do extrato de repolho roxo com substâncias químicas afim de analisar sua utilidade como indicador de potencial hidrogeniônico (</w:t>
       </w:r>
       <w:proofErr w:type="spellStart"/>
       <w:r>
         <w:rPr>
-          <w:rFonts w:ascii="Arial" w:hAnsi="Arial" w:eastAsia="Arial" w:cs="Arial"/>
+          <w:rFonts w:ascii="Arial" w:eastAsia="Arial" w:hAnsi="Arial" w:cs="Arial"/>
           <w:sz w:val="24"/>
           <w:szCs w:val="24"/>
         </w:rPr>
@@ -840,7 +781,7 @@
       <w:proofErr w:type="spellEnd"/>
       <w:r>
         <w:rPr>
-          <w:rFonts w:ascii="Arial" w:hAnsi="Arial" w:eastAsia="Arial" w:cs="Arial"/>
+          <w:rFonts w:ascii="Arial" w:eastAsia="Arial" w:hAnsi="Arial" w:cs="Arial"/>
           <w:sz w:val="24"/>
           <w:szCs w:val="24"/>
         </w:rPr>
@@ -849,11 +790,10 @@
     </w:p>
     <w:p>
       <w:pPr>
-        <w:pStyle w:val="Normal"/>
-        <w:spacing w:after="200" w:line="360" w:lineRule="auto"/>
-        <w:jc w:val="both"/>
-        <w:rPr>
-          <w:rFonts w:ascii="Arial" w:hAnsi="Arial" w:eastAsia="Arial" w:cs="Arial"/>
+        <w:spacing w:after="200" w:line="360" w:lineRule="auto"/>
+        <w:jc w:val="both"/>
+        <w:rPr>
+          <w:rFonts w:ascii="Arial" w:eastAsia="Arial" w:hAnsi="Arial" w:cs="Arial"/>
           <w:sz w:val="24"/>
           <w:szCs w:val="24"/>
         </w:rPr>
@@ -864,12 +804,12 @@
         <w:pStyle w:val="PargrafodaLista"/>
         <w:numPr>
           <w:ilvl w:val="0"/>
-          <w:numId w:val="2"/>
+          <w:numId w:val="3"/>
         </w:numPr>
         <w:spacing w:after="200" w:line="360" w:lineRule="auto"/>
         <w:jc w:val="both"/>
         <w:rPr>
-          <w:rFonts w:ascii="Arial" w:hAnsi="Arial" w:eastAsia="Arial" w:cs="Arial"/>
+          <w:rFonts w:ascii="Arial" w:eastAsia="Arial" w:hAnsi="Arial" w:cs="Arial"/>
           <w:b/>
           <w:bCs/>
           <w:sz w:val="24"/>
@@ -878,7 +818,7 @@
       </w:pPr>
       <w:r>
         <w:rPr>
-          <w:rFonts w:ascii="Arial" w:hAnsi="Arial" w:eastAsia="Arial" w:cs="Arial"/>
+          <w:rFonts w:ascii="Arial" w:eastAsia="Arial" w:hAnsi="Arial" w:cs="Arial"/>
           <w:b/>
           <w:bCs/>
           <w:sz w:val="24"/>
@@ -892,14 +832,90 @@
         <w:spacing w:after="200" w:line="360" w:lineRule="auto"/>
         <w:jc w:val="both"/>
         <w:rPr>
-          <w:rFonts w:ascii="Arial" w:hAnsi="Arial" w:eastAsia="Arial" w:cs="Arial"/>
-          <w:sz w:val="24"/>
-          <w:szCs w:val="24"/>
-        </w:rPr>
-      </w:pPr>
-      <w:r>
-        <w:rPr>
-          <w:rFonts w:ascii="Arial" w:hAnsi="Arial" w:eastAsia="Arial" w:cs="Arial"/>
+          <w:rFonts w:ascii="Arial" w:eastAsia="Arial" w:hAnsi="Arial" w:cs="Arial"/>
+          <w:sz w:val="24"/>
+          <w:szCs w:val="24"/>
+        </w:rPr>
+      </w:pPr>
+      <w:r>
+        <w:rPr>
+          <w:rFonts w:ascii="Arial" w:eastAsia="Arial" w:hAnsi="Arial" w:cs="Arial"/>
+          <w:sz w:val="24"/>
+          <w:szCs w:val="24"/>
+        </w:rPr>
+        <w:t>- Liquidificador</w:t>
+      </w:r>
+    </w:p>
+    <w:p>
+      <w:pPr>
+        <w:spacing w:after="200" w:line="360" w:lineRule="auto"/>
+        <w:jc w:val="both"/>
+        <w:rPr>
+          <w:rFonts w:ascii="Arial" w:eastAsia="Arial" w:hAnsi="Arial" w:cs="Arial"/>
+          <w:sz w:val="24"/>
+          <w:szCs w:val="24"/>
+        </w:rPr>
+      </w:pPr>
+      <w:r>
+        <w:rPr>
+          <w:rFonts w:ascii="Arial" w:eastAsia="Arial" w:hAnsi="Arial" w:cs="Arial"/>
+          <w:sz w:val="24"/>
+          <w:szCs w:val="24"/>
+        </w:rPr>
+        <w:t>- 500ml litro de água potável armazenada</w:t>
+      </w:r>
+    </w:p>
+    <w:p>
+      <w:pPr>
+        <w:spacing w:after="200" w:line="360" w:lineRule="auto"/>
+        <w:jc w:val="both"/>
+        <w:rPr>
+          <w:rFonts w:ascii="Arial" w:eastAsia="Arial" w:hAnsi="Arial" w:cs="Arial"/>
+          <w:sz w:val="24"/>
+          <w:szCs w:val="24"/>
+        </w:rPr>
+      </w:pPr>
+      <w:r>
+        <w:rPr>
+          <w:rFonts w:ascii="Arial" w:eastAsia="Arial" w:hAnsi="Arial" w:cs="Arial"/>
+          <w:sz w:val="24"/>
+          <w:szCs w:val="24"/>
+        </w:rPr>
+        <w:t>- Faca</w:t>
+      </w:r>
+    </w:p>
+    <w:p>
+      <w:pPr>
+        <w:spacing w:after="200" w:line="360" w:lineRule="auto"/>
+        <w:jc w:val="both"/>
+        <w:rPr>
+          <w:rFonts w:ascii="Arial" w:eastAsia="Arial" w:hAnsi="Arial" w:cs="Arial"/>
+          <w:sz w:val="24"/>
+          <w:szCs w:val="24"/>
+        </w:rPr>
+      </w:pPr>
+      <w:r>
+        <w:rPr>
+          <w:rFonts w:ascii="Arial" w:eastAsia="Arial" w:hAnsi="Arial" w:cs="Arial"/>
+          <w:sz w:val="24"/>
+          <w:szCs w:val="24"/>
+        </w:rPr>
+        <w:t>- Peneira</w:t>
+      </w:r>
+    </w:p>
+    <w:p>
+      <w:pPr>
+        <w:spacing w:after="200" w:line="360" w:lineRule="auto"/>
+        <w:jc w:val="both"/>
+        <w:rPr>
+          <w:rFonts w:ascii="Arial" w:eastAsia="Arial" w:hAnsi="Arial" w:cs="Arial"/>
+          <w:sz w:val="24"/>
+          <w:szCs w:val="24"/>
+        </w:rPr>
+      </w:pPr>
+      <w:r>
+        <w:rPr>
+          <w:rFonts w:ascii="Arial" w:eastAsia="Arial" w:hAnsi="Arial" w:cs="Arial"/>
           <w:sz w:val="24"/>
           <w:szCs w:val="24"/>
         </w:rPr>
@@ -911,14 +927,14 @@
         <w:spacing w:after="200" w:line="360" w:lineRule="auto"/>
         <w:jc w:val="both"/>
         <w:rPr>
-          <w:rFonts w:ascii="Arial" w:hAnsi="Arial" w:eastAsia="Arial" w:cs="Arial"/>
-          <w:sz w:val="24"/>
-          <w:szCs w:val="24"/>
-        </w:rPr>
-      </w:pPr>
-      <w:r>
-        <w:rPr>
-          <w:rFonts w:ascii="Arial" w:hAnsi="Arial" w:eastAsia="Arial" w:cs="Arial"/>
+          <w:rFonts w:ascii="Arial" w:eastAsia="Arial" w:hAnsi="Arial" w:cs="Arial"/>
+          <w:sz w:val="24"/>
+          <w:szCs w:val="24"/>
+        </w:rPr>
+      </w:pPr>
+      <w:r>
+        <w:rPr>
+          <w:rFonts w:ascii="Arial" w:eastAsia="Arial" w:hAnsi="Arial" w:cs="Arial"/>
           <w:sz w:val="24"/>
           <w:szCs w:val="24"/>
         </w:rPr>
@@ -930,14 +946,14 @@
         <w:spacing w:after="200" w:line="360" w:lineRule="auto"/>
         <w:jc w:val="both"/>
         <w:rPr>
-          <w:rFonts w:ascii="Arial" w:hAnsi="Arial" w:eastAsia="Arial" w:cs="Arial"/>
-          <w:sz w:val="24"/>
-          <w:szCs w:val="24"/>
-        </w:rPr>
-      </w:pPr>
-      <w:r>
-        <w:rPr>
-          <w:rFonts w:ascii="Arial" w:hAnsi="Arial" w:eastAsia="Arial" w:cs="Arial"/>
+          <w:rFonts w:ascii="Arial" w:eastAsia="Arial" w:hAnsi="Arial" w:cs="Arial"/>
+          <w:sz w:val="24"/>
+          <w:szCs w:val="24"/>
+        </w:rPr>
+      </w:pPr>
+      <w:r>
+        <w:rPr>
+          <w:rFonts w:ascii="Arial" w:eastAsia="Arial" w:hAnsi="Arial" w:cs="Arial"/>
           <w:sz w:val="24"/>
           <w:szCs w:val="24"/>
         </w:rPr>
@@ -949,14 +965,14 @@
         <w:spacing w:after="200" w:line="360" w:lineRule="auto"/>
         <w:jc w:val="both"/>
         <w:rPr>
-          <w:rFonts w:ascii="Arial" w:hAnsi="Arial" w:eastAsia="Arial" w:cs="Arial"/>
-          <w:sz w:val="24"/>
-          <w:szCs w:val="24"/>
-        </w:rPr>
-      </w:pPr>
-      <w:r>
-        <w:rPr>
-          <w:rFonts w:ascii="Arial" w:hAnsi="Arial" w:eastAsia="Arial" w:cs="Arial"/>
+          <w:rFonts w:ascii="Arial" w:eastAsia="Arial" w:hAnsi="Arial" w:cs="Arial"/>
+          <w:sz w:val="24"/>
+          <w:szCs w:val="24"/>
+        </w:rPr>
+      </w:pPr>
+      <w:r>
+        <w:rPr>
+          <w:rFonts w:ascii="Arial" w:eastAsia="Arial" w:hAnsi="Arial" w:cs="Arial"/>
           <w:sz w:val="24"/>
           <w:szCs w:val="24"/>
         </w:rPr>
@@ -968,14 +984,14 @@
         <w:spacing w:after="200" w:line="360" w:lineRule="auto"/>
         <w:jc w:val="both"/>
         <w:rPr>
-          <w:rFonts w:ascii="Arial" w:hAnsi="Arial" w:eastAsia="Arial" w:cs="Arial"/>
-          <w:sz w:val="24"/>
-          <w:szCs w:val="24"/>
-        </w:rPr>
-      </w:pPr>
-      <w:r>
-        <w:rPr>
-          <w:rFonts w:ascii="Arial" w:hAnsi="Arial" w:eastAsia="Arial" w:cs="Arial"/>
+          <w:rFonts w:ascii="Arial" w:eastAsia="Arial" w:hAnsi="Arial" w:cs="Arial"/>
+          <w:sz w:val="24"/>
+          <w:szCs w:val="24"/>
+        </w:rPr>
+      </w:pPr>
+      <w:r>
+        <w:rPr>
+          <w:rFonts w:ascii="Arial" w:eastAsia="Arial" w:hAnsi="Arial" w:cs="Arial"/>
           <w:sz w:val="24"/>
           <w:szCs w:val="24"/>
         </w:rPr>
@@ -984,11 +1000,10 @@
     </w:p>
     <w:p>
       <w:pPr>
-        <w:pStyle w:val="Normal"/>
-        <w:spacing w:after="200" w:line="360" w:lineRule="auto"/>
-        <w:jc w:val="both"/>
-        <w:rPr>
-          <w:rFonts w:ascii="Arial" w:hAnsi="Arial" w:eastAsia="Arial" w:cs="Arial"/>
+        <w:spacing w:after="200" w:line="360" w:lineRule="auto"/>
+        <w:jc w:val="both"/>
+        <w:rPr>
+          <w:rFonts w:ascii="Arial" w:eastAsia="Arial" w:hAnsi="Arial" w:cs="Arial"/>
           <w:sz w:val="24"/>
           <w:szCs w:val="24"/>
         </w:rPr>
@@ -999,12 +1014,12 @@
         <w:pStyle w:val="PargrafodaLista"/>
         <w:numPr>
           <w:ilvl w:val="0"/>
-          <w:numId w:val="2"/>
+          <w:numId w:val="3"/>
         </w:numPr>
         <w:spacing w:after="200" w:line="360" w:lineRule="auto"/>
         <w:jc w:val="both"/>
         <w:rPr>
-          <w:rFonts w:ascii="Arial" w:hAnsi="Arial" w:eastAsia="Arial" w:cs="Arial"/>
+          <w:rFonts w:ascii="Arial" w:eastAsia="Arial" w:hAnsi="Arial" w:cs="Arial"/>
           <w:b/>
           <w:bCs/>
           <w:sz w:val="24"/>
@@ -1013,7 +1028,7 @@
       </w:pPr>
       <w:r>
         <w:rPr>
-          <w:rFonts w:ascii="Arial" w:hAnsi="Arial" w:eastAsia="Arial" w:cs="Arial"/>
+          <w:rFonts w:ascii="Arial" w:eastAsia="Arial" w:hAnsi="Arial" w:cs="Arial"/>
           <w:b/>
           <w:bCs/>
           <w:sz w:val="24"/>
@@ -1025,9 +1040,90 @@
     <w:p>
       <w:pPr>
         <w:spacing w:after="200" w:line="360" w:lineRule="auto"/>
-        <w:jc w:val="both"/>
-        <w:rPr>
-          <w:rFonts w:ascii="Arial" w:hAnsi="Arial" w:eastAsia="Arial" w:cs="Arial"/>
+        <w:ind w:left="360"/>
+        <w:rPr>
+          <w:rFonts w:ascii="Arial" w:eastAsia="Arial" w:hAnsi="Arial" w:cs="Arial"/>
+          <w:sz w:val="24"/>
+          <w:szCs w:val="24"/>
+        </w:rPr>
+      </w:pPr>
+      <w:r>
+        <w:rPr>
+          <w:rFonts w:ascii="Arial" w:eastAsia="Arial" w:hAnsi="Arial" w:cs="Arial"/>
+          <w:sz w:val="24"/>
+          <w:szCs w:val="24"/>
+        </w:rPr>
+        <w:t>Primeiro, com a faca, cortou-se o repolho roxo em quatro partes iguais.</w:t>
+      </w:r>
+    </w:p>
+    <w:p>
+      <w:pPr>
+        <w:spacing w:after="200" w:line="360" w:lineRule="auto"/>
+        <w:ind w:left="360"/>
+        <w:rPr>
+          <w:rFonts w:ascii="Arial" w:eastAsia="Arial" w:hAnsi="Arial" w:cs="Arial"/>
+          <w:sz w:val="24"/>
+          <w:szCs w:val="24"/>
+        </w:rPr>
+      </w:pPr>
+      <w:r>
+        <w:rPr>
+          <w:rFonts w:ascii="Arial" w:eastAsia="Arial" w:hAnsi="Arial" w:cs="Arial"/>
+          <w:sz w:val="24"/>
+          <w:szCs w:val="24"/>
+        </w:rPr>
+        <w:t>Com o liquidificador, foi adicionad</w:t>
+      </w:r>
+      <w:r>
+        <w:rPr>
+          <w:rFonts w:ascii="Arial" w:eastAsia="Arial" w:hAnsi="Arial" w:cs="Arial"/>
+          <w:sz w:val="24"/>
+          <w:szCs w:val="24"/>
+        </w:rPr>
+        <w:t>a</w:t>
+      </w:r>
+      <w:r>
+        <w:rPr>
+          <w:rFonts w:ascii="Arial" w:eastAsia="Arial" w:hAnsi="Arial" w:cs="Arial"/>
+          <w:sz w:val="24"/>
+          <w:szCs w:val="24"/>
+        </w:rPr>
+        <w:t xml:space="preserve"> 500ml de água potável.</w:t>
+      </w:r>
+      <w:r>
+        <w:rPr>
+          <w:rFonts w:ascii="Arial" w:eastAsia="Arial" w:hAnsi="Arial" w:cs="Arial"/>
+          <w:sz w:val="24"/>
+          <w:szCs w:val="24"/>
+        </w:rPr>
+        <w:t xml:space="preserve"> Depois, acrescentou-se duas das partes cortadas do repolho roxo. Após fechar a tampa do liquidificador, ligou-se na potência 2 até se transformar em uma mistura homogênea.</w:t>
+      </w:r>
+    </w:p>
+    <w:p>
+      <w:pPr>
+        <w:spacing w:after="200" w:line="360" w:lineRule="auto"/>
+        <w:ind w:left="360"/>
+        <w:rPr>
+          <w:rFonts w:ascii="Arial" w:eastAsia="Arial" w:hAnsi="Arial" w:cs="Arial"/>
+          <w:sz w:val="24"/>
+          <w:szCs w:val="24"/>
+        </w:rPr>
+      </w:pPr>
+      <w:r>
+        <w:rPr>
+          <w:rFonts w:ascii="Arial" w:eastAsia="Arial" w:hAnsi="Arial" w:cs="Arial"/>
+          <w:sz w:val="24"/>
+          <w:szCs w:val="24"/>
+        </w:rPr>
+        <w:t>Após este procedimento, peneirou-se a mistura homogênea no copo plástico descartável.</w:t>
+      </w:r>
+    </w:p>
+    <w:p>
+      <w:pPr>
+        <w:spacing w:after="200" w:line="360" w:lineRule="auto"/>
+        <w:ind w:firstLine="360"/>
+        <w:rPr>
+          <w:rFonts w:ascii="Arial" w:eastAsia="Arial" w:hAnsi="Arial" w:cs="Arial"/>
           <w:b/>
           <w:bCs/>
           <w:sz w:val="24"/>
@@ -1036,26 +1132,27 @@
       </w:pPr>
       <w:r>
         <w:rPr>
-          <w:rFonts w:ascii="Arial" w:hAnsi="Arial" w:eastAsia="Arial" w:cs="Arial"/>
-          <w:sz w:val="24"/>
-          <w:szCs w:val="24"/>
-        </w:rPr>
+          <w:rFonts w:ascii="Arial" w:eastAsia="Arial" w:hAnsi="Arial" w:cs="Arial"/>
+          <w:sz w:val="24"/>
+          <w:szCs w:val="24"/>
+        </w:rPr>
+        <w:lastRenderedPageBreak/>
         <w:t xml:space="preserve">Com todos os materiais e reagentes na bancada, foi-se extraído com o conta-gotas o extrato de repolho roxo do copo de plástico, o suficiente para que o conta-gotas se enchesse pela metade. </w:t>
       </w:r>
     </w:p>
     <w:p>
       <w:pPr>
         <w:spacing w:after="200" w:line="360" w:lineRule="auto"/>
-        <w:jc w:val="both"/>
-        <w:rPr>
-          <w:rFonts w:ascii="Arial" w:hAnsi="Arial" w:eastAsia="Arial" w:cs="Arial"/>
-          <w:sz w:val="24"/>
-          <w:szCs w:val="24"/>
-        </w:rPr>
-      </w:pPr>
-      <w:r>
-        <w:rPr>
-          <w:rFonts w:ascii="Arial" w:hAnsi="Arial" w:eastAsia="Arial" w:cs="Arial"/>
+        <w:ind w:firstLine="360"/>
+        <w:rPr>
+          <w:rFonts w:ascii="Arial" w:eastAsia="Arial" w:hAnsi="Arial" w:cs="Arial"/>
+          <w:sz w:val="24"/>
+          <w:szCs w:val="24"/>
+        </w:rPr>
+      </w:pPr>
+      <w:r>
+        <w:rPr>
+          <w:rFonts w:ascii="Arial" w:eastAsia="Arial" w:hAnsi="Arial" w:cs="Arial"/>
           <w:sz w:val="24"/>
           <w:szCs w:val="24"/>
         </w:rPr>
@@ -1065,65 +1162,61 @@
     <w:p>
       <w:pPr>
         <w:spacing w:after="200" w:line="360" w:lineRule="auto"/>
-        <w:jc w:val="both"/>
-        <w:rPr>
-          <w:rFonts w:ascii="Arial" w:hAnsi="Arial" w:eastAsia="Arial" w:cs="Arial"/>
-          <w:sz w:val="24"/>
-          <w:szCs w:val="24"/>
-        </w:rPr>
-      </w:pPr>
-      <w:r>
-        <w:rPr>
-          <w:rFonts w:ascii="Arial" w:hAnsi="Arial" w:eastAsia="Arial" w:cs="Arial"/>
+        <w:ind w:firstLine="360"/>
+        <w:rPr>
+          <w:rFonts w:ascii="Arial" w:eastAsia="Arial" w:hAnsi="Arial" w:cs="Arial"/>
+          <w:sz w:val="24"/>
+          <w:szCs w:val="24"/>
+        </w:rPr>
+      </w:pPr>
+      <w:r>
+        <w:rPr>
+          <w:rFonts w:ascii="Arial" w:eastAsia="Arial" w:hAnsi="Arial" w:cs="Arial"/>
           <w:sz w:val="24"/>
           <w:szCs w:val="24"/>
         </w:rPr>
         <w:t>Colocou-se então uma substância química diferente em cada um destes tubos de ensaio usando uma espátula e misturando-os.</w:t>
       </w:r>
     </w:p>
-    <w:p w14:noSpellErr="1">
-      <w:pPr>
-        <w:pStyle w:val="Normal"/>
-        <w:spacing w:after="200" w:line="360" w:lineRule="auto"/>
-        <w:jc w:val="both"/>
-        <w:rPr>
-          <w:rFonts w:ascii="Arial" w:hAnsi="Arial" w:eastAsia="Arial" w:cs="Arial"/>
-          <w:sz w:val="24"/>
-          <w:szCs w:val="24"/>
-        </w:rPr>
-      </w:pPr>
-    </w:p>
-    <w:p>
-      <w:pPr>
-        <w:pStyle w:val="Normal"/>
-        <w:spacing w:after="200" w:line="360" w:lineRule="auto"/>
-        <w:jc w:val="both"/>
-        <w:rPr>
-          <w:rFonts w:ascii="Arial" w:hAnsi="Arial" w:eastAsia="Arial" w:cs="Arial"/>
-          <w:sz w:val="24"/>
-          <w:szCs w:val="24"/>
-        </w:rPr>
-      </w:pPr>
-    </w:p>
-    <w:p>
-      <w:pPr>
-        <w:pStyle w:val="Normal"/>
-        <w:spacing w:after="200" w:line="360" w:lineRule="auto"/>
-        <w:jc w:val="both"/>
-        <w:rPr>
-          <w:rFonts w:ascii="Arial" w:hAnsi="Arial" w:eastAsia="Arial" w:cs="Arial"/>
-          <w:sz w:val="24"/>
-          <w:szCs w:val="24"/>
-        </w:rPr>
-      </w:pPr>
-    </w:p>
-    <w:p>
-      <w:pPr>
-        <w:pStyle w:val="Normal"/>
-        <w:spacing w:after="200" w:line="360" w:lineRule="auto"/>
-        <w:jc w:val="both"/>
-        <w:rPr>
-          <w:rFonts w:ascii="Arial" w:hAnsi="Arial" w:eastAsia="Arial" w:cs="Arial"/>
+    <w:p>
+      <w:pPr>
+        <w:spacing w:after="200" w:line="360" w:lineRule="auto"/>
+        <w:jc w:val="both"/>
+        <w:rPr>
+          <w:rFonts w:ascii="Arial" w:eastAsia="Arial" w:hAnsi="Arial" w:cs="Arial"/>
+          <w:sz w:val="24"/>
+          <w:szCs w:val="24"/>
+        </w:rPr>
+      </w:pPr>
+    </w:p>
+    <w:p>
+      <w:pPr>
+        <w:spacing w:after="200" w:line="360" w:lineRule="auto"/>
+        <w:jc w:val="both"/>
+        <w:rPr>
+          <w:rFonts w:ascii="Arial" w:eastAsia="Arial" w:hAnsi="Arial" w:cs="Arial"/>
+          <w:sz w:val="24"/>
+          <w:szCs w:val="24"/>
+        </w:rPr>
+      </w:pPr>
+    </w:p>
+    <w:p>
+      <w:pPr>
+        <w:spacing w:after="200" w:line="360" w:lineRule="auto"/>
+        <w:jc w:val="both"/>
+        <w:rPr>
+          <w:rFonts w:ascii="Arial" w:eastAsia="Arial" w:hAnsi="Arial" w:cs="Arial"/>
+          <w:sz w:val="24"/>
+          <w:szCs w:val="24"/>
+        </w:rPr>
+      </w:pPr>
+    </w:p>
+    <w:p>
+      <w:pPr>
+        <w:spacing w:after="200" w:line="360" w:lineRule="auto"/>
+        <w:jc w:val="both"/>
+        <w:rPr>
+          <w:rFonts w:ascii="Arial" w:eastAsia="Arial" w:hAnsi="Arial" w:cs="Arial"/>
           <w:sz w:val="24"/>
           <w:szCs w:val="24"/>
         </w:rPr>
@@ -1134,12 +1227,12 @@
         <w:pStyle w:val="PargrafodaLista"/>
         <w:numPr>
           <w:ilvl w:val="0"/>
-          <w:numId w:val="2"/>
+          <w:numId w:val="3"/>
         </w:numPr>
         <w:spacing w:after="200" w:line="360" w:lineRule="auto"/>
         <w:jc w:val="both"/>
         <w:rPr>
-          <w:rFonts w:ascii="Arial" w:hAnsi="Arial" w:eastAsia="Arial" w:cs="Arial"/>
+          <w:rFonts w:ascii="Arial" w:eastAsia="Arial" w:hAnsi="Arial" w:cs="Arial"/>
           <w:b/>
           <w:bCs/>
           <w:sz w:val="24"/>
@@ -1148,7 +1241,7 @@
       </w:pPr>
       <w:r>
         <w:rPr>
-          <w:rFonts w:ascii="Arial" w:hAnsi="Arial" w:eastAsia="Arial" w:cs="Arial"/>
+          <w:rFonts w:ascii="Arial" w:eastAsia="Arial" w:hAnsi="Arial" w:cs="Arial"/>
           <w:b/>
           <w:bCs/>
           <w:sz w:val="24"/>
@@ -1175,6 +1268,7 @@
         <w:gridCol w:w="2265"/>
         <w:gridCol w:w="2265"/>
         <w:gridCol w:w="2085"/>
+        <w:gridCol w:w="2085"/>
       </w:tblGrid>
       <w:tr>
         <w:trPr>
@@ -1188,7 +1282,7 @@
             <w:pPr>
               <w:jc w:val="center"/>
               <w:rPr>
-                <w:rFonts w:ascii="Arial" w:hAnsi="Arial" w:eastAsia="Arial" w:cs="Arial"/>
+                <w:rFonts w:ascii="Arial" w:eastAsia="Arial" w:hAnsi="Arial" w:cs="Arial"/>
                 <w:b/>
                 <w:bCs/>
                 <w:sz w:val="24"/>
@@ -1197,7 +1291,7 @@
             </w:pPr>
             <w:r>
               <w:rPr>
-                <w:rFonts w:ascii="Arial" w:hAnsi="Arial" w:eastAsia="Arial" w:cs="Arial"/>
+                <w:rFonts w:ascii="Arial" w:eastAsia="Arial" w:hAnsi="Arial" w:cs="Arial"/>
                 <w:b/>
                 <w:bCs/>
                 <w:sz w:val="24"/>
@@ -1215,7 +1309,7 @@
             <w:pPr>
               <w:jc w:val="center"/>
               <w:rPr>
-                <w:rFonts w:ascii="Arial" w:hAnsi="Arial" w:eastAsia="Arial" w:cs="Arial"/>
+                <w:rFonts w:ascii="Arial" w:eastAsia="Arial" w:hAnsi="Arial" w:cs="Arial"/>
                 <w:b/>
                 <w:bCs/>
                 <w:sz w:val="24"/>
@@ -1224,7 +1318,7 @@
             </w:pPr>
             <w:r>
               <w:rPr>
-                <w:rFonts w:ascii="Arial" w:hAnsi="Arial" w:eastAsia="Arial" w:cs="Arial"/>
+                <w:rFonts w:ascii="Arial" w:eastAsia="Arial" w:hAnsi="Arial" w:cs="Arial"/>
                 <w:b/>
                 <w:bCs/>
                 <w:sz w:val="24"/>
@@ -1242,7 +1336,7 @@
             <w:pPr>
               <w:jc w:val="center"/>
               <w:rPr>
-                <w:rFonts w:ascii="Arial" w:hAnsi="Arial" w:eastAsia="Arial" w:cs="Arial"/>
+                <w:rFonts w:ascii="Arial" w:eastAsia="Arial" w:hAnsi="Arial" w:cs="Arial"/>
                 <w:b/>
                 <w:bCs/>
                 <w:sz w:val="24"/>
@@ -1252,7 +1346,7 @@
             <w:proofErr w:type="spellStart"/>
             <w:r>
               <w:rPr>
-                <w:rFonts w:ascii="Arial" w:hAnsi="Arial" w:eastAsia="Arial" w:cs="Arial"/>
+                <w:rFonts w:ascii="Arial" w:eastAsia="Arial" w:hAnsi="Arial" w:cs="Arial"/>
                 <w:b/>
                 <w:bCs/>
                 <w:sz w:val="24"/>
@@ -1263,13 +1357,40 @@
             <w:proofErr w:type="spellEnd"/>
             <w:r>
               <w:rPr>
-                <w:rFonts w:ascii="Arial" w:hAnsi="Arial" w:eastAsia="Arial" w:cs="Arial"/>
+                <w:rFonts w:ascii="Arial" w:eastAsia="Arial" w:hAnsi="Arial" w:cs="Arial"/>
                 <w:b/>
                 <w:bCs/>
                 <w:sz w:val="24"/>
                 <w:szCs w:val="24"/>
               </w:rPr>
               <w:t>.</w:t>
+            </w:r>
+          </w:p>
+        </w:tc>
+        <w:tc>
+          <w:tcPr>
+            <w:tcW w:w="2085" w:type="dxa"/>
+          </w:tcPr>
+          <w:p>
+            <w:pPr>
+              <w:jc w:val="center"/>
+              <w:rPr>
+                <w:rFonts w:ascii="Arial" w:eastAsia="Arial" w:hAnsi="Arial" w:cs="Arial"/>
+                <w:b/>
+                <w:bCs/>
+                <w:sz w:val="24"/>
+                <w:szCs w:val="24"/>
+              </w:rPr>
+            </w:pPr>
+            <w:r>
+              <w:rPr>
+                <w:rFonts w:ascii="Arial" w:eastAsia="Arial" w:hAnsi="Arial" w:cs="Arial"/>
+                <w:b/>
+                <w:bCs/>
+                <w:sz w:val="24"/>
+                <w:szCs w:val="24"/>
+              </w:rPr>
+              <w:t>Ácido/Base</w:t>
             </w:r>
           </w:p>
         </w:tc>
@@ -1286,14 +1407,14 @@
             <w:pPr>
               <w:jc w:val="center"/>
               <w:rPr>
-                <w:rFonts w:ascii="Arial" w:hAnsi="Arial" w:eastAsia="Arial" w:cs="Arial"/>
-                <w:sz w:val="24"/>
-                <w:szCs w:val="24"/>
-              </w:rPr>
-            </w:pPr>
-            <w:r>
-              <w:rPr>
-                <w:rFonts w:ascii="Arial" w:hAnsi="Arial" w:eastAsia="Arial" w:cs="Arial"/>
+                <w:rFonts w:ascii="Arial" w:eastAsia="Arial" w:hAnsi="Arial" w:cs="Arial"/>
+                <w:sz w:val="24"/>
+                <w:szCs w:val="24"/>
+              </w:rPr>
+            </w:pPr>
+            <w:r>
+              <w:rPr>
+                <w:rFonts w:ascii="Arial" w:eastAsia="Arial" w:hAnsi="Arial" w:cs="Arial"/>
                 <w:sz w:val="24"/>
                 <w:szCs w:val="24"/>
               </w:rPr>
@@ -1309,14 +1430,14 @@
             <w:pPr>
               <w:jc w:val="center"/>
               <w:rPr>
-                <w:rFonts w:ascii="Arial" w:hAnsi="Arial" w:eastAsia="Arial" w:cs="Arial"/>
-                <w:sz w:val="24"/>
-                <w:szCs w:val="24"/>
-              </w:rPr>
-            </w:pPr>
-            <w:r>
-              <w:rPr>
-                <w:rFonts w:ascii="Arial" w:hAnsi="Arial" w:eastAsia="Arial" w:cs="Arial"/>
+                <w:rFonts w:ascii="Arial" w:eastAsia="Arial" w:hAnsi="Arial" w:cs="Arial"/>
+                <w:sz w:val="24"/>
+                <w:szCs w:val="24"/>
+              </w:rPr>
+            </w:pPr>
+            <w:r>
+              <w:rPr>
+                <w:rFonts w:ascii="Arial" w:eastAsia="Arial" w:hAnsi="Arial" w:cs="Arial"/>
                 <w:sz w:val="24"/>
                 <w:szCs w:val="24"/>
               </w:rPr>
@@ -1332,18 +1453,41 @@
             <w:pPr>
               <w:jc w:val="center"/>
               <w:rPr>
-                <w:rFonts w:ascii="Arial" w:hAnsi="Arial" w:eastAsia="Arial" w:cs="Arial"/>
-                <w:sz w:val="24"/>
-                <w:szCs w:val="24"/>
-              </w:rPr>
-            </w:pPr>
-            <w:r>
-              <w:rPr>
-                <w:rFonts w:ascii="Arial" w:hAnsi="Arial" w:eastAsia="Arial" w:cs="Arial"/>
+                <w:rFonts w:ascii="Arial" w:eastAsia="Arial" w:hAnsi="Arial" w:cs="Arial"/>
+                <w:sz w:val="24"/>
+                <w:szCs w:val="24"/>
+              </w:rPr>
+            </w:pPr>
+            <w:r>
+              <w:rPr>
+                <w:rFonts w:ascii="Arial" w:eastAsia="Arial" w:hAnsi="Arial" w:cs="Arial"/>
                 <w:sz w:val="24"/>
                 <w:szCs w:val="24"/>
               </w:rPr>
               <w:t>1</w:t>
+            </w:r>
+          </w:p>
+        </w:tc>
+        <w:tc>
+          <w:tcPr>
+            <w:tcW w:w="2085" w:type="dxa"/>
+          </w:tcPr>
+          <w:p>
+            <w:pPr>
+              <w:jc w:val="center"/>
+              <w:rPr>
+                <w:rFonts w:ascii="Arial" w:eastAsia="Arial" w:hAnsi="Arial" w:cs="Arial"/>
+                <w:sz w:val="24"/>
+                <w:szCs w:val="24"/>
+              </w:rPr>
+            </w:pPr>
+            <w:r>
+              <w:rPr>
+                <w:rFonts w:ascii="Arial" w:eastAsia="Arial" w:hAnsi="Arial" w:cs="Arial"/>
+                <w:sz w:val="24"/>
+                <w:szCs w:val="24"/>
+              </w:rPr>
+              <w:t>Ácido</w:t>
             </w:r>
           </w:p>
         </w:tc>
@@ -1360,14 +1504,14 @@
             <w:pPr>
               <w:jc w:val="center"/>
               <w:rPr>
-                <w:rFonts w:ascii="Arial" w:hAnsi="Arial" w:eastAsia="Arial" w:cs="Arial"/>
-                <w:sz w:val="24"/>
-                <w:szCs w:val="24"/>
-              </w:rPr>
-            </w:pPr>
-            <w:r>
-              <w:rPr>
-                <w:rFonts w:ascii="Arial" w:hAnsi="Arial" w:eastAsia="Arial" w:cs="Arial"/>
+                <w:rFonts w:ascii="Arial" w:eastAsia="Arial" w:hAnsi="Arial" w:cs="Arial"/>
+                <w:sz w:val="24"/>
+                <w:szCs w:val="24"/>
+              </w:rPr>
+            </w:pPr>
+            <w:r>
+              <w:rPr>
+                <w:rFonts w:ascii="Arial" w:eastAsia="Arial" w:hAnsi="Arial" w:cs="Arial"/>
                 <w:sz w:val="24"/>
                 <w:szCs w:val="24"/>
               </w:rPr>
@@ -1383,14 +1527,14 @@
             <w:pPr>
               <w:jc w:val="center"/>
               <w:rPr>
-                <w:rFonts w:ascii="Arial" w:hAnsi="Arial" w:eastAsia="Arial" w:cs="Arial"/>
-                <w:sz w:val="24"/>
-                <w:szCs w:val="24"/>
-              </w:rPr>
-            </w:pPr>
-            <w:r>
-              <w:rPr>
-                <w:rFonts w:ascii="Arial" w:hAnsi="Arial" w:eastAsia="Arial" w:cs="Arial"/>
+                <w:rFonts w:ascii="Arial" w:eastAsia="Arial" w:hAnsi="Arial" w:cs="Arial"/>
+                <w:sz w:val="24"/>
+                <w:szCs w:val="24"/>
+              </w:rPr>
+            </w:pPr>
+            <w:r>
+              <w:rPr>
+                <w:rFonts w:ascii="Arial" w:eastAsia="Arial" w:hAnsi="Arial" w:cs="Arial"/>
                 <w:sz w:val="24"/>
                 <w:szCs w:val="24"/>
               </w:rPr>
@@ -1406,18 +1550,41 @@
             <w:pPr>
               <w:jc w:val="center"/>
               <w:rPr>
-                <w:rFonts w:ascii="Arial" w:hAnsi="Arial" w:eastAsia="Arial" w:cs="Arial"/>
-                <w:sz w:val="24"/>
-                <w:szCs w:val="24"/>
-              </w:rPr>
-            </w:pPr>
-            <w:r>
-              <w:rPr>
-                <w:rFonts w:ascii="Arial" w:hAnsi="Arial" w:eastAsia="Arial" w:cs="Arial"/>
+                <w:rFonts w:ascii="Arial" w:eastAsia="Arial" w:hAnsi="Arial" w:cs="Arial"/>
+                <w:sz w:val="24"/>
+                <w:szCs w:val="24"/>
+              </w:rPr>
+            </w:pPr>
+            <w:r>
+              <w:rPr>
+                <w:rFonts w:ascii="Arial" w:eastAsia="Arial" w:hAnsi="Arial" w:cs="Arial"/>
                 <w:sz w:val="24"/>
                 <w:szCs w:val="24"/>
               </w:rPr>
               <w:t>14</w:t>
+            </w:r>
+          </w:p>
+        </w:tc>
+        <w:tc>
+          <w:tcPr>
+            <w:tcW w:w="2085" w:type="dxa"/>
+          </w:tcPr>
+          <w:p>
+            <w:pPr>
+              <w:jc w:val="center"/>
+              <w:rPr>
+                <w:rFonts w:ascii="Arial" w:eastAsia="Arial" w:hAnsi="Arial" w:cs="Arial"/>
+                <w:sz w:val="24"/>
+                <w:szCs w:val="24"/>
+              </w:rPr>
+            </w:pPr>
+            <w:r>
+              <w:rPr>
+                <w:rFonts w:ascii="Arial" w:eastAsia="Arial" w:hAnsi="Arial" w:cs="Arial"/>
+                <w:sz w:val="24"/>
+                <w:szCs w:val="24"/>
+              </w:rPr>
+              <w:t>Base</w:t>
             </w:r>
           </w:p>
         </w:tc>
@@ -1434,14 +1601,14 @@
             <w:pPr>
               <w:jc w:val="center"/>
               <w:rPr>
-                <w:rFonts w:ascii="Arial" w:hAnsi="Arial" w:eastAsia="Arial" w:cs="Arial"/>
-                <w:sz w:val="24"/>
-                <w:szCs w:val="24"/>
-              </w:rPr>
-            </w:pPr>
-            <w:r>
-              <w:rPr>
-                <w:rFonts w:ascii="Arial" w:hAnsi="Arial" w:eastAsia="Arial" w:cs="Arial"/>
+                <w:rFonts w:ascii="Arial" w:eastAsia="Arial" w:hAnsi="Arial" w:cs="Arial"/>
+                <w:sz w:val="24"/>
+                <w:szCs w:val="24"/>
+              </w:rPr>
+            </w:pPr>
+            <w:r>
+              <w:rPr>
+                <w:rFonts w:ascii="Arial" w:eastAsia="Arial" w:hAnsi="Arial" w:cs="Arial"/>
                 <w:sz w:val="24"/>
                 <w:szCs w:val="24"/>
               </w:rPr>
@@ -1457,14 +1624,14 @@
             <w:pPr>
               <w:jc w:val="center"/>
               <w:rPr>
-                <w:rFonts w:ascii="Arial" w:hAnsi="Arial" w:eastAsia="Arial" w:cs="Arial"/>
-                <w:sz w:val="24"/>
-                <w:szCs w:val="24"/>
-              </w:rPr>
-            </w:pPr>
-            <w:r>
-              <w:rPr>
-                <w:rFonts w:ascii="Arial" w:hAnsi="Arial" w:eastAsia="Arial" w:cs="Arial"/>
+                <w:rFonts w:ascii="Arial" w:eastAsia="Arial" w:hAnsi="Arial" w:cs="Arial"/>
+                <w:sz w:val="24"/>
+                <w:szCs w:val="24"/>
+              </w:rPr>
+            </w:pPr>
+            <w:r>
+              <w:rPr>
+                <w:rFonts w:ascii="Arial" w:eastAsia="Arial" w:hAnsi="Arial" w:cs="Arial"/>
                 <w:sz w:val="24"/>
                 <w:szCs w:val="24"/>
               </w:rPr>
@@ -1480,18 +1647,41 @@
             <w:pPr>
               <w:jc w:val="center"/>
               <w:rPr>
-                <w:rFonts w:ascii="Arial" w:hAnsi="Arial" w:eastAsia="Arial" w:cs="Arial"/>
-                <w:sz w:val="24"/>
-                <w:szCs w:val="24"/>
-              </w:rPr>
-            </w:pPr>
-            <w:r>
-              <w:rPr>
-                <w:rFonts w:ascii="Arial" w:hAnsi="Arial" w:eastAsia="Arial" w:cs="Arial"/>
+                <w:rFonts w:ascii="Arial" w:eastAsia="Arial" w:hAnsi="Arial" w:cs="Arial"/>
+                <w:sz w:val="24"/>
+                <w:szCs w:val="24"/>
+              </w:rPr>
+            </w:pPr>
+            <w:r>
+              <w:rPr>
+                <w:rFonts w:ascii="Arial" w:eastAsia="Arial" w:hAnsi="Arial" w:cs="Arial"/>
                 <w:sz w:val="24"/>
                 <w:szCs w:val="24"/>
               </w:rPr>
               <w:t>6</w:t>
+            </w:r>
+          </w:p>
+        </w:tc>
+        <w:tc>
+          <w:tcPr>
+            <w:tcW w:w="2085" w:type="dxa"/>
+          </w:tcPr>
+          <w:p>
+            <w:pPr>
+              <w:jc w:val="center"/>
+              <w:rPr>
+                <w:rFonts w:ascii="Arial" w:eastAsia="Arial" w:hAnsi="Arial" w:cs="Arial"/>
+                <w:sz w:val="24"/>
+                <w:szCs w:val="24"/>
+              </w:rPr>
+            </w:pPr>
+            <w:r>
+              <w:rPr>
+                <w:rFonts w:ascii="Arial" w:eastAsia="Arial" w:hAnsi="Arial" w:cs="Arial"/>
+                <w:sz w:val="24"/>
+                <w:szCs w:val="24"/>
+              </w:rPr>
+              <w:t>Ácido</w:t>
             </w:r>
           </w:p>
         </w:tc>
@@ -1508,14 +1698,14 @@
             <w:pPr>
               <w:jc w:val="center"/>
               <w:rPr>
-                <w:rFonts w:ascii="Arial" w:hAnsi="Arial" w:eastAsia="Arial" w:cs="Arial"/>
-                <w:sz w:val="24"/>
-                <w:szCs w:val="24"/>
-              </w:rPr>
-            </w:pPr>
-            <w:r>
-              <w:rPr>
-                <w:rFonts w:ascii="Arial" w:hAnsi="Arial" w:eastAsia="Arial" w:cs="Arial"/>
+                <w:rFonts w:ascii="Arial" w:eastAsia="Arial" w:hAnsi="Arial" w:cs="Arial"/>
+                <w:sz w:val="24"/>
+                <w:szCs w:val="24"/>
+              </w:rPr>
+            </w:pPr>
+            <w:r>
+              <w:rPr>
+                <w:rFonts w:ascii="Arial" w:eastAsia="Arial" w:hAnsi="Arial" w:cs="Arial"/>
                 <w:sz w:val="24"/>
                 <w:szCs w:val="24"/>
               </w:rPr>
@@ -1531,14 +1721,14 @@
             <w:pPr>
               <w:jc w:val="center"/>
               <w:rPr>
-                <w:rFonts w:ascii="Arial" w:hAnsi="Arial" w:eastAsia="Arial" w:cs="Arial"/>
-                <w:sz w:val="24"/>
-                <w:szCs w:val="24"/>
-              </w:rPr>
-            </w:pPr>
-            <w:r>
-              <w:rPr>
-                <w:rFonts w:ascii="Arial" w:hAnsi="Arial" w:eastAsia="Arial" w:cs="Arial"/>
+                <w:rFonts w:ascii="Arial" w:eastAsia="Arial" w:hAnsi="Arial" w:cs="Arial"/>
+                <w:sz w:val="24"/>
+                <w:szCs w:val="24"/>
+              </w:rPr>
+            </w:pPr>
+            <w:r>
+              <w:rPr>
+                <w:rFonts w:ascii="Arial" w:eastAsia="Arial" w:hAnsi="Arial" w:cs="Arial"/>
                 <w:sz w:val="24"/>
                 <w:szCs w:val="24"/>
               </w:rPr>
@@ -1554,18 +1744,41 @@
             <w:pPr>
               <w:jc w:val="center"/>
               <w:rPr>
-                <w:rFonts w:ascii="Arial" w:hAnsi="Arial" w:eastAsia="Arial" w:cs="Arial"/>
-                <w:sz w:val="24"/>
-                <w:szCs w:val="24"/>
-              </w:rPr>
-            </w:pPr>
-            <w:r>
-              <w:rPr>
-                <w:rFonts w:ascii="Arial" w:hAnsi="Arial" w:eastAsia="Arial" w:cs="Arial"/>
+                <w:rFonts w:ascii="Arial" w:eastAsia="Arial" w:hAnsi="Arial" w:cs="Arial"/>
+                <w:sz w:val="24"/>
+                <w:szCs w:val="24"/>
+              </w:rPr>
+            </w:pPr>
+            <w:r>
+              <w:rPr>
+                <w:rFonts w:ascii="Arial" w:eastAsia="Arial" w:hAnsi="Arial" w:cs="Arial"/>
                 <w:sz w:val="24"/>
                 <w:szCs w:val="24"/>
               </w:rPr>
               <w:t>5</w:t>
+            </w:r>
+          </w:p>
+        </w:tc>
+        <w:tc>
+          <w:tcPr>
+            <w:tcW w:w="2085" w:type="dxa"/>
+          </w:tcPr>
+          <w:p>
+            <w:pPr>
+              <w:jc w:val="center"/>
+              <w:rPr>
+                <w:rFonts w:ascii="Arial" w:eastAsia="Arial" w:hAnsi="Arial" w:cs="Arial"/>
+                <w:sz w:val="24"/>
+                <w:szCs w:val="24"/>
+              </w:rPr>
+            </w:pPr>
+            <w:r>
+              <w:rPr>
+                <w:rFonts w:ascii="Arial" w:eastAsia="Arial" w:hAnsi="Arial" w:cs="Arial"/>
+                <w:sz w:val="24"/>
+                <w:szCs w:val="24"/>
+              </w:rPr>
+              <w:t>Ácido</w:t>
             </w:r>
           </w:p>
         </w:tc>
@@ -1582,14 +1795,14 @@
             <w:pPr>
               <w:jc w:val="center"/>
               <w:rPr>
-                <w:rFonts w:ascii="Arial" w:hAnsi="Arial" w:eastAsia="Arial" w:cs="Arial"/>
-                <w:sz w:val="24"/>
-                <w:szCs w:val="24"/>
-              </w:rPr>
-            </w:pPr>
-            <w:r>
-              <w:rPr>
-                <w:rFonts w:ascii="Arial" w:hAnsi="Arial" w:eastAsia="Arial" w:cs="Arial"/>
+                <w:rFonts w:ascii="Arial" w:eastAsia="Arial" w:hAnsi="Arial" w:cs="Arial"/>
+                <w:sz w:val="24"/>
+                <w:szCs w:val="24"/>
+              </w:rPr>
+            </w:pPr>
+            <w:r>
+              <w:rPr>
+                <w:rFonts w:ascii="Arial" w:eastAsia="Arial" w:hAnsi="Arial" w:cs="Arial"/>
                 <w:sz w:val="24"/>
                 <w:szCs w:val="24"/>
               </w:rPr>
@@ -1605,14 +1818,14 @@
             <w:pPr>
               <w:jc w:val="center"/>
               <w:rPr>
-                <w:rFonts w:ascii="Arial" w:hAnsi="Arial" w:eastAsia="Arial" w:cs="Arial"/>
-                <w:sz w:val="24"/>
-                <w:szCs w:val="24"/>
-              </w:rPr>
-            </w:pPr>
-            <w:r>
-              <w:rPr>
-                <w:rFonts w:ascii="Arial" w:hAnsi="Arial" w:eastAsia="Arial" w:cs="Arial"/>
+                <w:rFonts w:ascii="Arial" w:eastAsia="Arial" w:hAnsi="Arial" w:cs="Arial"/>
+                <w:sz w:val="24"/>
+                <w:szCs w:val="24"/>
+              </w:rPr>
+            </w:pPr>
+            <w:r>
+              <w:rPr>
+                <w:rFonts w:ascii="Arial" w:eastAsia="Arial" w:hAnsi="Arial" w:cs="Arial"/>
                 <w:sz w:val="24"/>
                 <w:szCs w:val="24"/>
               </w:rPr>
@@ -1628,18 +1841,41 @@
             <w:pPr>
               <w:jc w:val="center"/>
               <w:rPr>
-                <w:rFonts w:ascii="Arial" w:hAnsi="Arial" w:eastAsia="Arial" w:cs="Arial"/>
-                <w:sz w:val="24"/>
-                <w:szCs w:val="24"/>
-              </w:rPr>
-            </w:pPr>
-            <w:r>
-              <w:rPr>
-                <w:rFonts w:ascii="Arial" w:hAnsi="Arial" w:eastAsia="Arial" w:cs="Arial"/>
+                <w:rFonts w:ascii="Arial" w:eastAsia="Arial" w:hAnsi="Arial" w:cs="Arial"/>
+                <w:sz w:val="24"/>
+                <w:szCs w:val="24"/>
+              </w:rPr>
+            </w:pPr>
+            <w:r>
+              <w:rPr>
+                <w:rFonts w:ascii="Arial" w:eastAsia="Arial" w:hAnsi="Arial" w:cs="Arial"/>
                 <w:sz w:val="24"/>
                 <w:szCs w:val="24"/>
               </w:rPr>
               <w:t>9</w:t>
+            </w:r>
+          </w:p>
+        </w:tc>
+        <w:tc>
+          <w:tcPr>
+            <w:tcW w:w="2085" w:type="dxa"/>
+          </w:tcPr>
+          <w:p>
+            <w:pPr>
+              <w:jc w:val="center"/>
+              <w:rPr>
+                <w:rFonts w:ascii="Arial" w:eastAsia="Arial" w:hAnsi="Arial" w:cs="Arial"/>
+                <w:sz w:val="24"/>
+                <w:szCs w:val="24"/>
+              </w:rPr>
+            </w:pPr>
+            <w:r>
+              <w:rPr>
+                <w:rFonts w:ascii="Arial" w:eastAsia="Arial" w:hAnsi="Arial" w:cs="Arial"/>
+                <w:sz w:val="24"/>
+                <w:szCs w:val="24"/>
+              </w:rPr>
+              <w:t>Base</w:t>
             </w:r>
           </w:p>
         </w:tc>
@@ -1656,14 +1892,14 @@
             <w:pPr>
               <w:jc w:val="center"/>
               <w:rPr>
-                <w:rFonts w:ascii="Arial" w:hAnsi="Arial" w:eastAsia="Arial" w:cs="Arial"/>
-                <w:sz w:val="24"/>
-                <w:szCs w:val="24"/>
-              </w:rPr>
-            </w:pPr>
-            <w:r>
-              <w:rPr>
-                <w:rFonts w:ascii="Arial" w:hAnsi="Arial" w:eastAsia="Arial" w:cs="Arial"/>
+                <w:rFonts w:ascii="Arial" w:eastAsia="Arial" w:hAnsi="Arial" w:cs="Arial"/>
+                <w:sz w:val="24"/>
+                <w:szCs w:val="24"/>
+              </w:rPr>
+            </w:pPr>
+            <w:r>
+              <w:rPr>
+                <w:rFonts w:ascii="Arial" w:eastAsia="Arial" w:hAnsi="Arial" w:cs="Arial"/>
                 <w:sz w:val="24"/>
                 <w:szCs w:val="24"/>
               </w:rPr>
@@ -1679,14 +1915,14 @@
             <w:pPr>
               <w:jc w:val="center"/>
               <w:rPr>
-                <w:rFonts w:ascii="Arial" w:hAnsi="Arial" w:eastAsia="Arial" w:cs="Arial"/>
-                <w:sz w:val="24"/>
-                <w:szCs w:val="24"/>
-              </w:rPr>
-            </w:pPr>
-            <w:r>
-              <w:rPr>
-                <w:rFonts w:ascii="Arial" w:hAnsi="Arial" w:eastAsia="Arial" w:cs="Arial"/>
+                <w:rFonts w:ascii="Arial" w:eastAsia="Arial" w:hAnsi="Arial" w:cs="Arial"/>
+                <w:sz w:val="24"/>
+                <w:szCs w:val="24"/>
+              </w:rPr>
+            </w:pPr>
+            <w:r>
+              <w:rPr>
+                <w:rFonts w:ascii="Arial" w:eastAsia="Arial" w:hAnsi="Arial" w:cs="Arial"/>
                 <w:sz w:val="24"/>
                 <w:szCs w:val="24"/>
               </w:rPr>
@@ -1702,18 +1938,41 @@
             <w:pPr>
               <w:jc w:val="center"/>
               <w:rPr>
-                <w:rFonts w:ascii="Arial" w:hAnsi="Arial" w:eastAsia="Arial" w:cs="Arial"/>
-                <w:sz w:val="24"/>
-                <w:szCs w:val="24"/>
-              </w:rPr>
-            </w:pPr>
-            <w:r>
-              <w:rPr>
-                <w:rFonts w:ascii="Arial" w:hAnsi="Arial" w:eastAsia="Arial" w:cs="Arial"/>
+                <w:rFonts w:ascii="Arial" w:eastAsia="Arial" w:hAnsi="Arial" w:cs="Arial"/>
+                <w:sz w:val="24"/>
+                <w:szCs w:val="24"/>
+              </w:rPr>
+            </w:pPr>
+            <w:r>
+              <w:rPr>
+                <w:rFonts w:ascii="Arial" w:eastAsia="Arial" w:hAnsi="Arial" w:cs="Arial"/>
                 <w:sz w:val="24"/>
                 <w:szCs w:val="24"/>
               </w:rPr>
               <w:t>11</w:t>
+            </w:r>
+          </w:p>
+        </w:tc>
+        <w:tc>
+          <w:tcPr>
+            <w:tcW w:w="2085" w:type="dxa"/>
+          </w:tcPr>
+          <w:p>
+            <w:pPr>
+              <w:jc w:val="center"/>
+              <w:rPr>
+                <w:rFonts w:ascii="Arial" w:eastAsia="Arial" w:hAnsi="Arial" w:cs="Arial"/>
+                <w:sz w:val="24"/>
+                <w:szCs w:val="24"/>
+              </w:rPr>
+            </w:pPr>
+            <w:r>
+              <w:rPr>
+                <w:rFonts w:ascii="Arial" w:eastAsia="Arial" w:hAnsi="Arial" w:cs="Arial"/>
+                <w:sz w:val="24"/>
+                <w:szCs w:val="24"/>
+              </w:rPr>
+              <w:t>Base</w:t>
             </w:r>
           </w:p>
         </w:tc>
@@ -1730,14 +1989,14 @@
             <w:pPr>
               <w:jc w:val="center"/>
               <w:rPr>
-                <w:rFonts w:ascii="Arial" w:hAnsi="Arial" w:eastAsia="Arial" w:cs="Arial"/>
-                <w:sz w:val="24"/>
-                <w:szCs w:val="24"/>
-              </w:rPr>
-            </w:pPr>
-            <w:r>
-              <w:rPr>
-                <w:rFonts w:ascii="Arial" w:hAnsi="Arial" w:eastAsia="Arial" w:cs="Arial"/>
+                <w:rFonts w:ascii="Arial" w:eastAsia="Arial" w:hAnsi="Arial" w:cs="Arial"/>
+                <w:sz w:val="24"/>
+                <w:szCs w:val="24"/>
+              </w:rPr>
+            </w:pPr>
+            <w:r>
+              <w:rPr>
+                <w:rFonts w:ascii="Arial" w:eastAsia="Arial" w:hAnsi="Arial" w:cs="Arial"/>
                 <w:sz w:val="24"/>
                 <w:szCs w:val="24"/>
               </w:rPr>
@@ -1753,14 +2012,14 @@
             <w:pPr>
               <w:jc w:val="center"/>
               <w:rPr>
-                <w:rFonts w:ascii="Arial" w:hAnsi="Arial" w:eastAsia="Arial" w:cs="Arial"/>
-                <w:sz w:val="24"/>
-                <w:szCs w:val="24"/>
-              </w:rPr>
-            </w:pPr>
-            <w:r>
-              <w:rPr>
-                <w:rFonts w:ascii="Arial" w:hAnsi="Arial" w:eastAsia="Arial" w:cs="Arial"/>
+                <w:rFonts w:ascii="Arial" w:eastAsia="Arial" w:hAnsi="Arial" w:cs="Arial"/>
+                <w:sz w:val="24"/>
+                <w:szCs w:val="24"/>
+              </w:rPr>
+            </w:pPr>
+            <w:r>
+              <w:rPr>
+                <w:rFonts w:ascii="Arial" w:eastAsia="Arial" w:hAnsi="Arial" w:cs="Arial"/>
                 <w:sz w:val="24"/>
                 <w:szCs w:val="24"/>
               </w:rPr>
@@ -1776,18 +2035,41 @@
             <w:pPr>
               <w:jc w:val="center"/>
               <w:rPr>
-                <w:rFonts w:ascii="Arial" w:hAnsi="Arial" w:eastAsia="Arial" w:cs="Arial"/>
-                <w:sz w:val="24"/>
-                <w:szCs w:val="24"/>
-              </w:rPr>
-            </w:pPr>
-            <w:r>
-              <w:rPr>
-                <w:rFonts w:ascii="Arial" w:hAnsi="Arial" w:eastAsia="Arial" w:cs="Arial"/>
+                <w:rFonts w:ascii="Arial" w:eastAsia="Arial" w:hAnsi="Arial" w:cs="Arial"/>
+                <w:sz w:val="24"/>
+                <w:szCs w:val="24"/>
+              </w:rPr>
+            </w:pPr>
+            <w:r>
+              <w:rPr>
+                <w:rFonts w:ascii="Arial" w:eastAsia="Arial" w:hAnsi="Arial" w:cs="Arial"/>
                 <w:sz w:val="24"/>
                 <w:szCs w:val="24"/>
               </w:rPr>
               <w:t>7</w:t>
+            </w:r>
+          </w:p>
+        </w:tc>
+        <w:tc>
+          <w:tcPr>
+            <w:tcW w:w="2085" w:type="dxa"/>
+          </w:tcPr>
+          <w:p>
+            <w:pPr>
+              <w:jc w:val="center"/>
+              <w:rPr>
+                <w:rFonts w:ascii="Arial" w:eastAsia="Arial" w:hAnsi="Arial" w:cs="Arial"/>
+                <w:sz w:val="24"/>
+                <w:szCs w:val="24"/>
+              </w:rPr>
+            </w:pPr>
+            <w:r>
+              <w:rPr>
+                <w:rFonts w:ascii="Arial" w:eastAsia="Arial" w:hAnsi="Arial" w:cs="Arial"/>
+                <w:sz w:val="24"/>
+                <w:szCs w:val="24"/>
+              </w:rPr>
+              <w:t>Neutro</w:t>
             </w:r>
           </w:p>
         </w:tc>
@@ -1804,14 +2086,14 @@
             <w:pPr>
               <w:jc w:val="center"/>
               <w:rPr>
-                <w:rFonts w:ascii="Arial" w:hAnsi="Arial" w:eastAsia="Arial" w:cs="Arial"/>
-                <w:sz w:val="24"/>
-                <w:szCs w:val="24"/>
-              </w:rPr>
-            </w:pPr>
-            <w:r>
-              <w:rPr>
-                <w:rFonts w:ascii="Arial" w:hAnsi="Arial" w:eastAsia="Arial" w:cs="Arial"/>
+                <w:rFonts w:ascii="Arial" w:eastAsia="Arial" w:hAnsi="Arial" w:cs="Arial"/>
+                <w:sz w:val="24"/>
+                <w:szCs w:val="24"/>
+              </w:rPr>
+            </w:pPr>
+            <w:r>
+              <w:rPr>
+                <w:rFonts w:ascii="Arial" w:eastAsia="Arial" w:hAnsi="Arial" w:cs="Arial"/>
                 <w:sz w:val="24"/>
                 <w:szCs w:val="24"/>
               </w:rPr>
@@ -1827,14 +2109,14 @@
             <w:pPr>
               <w:jc w:val="center"/>
               <w:rPr>
-                <w:rFonts w:ascii="Arial" w:hAnsi="Arial" w:eastAsia="Arial" w:cs="Arial"/>
-                <w:sz w:val="24"/>
-                <w:szCs w:val="24"/>
-              </w:rPr>
-            </w:pPr>
-            <w:r>
-              <w:rPr>
-                <w:rFonts w:ascii="Arial" w:hAnsi="Arial" w:eastAsia="Arial" w:cs="Arial"/>
+                <w:rFonts w:ascii="Arial" w:eastAsia="Arial" w:hAnsi="Arial" w:cs="Arial"/>
+                <w:sz w:val="24"/>
+                <w:szCs w:val="24"/>
+              </w:rPr>
+            </w:pPr>
+            <w:r>
+              <w:rPr>
+                <w:rFonts w:ascii="Arial" w:eastAsia="Arial" w:hAnsi="Arial" w:cs="Arial"/>
                 <w:sz w:val="24"/>
                 <w:szCs w:val="24"/>
               </w:rPr>
@@ -1850,18 +2132,41 @@
             <w:pPr>
               <w:jc w:val="center"/>
               <w:rPr>
-                <w:rFonts w:ascii="Arial" w:hAnsi="Arial" w:eastAsia="Arial" w:cs="Arial"/>
-                <w:sz w:val="24"/>
-                <w:szCs w:val="24"/>
-              </w:rPr>
-            </w:pPr>
-            <w:r>
-              <w:rPr>
-                <w:rFonts w:ascii="Arial" w:hAnsi="Arial" w:eastAsia="Arial" w:cs="Arial"/>
+                <w:rFonts w:ascii="Arial" w:eastAsia="Arial" w:hAnsi="Arial" w:cs="Arial"/>
+                <w:sz w:val="24"/>
+                <w:szCs w:val="24"/>
+              </w:rPr>
+            </w:pPr>
+            <w:r>
+              <w:rPr>
+                <w:rFonts w:ascii="Arial" w:eastAsia="Arial" w:hAnsi="Arial" w:cs="Arial"/>
                 <w:sz w:val="24"/>
                 <w:szCs w:val="24"/>
               </w:rPr>
               <w:t>12</w:t>
+            </w:r>
+          </w:p>
+        </w:tc>
+        <w:tc>
+          <w:tcPr>
+            <w:tcW w:w="2085" w:type="dxa"/>
+          </w:tcPr>
+          <w:p>
+            <w:pPr>
+              <w:jc w:val="center"/>
+              <w:rPr>
+                <w:rFonts w:ascii="Arial" w:eastAsia="Arial" w:hAnsi="Arial" w:cs="Arial"/>
+                <w:sz w:val="24"/>
+                <w:szCs w:val="24"/>
+              </w:rPr>
+            </w:pPr>
+            <w:r>
+              <w:rPr>
+                <w:rFonts w:ascii="Arial" w:eastAsia="Arial" w:hAnsi="Arial" w:cs="Arial"/>
+                <w:sz w:val="24"/>
+                <w:szCs w:val="24"/>
+              </w:rPr>
+              <w:t>Base</w:t>
             </w:r>
           </w:p>
         </w:tc>
@@ -1879,14 +2184,14 @@
             <w:pPr>
               <w:jc w:val="center"/>
               <w:rPr>
-                <w:rFonts w:ascii="Arial" w:hAnsi="Arial" w:eastAsia="Arial" w:cs="Arial"/>
-                <w:sz w:val="24"/>
-                <w:szCs w:val="24"/>
-              </w:rPr>
-            </w:pPr>
-            <w:r>
-              <w:rPr>
-                <w:rFonts w:ascii="Arial" w:hAnsi="Arial" w:eastAsia="Arial" w:cs="Arial"/>
+                <w:rFonts w:ascii="Arial" w:eastAsia="Arial" w:hAnsi="Arial" w:cs="Arial"/>
+                <w:sz w:val="24"/>
+                <w:szCs w:val="24"/>
+              </w:rPr>
+            </w:pPr>
+            <w:r>
+              <w:rPr>
+                <w:rFonts w:ascii="Arial" w:eastAsia="Arial" w:hAnsi="Arial" w:cs="Arial"/>
                 <w:sz w:val="24"/>
                 <w:szCs w:val="24"/>
               </w:rPr>
@@ -1902,14 +2207,14 @@
             <w:pPr>
               <w:jc w:val="center"/>
               <w:rPr>
-                <w:rFonts w:ascii="Arial" w:hAnsi="Arial" w:eastAsia="Arial" w:cs="Arial"/>
-                <w:sz w:val="24"/>
-                <w:szCs w:val="24"/>
-              </w:rPr>
-            </w:pPr>
-            <w:r>
-              <w:rPr>
-                <w:rFonts w:ascii="Arial" w:hAnsi="Arial" w:eastAsia="Arial" w:cs="Arial"/>
+                <w:rFonts w:ascii="Arial" w:eastAsia="Arial" w:hAnsi="Arial" w:cs="Arial"/>
+                <w:sz w:val="24"/>
+                <w:szCs w:val="24"/>
+              </w:rPr>
+            </w:pPr>
+            <w:r>
+              <w:rPr>
+                <w:rFonts w:ascii="Arial" w:eastAsia="Arial" w:hAnsi="Arial" w:cs="Arial"/>
                 <w:sz w:val="24"/>
                 <w:szCs w:val="24"/>
               </w:rPr>
@@ -1925,34 +2230,85 @@
             <w:pPr>
               <w:jc w:val="center"/>
               <w:rPr>
-                <w:rFonts w:ascii="Arial" w:hAnsi="Arial" w:eastAsia="Arial" w:cs="Arial"/>
-                <w:sz w:val="24"/>
-                <w:szCs w:val="24"/>
-              </w:rPr>
-            </w:pPr>
-            <w:r>
-              <w:rPr>
-                <w:rFonts w:ascii="Arial" w:hAnsi="Arial" w:eastAsia="Arial" w:cs="Arial"/>
+                <w:rFonts w:ascii="Arial" w:eastAsia="Arial" w:hAnsi="Arial" w:cs="Arial"/>
+                <w:sz w:val="24"/>
+                <w:szCs w:val="24"/>
+              </w:rPr>
+            </w:pPr>
+            <w:r>
+              <w:rPr>
+                <w:rFonts w:ascii="Arial" w:eastAsia="Arial" w:hAnsi="Arial" w:cs="Arial"/>
                 <w:sz w:val="24"/>
                 <w:szCs w:val="24"/>
               </w:rPr>
               <w:t>4</w:t>
             </w:r>
+          </w:p>
+        </w:tc>
+        <w:tc>
+          <w:tcPr>
+            <w:tcW w:w="2085" w:type="dxa"/>
+          </w:tcPr>
+          <w:p>
+            <w:pPr>
+              <w:jc w:val="center"/>
+              <w:rPr>
+                <w:rFonts w:ascii="Arial" w:eastAsia="Arial" w:hAnsi="Arial" w:cs="Arial"/>
+                <w:sz w:val="24"/>
+                <w:szCs w:val="24"/>
+              </w:rPr>
+            </w:pPr>
+            <w:r>
+              <w:rPr>
+                <w:rFonts w:ascii="Arial" w:eastAsia="Arial" w:hAnsi="Arial" w:cs="Arial"/>
+                <w:sz w:val="24"/>
+                <w:szCs w:val="24"/>
+              </w:rPr>
+              <w:t>Ácido</w:t>
+            </w:r>
+            <w:bookmarkStart w:id="0" w:name="_GoBack"/>
+            <w:bookmarkEnd w:id="0"/>
           </w:p>
         </w:tc>
       </w:tr>
     </w:tbl>
+    <w:p>
+      <w:pPr>
+        <w:spacing w:after="200" w:line="360" w:lineRule="auto"/>
+        <w:jc w:val="both"/>
+        <w:rPr>
+          <w:rFonts w:ascii="Arial" w:eastAsia="Arial" w:hAnsi="Arial" w:cs="Arial"/>
+          <w:b/>
+          <w:bCs/>
+          <w:sz w:val="24"/>
+          <w:szCs w:val="24"/>
+        </w:rPr>
+      </w:pPr>
+    </w:p>
+    <w:p>
+      <w:pPr>
+        <w:spacing w:after="200" w:line="360" w:lineRule="auto"/>
+        <w:jc w:val="both"/>
+        <w:rPr>
+          <w:rFonts w:ascii="Arial" w:eastAsia="Arial" w:hAnsi="Arial" w:cs="Arial"/>
+          <w:b/>
+          <w:bCs/>
+          <w:sz w:val="24"/>
+          <w:szCs w:val="24"/>
+        </w:rPr>
+      </w:pPr>
+    </w:p>
     <w:p>
       <w:pPr>
         <w:pStyle w:val="PargrafodaLista"/>
         <w:numPr>
           <w:ilvl w:val="0"/>
-          <w:numId w:val="2"/>
+          <w:numId w:val="3"/>
         </w:numPr>
         <w:spacing w:after="200" w:line="360" w:lineRule="auto"/>
         <w:jc w:val="both"/>
         <w:rPr>
-          <w:rFonts w:ascii="Arial" w:hAnsi="Arial" w:eastAsia="Arial" w:cs="Arial"/>
+          <w:rFonts w:ascii="Arial" w:eastAsia="Arial" w:hAnsi="Arial" w:cs="Arial"/>
           <w:b/>
           <w:bCs/>
           <w:sz w:val="24"/>
@@ -1961,7 +2317,7 @@
       </w:pPr>
       <w:r>
         <w:rPr>
-          <w:rFonts w:ascii="Arial" w:hAnsi="Arial" w:eastAsia="Arial" w:cs="Arial"/>
+          <w:rFonts w:ascii="Arial" w:eastAsia="Arial" w:hAnsi="Arial" w:cs="Arial"/>
           <w:b/>
           <w:bCs/>
           <w:sz w:val="24"/>
@@ -1975,7 +2331,7 @@
         <w:spacing w:after="200" w:line="360" w:lineRule="auto"/>
         <w:jc w:val="both"/>
         <w:rPr>
-          <w:rFonts w:ascii="Arial" w:hAnsi="Arial" w:eastAsia="Arial" w:cs="Arial"/>
+          <w:rFonts w:ascii="Arial" w:eastAsia="Arial" w:hAnsi="Arial" w:cs="Arial"/>
           <w:sz w:val="24"/>
           <w:szCs w:val="24"/>
           <w:u w:val="single"/>
@@ -1983,7 +2339,7 @@
       </w:pPr>
       <w:r>
         <w:rPr>
-          <w:rFonts w:ascii="Arial" w:hAnsi="Arial" w:eastAsia="Arial" w:cs="Arial"/>
+          <w:rFonts w:ascii="Arial" w:eastAsia="Arial" w:hAnsi="Arial" w:cs="Arial"/>
           <w:sz w:val="24"/>
           <w:szCs w:val="24"/>
         </w:rPr>
@@ -1992,43 +2348,62 @@
       <w:proofErr w:type="gramStart"/>
       <w:r>
         <w:rPr>
-          <w:rFonts w:ascii="Arial" w:hAnsi="Arial" w:eastAsia="Arial" w:cs="Arial"/>
-          <w:sz w:val="24"/>
-          <w:szCs w:val="24"/>
-        </w:rPr>
-        <w:t>A, C, D</w:t>
+          <w:rFonts w:ascii="Arial" w:eastAsia="Arial" w:hAnsi="Arial" w:cs="Arial"/>
+          <w:sz w:val="24"/>
+          <w:szCs w:val="24"/>
+        </w:rPr>
+        <w:t>A, C</w:t>
       </w:r>
       <w:proofErr w:type="gramEnd"/>
       <w:r>
         <w:rPr>
-          <w:rFonts w:ascii="Arial" w:hAnsi="Arial" w:eastAsia="Arial" w:cs="Arial"/>
-          <w:sz w:val="24"/>
-          <w:szCs w:val="24"/>
-        </w:rPr>
-        <w:t xml:space="preserve"> e I observou-se que logo após o contato com a substância inserida no tubo houve uma diminuição no </w:t>
+          <w:rFonts w:ascii="Arial" w:eastAsia="Arial" w:hAnsi="Arial" w:cs="Arial"/>
+          <w:sz w:val="24"/>
+          <w:szCs w:val="24"/>
+        </w:rPr>
+        <w:t xml:space="preserve">, D e I observou-se que logo após o contato com a substância inserida no tubo houve uma diminuição no </w:t>
       </w:r>
       <w:proofErr w:type="spellStart"/>
       <w:r>
         <w:rPr>
-          <w:rFonts w:ascii="Arial" w:hAnsi="Arial" w:eastAsia="Arial" w:cs="Arial"/>
-          <w:sz w:val="24"/>
-          <w:szCs w:val="24"/>
-        </w:rPr>
+          <w:rFonts w:ascii="Arial" w:eastAsia="Arial" w:hAnsi="Arial" w:cs="Arial"/>
+          <w:sz w:val="24"/>
+          <w:szCs w:val="24"/>
+        </w:rPr>
+        <w:lastRenderedPageBreak/>
         <w:t>p.H</w:t>
       </w:r>
       <w:proofErr w:type="spellEnd"/>
       <w:r>
         <w:rPr>
-          <w:rFonts w:ascii="Arial" w:hAnsi="Arial" w:eastAsia="Arial" w:cs="Arial"/>
-          <w:sz w:val="24"/>
-          <w:szCs w:val="24"/>
-        </w:rPr>
-        <w:t xml:space="preserve">., visto que estes tubos apresentaram como resultado a indicação de substâncias ácidas logo após o contato. Isso é notável devido a sua coloração presente nas soluções do tubo, onde A, C e I apresentaram cores fortes como roxo e vermelho, e somente D apresentou um rosa claro. No tubo G, foi notado uma coloração roxa, notando que se manteve a cor do extrato de repolho roxo, indicando uma substância neutra. Com isso, os outros tubos restantes (B, E, F e H) apresentaram uma coloração clara como amarelo, roxo violeta claro, verde água e verde puro, cores mais nítidas e claras ao nosso olhar. O </w:t>
+          <w:rFonts w:ascii="Arial" w:eastAsia="Arial" w:hAnsi="Arial" w:cs="Arial"/>
+          <w:sz w:val="24"/>
+          <w:szCs w:val="24"/>
+        </w:rPr>
+        <w:t xml:space="preserve">., visto que estes tubos apresentaram como resultado a indicação de substâncias ácidas logo após o contato. Isso é notável devido a sua coloração presente nas soluções do tubo, onde A, C e I apresentaram cores fortes como roxo e vermelho, e somente D apresentou </w:t>
+      </w:r>
+      <w:proofErr w:type="gramStart"/>
+      <w:r>
+        <w:rPr>
+          <w:rFonts w:ascii="Arial" w:eastAsia="Arial" w:hAnsi="Arial" w:cs="Arial"/>
+          <w:sz w:val="24"/>
+          <w:szCs w:val="24"/>
+        </w:rPr>
+        <w:t>um rosa</w:t>
+      </w:r>
+      <w:proofErr w:type="gramEnd"/>
+      <w:r>
+        <w:rPr>
+          <w:rFonts w:ascii="Arial" w:eastAsia="Arial" w:hAnsi="Arial" w:cs="Arial"/>
+          <w:sz w:val="24"/>
+          <w:szCs w:val="24"/>
+        </w:rPr>
+        <w:t xml:space="preserve"> claro. No tubo G, foi notado uma coloração roxa, notando que se manteve a cor do extrato de repolho roxo, indicando uma substância neutra. Com isso, os outros tubos restantes (B, E, F e H) apresentaram uma coloração clara como amarelo, roxo violeta claro, verde água e verde puro, cores mais nítidas e claras ao nosso olhar. O </w:t>
       </w:r>
       <w:proofErr w:type="spellStart"/>
       <w:r>
         <w:rPr>
-          <w:rFonts w:ascii="Arial" w:hAnsi="Arial" w:eastAsia="Arial" w:cs="Arial"/>
+          <w:rFonts w:ascii="Arial" w:eastAsia="Arial" w:hAnsi="Arial" w:cs="Arial"/>
           <w:sz w:val="24"/>
           <w:szCs w:val="24"/>
         </w:rPr>
@@ -2037,7 +2412,7 @@
       <w:proofErr w:type="spellEnd"/>
       <w:r>
         <w:rPr>
-          <w:rFonts w:ascii="Arial" w:hAnsi="Arial" w:eastAsia="Arial" w:cs="Arial"/>
+          <w:rFonts w:ascii="Arial" w:eastAsia="Arial" w:hAnsi="Arial" w:cs="Arial"/>
           <w:sz w:val="24"/>
           <w:szCs w:val="24"/>
         </w:rPr>
@@ -2046,7 +2421,7 @@
       <w:proofErr w:type="spellStart"/>
       <w:r>
         <w:rPr>
-          <w:rFonts w:ascii="Arial" w:hAnsi="Arial" w:eastAsia="Arial" w:cs="Arial"/>
+          <w:rFonts w:ascii="Arial" w:eastAsia="Arial" w:hAnsi="Arial" w:cs="Arial"/>
           <w:sz w:val="24"/>
           <w:szCs w:val="24"/>
         </w:rPr>
@@ -2055,58 +2430,52 @@
       <w:proofErr w:type="spellEnd"/>
       <w:r>
         <w:rPr>
-          <w:rFonts w:ascii="Arial" w:hAnsi="Arial" w:eastAsia="Arial" w:cs="Arial"/>
+          <w:rFonts w:ascii="Arial" w:eastAsia="Arial" w:hAnsi="Arial" w:cs="Arial"/>
           <w:sz w:val="24"/>
           <w:szCs w:val="24"/>
         </w:rPr>
         <w:t>. de uma substância a partir de uma reação entre o extrato e a substância inserida nele.</w:t>
       </w:r>
-      <w:bookmarkStart w:name="_GoBack" w:id="0"/>
-      <w:bookmarkEnd w:id="0"/>
-    </w:p>
-    <w:p>
-      <w:pPr>
-        <w:pStyle w:val="Normal"/>
-        <w:spacing w:after="200" w:line="360" w:lineRule="auto"/>
-        <w:jc w:val="both"/>
-        <w:rPr>
-          <w:rFonts w:ascii="Arial" w:hAnsi="Arial" w:eastAsia="Arial" w:cs="Arial"/>
-          <w:sz w:val="24"/>
-          <w:szCs w:val="24"/>
-        </w:rPr>
-      </w:pPr>
-    </w:p>
-    <w:p>
-      <w:pPr>
-        <w:pStyle w:val="Normal"/>
-        <w:spacing w:after="200" w:line="360" w:lineRule="auto"/>
-        <w:jc w:val="both"/>
-        <w:rPr>
-          <w:rFonts w:ascii="Arial" w:hAnsi="Arial" w:eastAsia="Arial" w:cs="Arial"/>
-          <w:sz w:val="24"/>
-          <w:szCs w:val="24"/>
-        </w:rPr>
-      </w:pPr>
-    </w:p>
-    <w:p>
-      <w:pPr>
-        <w:pStyle w:val="Normal"/>
-        <w:spacing w:after="200" w:line="360" w:lineRule="auto"/>
-        <w:jc w:val="both"/>
-        <w:rPr>
-          <w:rFonts w:ascii="Arial" w:hAnsi="Arial" w:eastAsia="Arial" w:cs="Arial"/>
-          <w:sz w:val="24"/>
-          <w:szCs w:val="24"/>
-        </w:rPr>
-      </w:pPr>
-    </w:p>
-    <w:p>
-      <w:pPr>
-        <w:pStyle w:val="Normal"/>
-        <w:spacing w:after="200" w:line="360" w:lineRule="auto"/>
-        <w:jc w:val="both"/>
-        <w:rPr>
-          <w:rFonts w:ascii="Arial" w:hAnsi="Arial" w:eastAsia="Arial" w:cs="Arial"/>
+    </w:p>
+    <w:p>
+      <w:pPr>
+        <w:spacing w:after="200" w:line="360" w:lineRule="auto"/>
+        <w:jc w:val="both"/>
+        <w:rPr>
+          <w:rFonts w:ascii="Arial" w:eastAsia="Arial" w:hAnsi="Arial" w:cs="Arial"/>
+          <w:sz w:val="24"/>
+          <w:szCs w:val="24"/>
+        </w:rPr>
+      </w:pPr>
+    </w:p>
+    <w:p>
+      <w:pPr>
+        <w:spacing w:after="200" w:line="360" w:lineRule="auto"/>
+        <w:jc w:val="both"/>
+        <w:rPr>
+          <w:rFonts w:ascii="Arial" w:eastAsia="Arial" w:hAnsi="Arial" w:cs="Arial"/>
+          <w:sz w:val="24"/>
+          <w:szCs w:val="24"/>
+        </w:rPr>
+      </w:pPr>
+    </w:p>
+    <w:p>
+      <w:pPr>
+        <w:spacing w:after="200" w:line="360" w:lineRule="auto"/>
+        <w:jc w:val="both"/>
+        <w:rPr>
+          <w:rFonts w:ascii="Arial" w:eastAsia="Arial" w:hAnsi="Arial" w:cs="Arial"/>
+          <w:sz w:val="24"/>
+          <w:szCs w:val="24"/>
+        </w:rPr>
+      </w:pPr>
+    </w:p>
+    <w:p>
+      <w:pPr>
+        <w:spacing w:after="200" w:line="360" w:lineRule="auto"/>
+        <w:jc w:val="both"/>
+        <w:rPr>
+          <w:rFonts w:ascii="Arial" w:eastAsia="Arial" w:hAnsi="Arial" w:cs="Arial"/>
           <w:sz w:val="24"/>
           <w:szCs w:val="24"/>
         </w:rPr>
@@ -2117,12 +2486,12 @@
         <w:pStyle w:val="PargrafodaLista"/>
         <w:numPr>
           <w:ilvl w:val="0"/>
-          <w:numId w:val="2"/>
+          <w:numId w:val="3"/>
         </w:numPr>
         <w:spacing w:after="200" w:line="360" w:lineRule="auto"/>
         <w:jc w:val="both"/>
         <w:rPr>
-          <w:rFonts w:ascii="Arial" w:hAnsi="Arial" w:eastAsia="Arial" w:cs="Arial"/>
+          <w:rFonts w:ascii="Arial" w:eastAsia="Arial" w:hAnsi="Arial" w:cs="Arial"/>
           <w:b/>
           <w:bCs/>
           <w:sz w:val="24"/>
@@ -2131,7 +2500,7 @@
       </w:pPr>
       <w:r>
         <w:rPr>
-          <w:rFonts w:ascii="Arial" w:hAnsi="Arial" w:eastAsia="Arial" w:cs="Arial"/>
+          <w:rFonts w:ascii="Arial" w:eastAsia="Arial" w:hAnsi="Arial" w:cs="Arial"/>
           <w:b/>
           <w:bCs/>
           <w:sz w:val="24"/>
@@ -2145,7 +2514,7 @@
         <w:spacing w:after="200" w:line="360" w:lineRule="auto"/>
         <w:jc w:val="both"/>
         <w:rPr>
-          <w:rFonts w:ascii="Arial" w:hAnsi="Arial" w:eastAsia="Arial" w:cs="Arial"/>
+          <w:rFonts w:ascii="Arial" w:eastAsia="Arial" w:hAnsi="Arial" w:cs="Arial"/>
           <w:sz w:val="24"/>
           <w:szCs w:val="24"/>
         </w:rPr>
@@ -2154,7 +2523,7 @@
         <w:r>
           <w:rPr>
             <w:rStyle w:val="Hyperlink"/>
-            <w:rFonts w:ascii="Arial" w:hAnsi="Arial" w:eastAsia="Arial" w:cs="Arial"/>
+            <w:rFonts w:ascii="Arial" w:eastAsia="Arial" w:hAnsi="Arial" w:cs="Arial"/>
             <w:sz w:val="24"/>
             <w:szCs w:val="24"/>
           </w:rPr>
@@ -2167,7 +2536,7 @@
         <w:spacing w:after="200" w:line="360" w:lineRule="auto"/>
         <w:jc w:val="both"/>
         <w:rPr>
-          <w:rFonts w:ascii="Arial" w:hAnsi="Arial" w:eastAsia="Arial" w:cs="Arial"/>
+          <w:rFonts w:ascii="Arial" w:eastAsia="Arial" w:hAnsi="Arial" w:cs="Arial"/>
           <w:sz w:val="24"/>
           <w:szCs w:val="24"/>
         </w:rPr>
@@ -2176,7 +2545,7 @@
         <w:r>
           <w:rPr>
             <w:rStyle w:val="Hyperlink"/>
-            <w:rFonts w:ascii="Arial" w:hAnsi="Arial" w:eastAsia="Arial" w:cs="Arial"/>
+            <w:rFonts w:ascii="Arial" w:eastAsia="Arial" w:hAnsi="Arial" w:cs="Arial"/>
             <w:sz w:val="24"/>
             <w:szCs w:val="24"/>
           </w:rPr>
@@ -2189,7 +2558,7 @@
         <w:spacing w:after="200" w:line="360" w:lineRule="auto"/>
         <w:jc w:val="both"/>
         <w:rPr>
-          <w:rFonts w:ascii="Arial" w:hAnsi="Arial" w:eastAsia="Arial" w:cs="Arial"/>
+          <w:rFonts w:ascii="Arial" w:eastAsia="Arial" w:hAnsi="Arial" w:cs="Arial"/>
           <w:sz w:val="24"/>
           <w:szCs w:val="24"/>
         </w:rPr>
@@ -2198,7 +2567,7 @@
         <w:r>
           <w:rPr>
             <w:rStyle w:val="Hyperlink"/>
-            <w:rFonts w:ascii="Arial" w:hAnsi="Arial" w:eastAsia="Arial" w:cs="Arial"/>
+            <w:rFonts w:ascii="Arial" w:eastAsia="Arial" w:hAnsi="Arial" w:cs="Arial"/>
             <w:sz w:val="24"/>
             <w:szCs w:val="24"/>
           </w:rPr>
@@ -2211,7 +2580,7 @@
         <w:spacing w:after="200" w:line="360" w:lineRule="auto"/>
         <w:jc w:val="both"/>
         <w:rPr>
-          <w:rFonts w:ascii="Arial" w:hAnsi="Arial" w:eastAsia="Arial" w:cs="Arial"/>
+          <w:rFonts w:ascii="Arial" w:eastAsia="Arial" w:hAnsi="Arial" w:cs="Arial"/>
           <w:sz w:val="24"/>
           <w:szCs w:val="24"/>
         </w:rPr>
@@ -2220,7 +2589,7 @@
         <w:r>
           <w:rPr>
             <w:rStyle w:val="Hyperlink"/>
-            <w:rFonts w:ascii="Arial" w:hAnsi="Arial" w:eastAsia="Arial" w:cs="Arial"/>
+            <w:rFonts w:ascii="Arial" w:eastAsia="Arial" w:hAnsi="Arial" w:cs="Arial"/>
             <w:sz w:val="24"/>
             <w:szCs w:val="24"/>
           </w:rPr>
@@ -2229,7 +2598,7 @@
       </w:hyperlink>
     </w:p>
     <w:sectPr>
-      <w:pgSz w:w="11906" w:h="16838" w:orient="portrait"/>
+      <w:pgSz w:w="11906" w:h="16838"/>
       <w:pgMar w:top="1701" w:right="1134" w:bottom="1134" w:left="1701" w:header="720" w:footer="720" w:gutter="0"/>
       <w:cols w:space="720"/>
       <w:docGrid w:linePitch="360"/>
@@ -2239,8 +2608,94 @@
 </file>
 
 <file path=word/numbering.xml><?xml version="1.0" encoding="utf-8"?>
-<w:numbering xmlns:wpc="http://schemas.microsoft.com/office/word/2010/wordprocessingCanvas" xmlns:mc="http://schemas.openxmlformats.org/markup-compatibility/2006" xmlns:o="urn:schemas-microsoft-com:office:office" xmlns:r="http://schemas.openxmlformats.org/officeDocument/2006/relationships" xmlns:m="http://schemas.openxmlformats.org/officeDocument/2006/math" xmlns:v="urn:schemas-microsoft-com:vml" xmlns:wp14="http://schemas.microsoft.com/office/word/2010/wordprocessingDrawing" xmlns:wp="http://schemas.openxmlformats.org/drawingml/2006/wordprocessingDrawing" xmlns:w10="urn:schemas-microsoft-com:office:word" xmlns:w="http://schemas.openxmlformats.org/wordprocessingml/2006/main" xmlns:w14="http://schemas.microsoft.com/office/word/2010/wordml" xmlns:w15="http://schemas.microsoft.com/office/word/2012/wordml" xmlns:wpg="http://schemas.microsoft.com/office/word/2010/wordprocessingGroup" xmlns:wpi="http://schemas.microsoft.com/office/word/2010/wordprocessingInk" xmlns:wne="http://schemas.microsoft.com/office/word/2006/wordml" xmlns:wps="http://schemas.microsoft.com/office/word/2010/wordprocessingShape" mc:Ignorable="w14 w15 wp14">
-  <w:abstractNum w:abstractNumId="0">
+<w:numbering xmlns:wpc="http://schemas.microsoft.com/office/word/2010/wordprocessingCanvas" xmlns:cx="http://schemas.microsoft.com/office/drawing/2014/chartex" xmlns:cx1="http://schemas.microsoft.com/office/drawing/2015/9/8/chartex" xmlns:cx2="http://schemas.microsoft.com/office/drawing/2015/10/21/chartex" xmlns:cx3="http://schemas.microsoft.com/office/drawing/2016/5/9/chartex" xmlns:cx4="http://schemas.microsoft.com/office/drawing/2016/5/10/chartex" xmlns:cx5="http://schemas.microsoft.com/office/drawing/2016/5/11/chartex" xmlns:cx6="http://schemas.microsoft.com/office/drawing/2016/5/12/chartex" xmlns:cx7="http://schemas.microsoft.com/office/drawing/2016/5/13/chartex" xmlns:cx8="http://schemas.microsoft.com/office/drawing/2016/5/14/chartex" xmlns:mc="http://schemas.openxmlformats.org/markup-compatibility/2006" xmlns:aink="http://schemas.microsoft.com/office/drawing/2016/ink" xmlns:am3d="http://schemas.microsoft.com/office/drawing/2017/model3d" xmlns:o="urn:schemas-microsoft-com:office:office" xmlns:r="http://schemas.openxmlformats.org/officeDocument/2006/relationships" xmlns:m="http://schemas.openxmlformats.org/officeDocument/2006/math" xmlns:v="urn:schemas-microsoft-com:vml" xmlns:wp14="http://schemas.microsoft.com/office/word/2010/wordprocessingDrawing" xmlns:wp="http://schemas.openxmlformats.org/drawingml/2006/wordprocessingDrawing" xmlns:w10="urn:schemas-microsoft-com:office:word" xmlns:w="http://schemas.openxmlformats.org/wordprocessingml/2006/main" xmlns:w14="http://schemas.microsoft.com/office/word/2010/wordml" xmlns:w15="http://schemas.microsoft.com/office/word/2012/wordml" xmlns:w16cid="http://schemas.microsoft.com/office/word/2016/wordml/cid" xmlns:w16se="http://schemas.microsoft.com/office/word/2015/wordml/symex" xmlns:wpg="http://schemas.microsoft.com/office/word/2010/wordprocessingGroup" xmlns:wpi="http://schemas.microsoft.com/office/word/2010/wordprocessingInk" xmlns:wne="http://schemas.microsoft.com/office/word/2006/wordml" xmlns:wps="http://schemas.microsoft.com/office/word/2010/wordprocessingShape" mc:Ignorable="w14 w15 w16se w16cid wp14">
+  <w:abstractNum w:abstractNumId="0" w15:restartNumberingAfterBreak="0">
+    <w:nsid w:val="16323800"/>
+    <w:multiLevelType w:val="hybridMultilevel"/>
+    <w:tmpl w:val="DBAC0846"/>
+    <w:lvl w:ilvl="0" w:tplc="0416000F">
+      <w:start w:val="1"/>
+      <w:numFmt w:val="decimal"/>
+      <w:lvlText w:val="%1."/>
+      <w:lvlJc w:val="left"/>
+      <w:pPr>
+        <w:ind w:left="720" w:hanging="360"/>
+      </w:pPr>
+    </w:lvl>
+    <w:lvl w:ilvl="1" w:tplc="04160019" w:tentative="1">
+      <w:start w:val="1"/>
+      <w:numFmt w:val="lowerLetter"/>
+      <w:lvlText w:val="%2."/>
+      <w:lvlJc w:val="left"/>
+      <w:pPr>
+        <w:ind w:left="1440" w:hanging="360"/>
+      </w:pPr>
+    </w:lvl>
+    <w:lvl w:ilvl="2" w:tplc="0416001B" w:tentative="1">
+      <w:start w:val="1"/>
+      <w:numFmt w:val="lowerRoman"/>
+      <w:lvlText w:val="%3."/>
+      <w:lvlJc w:val="right"/>
+      <w:pPr>
+        <w:ind w:left="2160" w:hanging="180"/>
+      </w:pPr>
+    </w:lvl>
+    <w:lvl w:ilvl="3" w:tplc="0416000F" w:tentative="1">
+      <w:start w:val="1"/>
+      <w:numFmt w:val="decimal"/>
+      <w:lvlText w:val="%4."/>
+      <w:lvlJc w:val="left"/>
+      <w:pPr>
+        <w:ind w:left="2880" w:hanging="360"/>
+      </w:pPr>
+    </w:lvl>
+    <w:lvl w:ilvl="4" w:tplc="04160019" w:tentative="1">
+      <w:start w:val="1"/>
+      <w:numFmt w:val="lowerLetter"/>
+      <w:lvlText w:val="%5."/>
+      <w:lvlJc w:val="left"/>
+      <w:pPr>
+        <w:ind w:left="3600" w:hanging="360"/>
+      </w:pPr>
+    </w:lvl>
+    <w:lvl w:ilvl="5" w:tplc="0416001B" w:tentative="1">
+      <w:start w:val="1"/>
+      <w:numFmt w:val="lowerRoman"/>
+      <w:lvlText w:val="%6."/>
+      <w:lvlJc w:val="right"/>
+      <w:pPr>
+        <w:ind w:left="4320" w:hanging="180"/>
+      </w:pPr>
+    </w:lvl>
+    <w:lvl w:ilvl="6" w:tplc="0416000F" w:tentative="1">
+      <w:start w:val="1"/>
+      <w:numFmt w:val="decimal"/>
+      <w:lvlText w:val="%7."/>
+      <w:lvlJc w:val="left"/>
+      <w:pPr>
+        <w:ind w:left="5040" w:hanging="360"/>
+      </w:pPr>
+    </w:lvl>
+    <w:lvl w:ilvl="7" w:tplc="04160019" w:tentative="1">
+      <w:start w:val="1"/>
+      <w:numFmt w:val="lowerLetter"/>
+      <w:lvlText w:val="%8."/>
+      <w:lvlJc w:val="left"/>
+      <w:pPr>
+        <w:ind w:left="5760" w:hanging="360"/>
+      </w:pPr>
+    </w:lvl>
+    <w:lvl w:ilvl="8" w:tplc="0416001B" w:tentative="1">
+      <w:start w:val="1"/>
+      <w:numFmt w:val="lowerRoman"/>
+      <w:lvlText w:val="%9."/>
+      <w:lvlJc w:val="right"/>
+      <w:pPr>
+        <w:ind w:left="6480" w:hanging="180"/>
+      </w:pPr>
+    </w:lvl>
+  </w:abstractNum>
+  <w:abstractNum w:abstractNumId="1" w15:restartNumberingAfterBreak="0">
     <w:nsid w:val="73D43ADF"/>
     <w:multiLevelType w:val="hybridMultilevel"/>
     <w:tmpl w:val="D8945B5C"/>
@@ -2326,7 +2781,7 @@
       </w:pPr>
     </w:lvl>
   </w:abstractNum>
-  <w:abstractNum w:abstractNumId="1">
+  <w:abstractNum w:abstractNumId="2" w15:restartNumberingAfterBreak="0">
     <w:nsid w:val="7FD099EF"/>
     <w:multiLevelType w:val="hybridMultilevel"/>
     <w:tmpl w:val="D870CA14"/>
@@ -2413,20 +2868,23 @@
     </w:lvl>
   </w:abstractNum>
   <w:num w:numId="1">
+    <w:abstractNumId w:val="2"/>
+  </w:num>
+  <w:num w:numId="2">
     <w:abstractNumId w:val="1"/>
   </w:num>
-  <w:num w:numId="2">
+  <w:num w:numId="3">
     <w:abstractNumId w:val="0"/>
   </w:num>
 </w:numbering>
 </file>
 
 <file path=word/styles.xml><?xml version="1.0" encoding="utf-8"?>
-<w:styles xmlns:mc="http://schemas.openxmlformats.org/markup-compatibility/2006" xmlns:r="http://schemas.openxmlformats.org/officeDocument/2006/relationships" xmlns:w="http://schemas.openxmlformats.org/wordprocessingml/2006/main" xmlns:w14="http://schemas.microsoft.com/office/word/2010/wordml" xmlns:w15="http://schemas.microsoft.com/office/word/2012/wordml" mc:Ignorable="w14 w15">
+<w:styles xmlns:mc="http://schemas.openxmlformats.org/markup-compatibility/2006" xmlns:r="http://schemas.openxmlformats.org/officeDocument/2006/relationships" xmlns:w="http://schemas.openxmlformats.org/wordprocessingml/2006/main" xmlns:w14="http://schemas.microsoft.com/office/word/2010/wordml" xmlns:w15="http://schemas.microsoft.com/office/word/2012/wordml" xmlns:w16cid="http://schemas.microsoft.com/office/word/2016/wordml/cid" xmlns:w16se="http://schemas.microsoft.com/office/word/2015/wordml/symex" mc:Ignorable="w14 w15 w16se w16cid">
   <w:docDefaults>
     <w:rPrDefault>
       <w:rPr>
-        <w:rFonts w:asciiTheme="minorHAnsi" w:hAnsiTheme="minorHAnsi" w:eastAsiaTheme="minorHAnsi" w:cstheme="minorBidi"/>
+        <w:rFonts w:asciiTheme="minorHAnsi" w:eastAsiaTheme="minorHAnsi" w:hAnsiTheme="minorHAnsi" w:cstheme="minorBidi"/>
         <w:sz w:val="22"/>
         <w:szCs w:val="22"/>
         <w:lang w:val="pt-BR" w:eastAsia="en-US" w:bidi="ar-SA"/>
@@ -2438,17 +2896,17 @@
       </w:pPr>
     </w:pPrDefault>
   </w:docDefaults>
-  <w:latentStyles w:defLockedState="0" w:defUIPriority="99" w:defSemiHidden="0" w:defUnhideWhenUsed="0" w:defQFormat="0" w:count="371">
+  <w:latentStyles w:defLockedState="0" w:defUIPriority="99" w:defSemiHidden="0" w:defUnhideWhenUsed="0" w:defQFormat="0" w:count="375">
     <w:lsdException w:name="Normal" w:uiPriority="0" w:qFormat="1"/>
     <w:lsdException w:name="heading 1" w:uiPriority="9" w:qFormat="1"/>
-    <w:lsdException w:name="heading 2" w:uiPriority="9" w:semiHidden="1" w:unhideWhenUsed="1" w:qFormat="1"/>
-    <w:lsdException w:name="heading 3" w:uiPriority="9" w:semiHidden="1" w:unhideWhenUsed="1" w:qFormat="1"/>
-    <w:lsdException w:name="heading 4" w:uiPriority="9" w:semiHidden="1" w:unhideWhenUsed="1" w:qFormat="1"/>
-    <w:lsdException w:name="heading 5" w:uiPriority="9" w:semiHidden="1" w:unhideWhenUsed="1" w:qFormat="1"/>
-    <w:lsdException w:name="heading 6" w:uiPriority="9" w:semiHidden="1" w:unhideWhenUsed="1" w:qFormat="1"/>
-    <w:lsdException w:name="heading 7" w:uiPriority="9" w:semiHidden="1" w:unhideWhenUsed="1" w:qFormat="1"/>
-    <w:lsdException w:name="heading 8" w:uiPriority="9" w:semiHidden="1" w:unhideWhenUsed="1" w:qFormat="1"/>
-    <w:lsdException w:name="heading 9" w:uiPriority="9" w:semiHidden="1" w:unhideWhenUsed="1" w:qFormat="1"/>
+    <w:lsdException w:name="heading 2" w:semiHidden="1" w:uiPriority="9" w:unhideWhenUsed="1" w:qFormat="1"/>
+    <w:lsdException w:name="heading 3" w:semiHidden="1" w:uiPriority="9" w:unhideWhenUsed="1" w:qFormat="1"/>
+    <w:lsdException w:name="heading 4" w:semiHidden="1" w:uiPriority="9" w:unhideWhenUsed="1" w:qFormat="1"/>
+    <w:lsdException w:name="heading 5" w:semiHidden="1" w:uiPriority="9" w:unhideWhenUsed="1" w:qFormat="1"/>
+    <w:lsdException w:name="heading 6" w:semiHidden="1" w:uiPriority="9" w:unhideWhenUsed="1" w:qFormat="1"/>
+    <w:lsdException w:name="heading 7" w:semiHidden="1" w:uiPriority="9" w:unhideWhenUsed="1" w:qFormat="1"/>
+    <w:lsdException w:name="heading 8" w:semiHidden="1" w:uiPriority="9" w:unhideWhenUsed="1" w:qFormat="1"/>
+    <w:lsdException w:name="heading 9" w:semiHidden="1" w:uiPriority="9" w:unhideWhenUsed="1" w:qFormat="1"/>
     <w:lsdException w:name="index 1" w:semiHidden="1" w:unhideWhenUsed="1"/>
     <w:lsdException w:name="index 2" w:semiHidden="1" w:unhideWhenUsed="1"/>
     <w:lsdException w:name="index 3" w:semiHidden="1" w:unhideWhenUsed="1"/>
@@ -2458,22 +2916,22 @@
     <w:lsdException w:name="index 7" w:semiHidden="1" w:unhideWhenUsed="1"/>
     <w:lsdException w:name="index 8" w:semiHidden="1" w:unhideWhenUsed="1"/>
     <w:lsdException w:name="index 9" w:semiHidden="1" w:unhideWhenUsed="1"/>
-    <w:lsdException w:name="toc 1" w:uiPriority="39" w:semiHidden="1" w:unhideWhenUsed="1"/>
-    <w:lsdException w:name="toc 2" w:uiPriority="39" w:semiHidden="1" w:unhideWhenUsed="1"/>
-    <w:lsdException w:name="toc 3" w:uiPriority="39" w:semiHidden="1" w:unhideWhenUsed="1"/>
-    <w:lsdException w:name="toc 4" w:uiPriority="39" w:semiHidden="1" w:unhideWhenUsed="1"/>
-    <w:lsdException w:name="toc 5" w:uiPriority="39" w:semiHidden="1" w:unhideWhenUsed="1"/>
-    <w:lsdException w:name="toc 6" w:uiPriority="39" w:semiHidden="1" w:unhideWhenUsed="1"/>
-    <w:lsdException w:name="toc 7" w:uiPriority="39" w:semiHidden="1" w:unhideWhenUsed="1"/>
-    <w:lsdException w:name="toc 8" w:uiPriority="39" w:semiHidden="1" w:unhideWhenUsed="1"/>
-    <w:lsdException w:name="toc 9" w:uiPriority="39" w:semiHidden="1" w:unhideWhenUsed="1"/>
+    <w:lsdException w:name="toc 1" w:semiHidden="1" w:uiPriority="39" w:unhideWhenUsed="1"/>
+    <w:lsdException w:name="toc 2" w:semiHidden="1" w:uiPriority="39" w:unhideWhenUsed="1"/>
+    <w:lsdException w:name="toc 3" w:semiHidden="1" w:uiPriority="39" w:unhideWhenUsed="1"/>
+    <w:lsdException w:name="toc 4" w:semiHidden="1" w:uiPriority="39" w:unhideWhenUsed="1"/>
+    <w:lsdException w:name="toc 5" w:semiHidden="1" w:uiPriority="39" w:unhideWhenUsed="1"/>
+    <w:lsdException w:name="toc 6" w:semiHidden="1" w:uiPriority="39" w:unhideWhenUsed="1"/>
+    <w:lsdException w:name="toc 7" w:semiHidden="1" w:uiPriority="39" w:unhideWhenUsed="1"/>
+    <w:lsdException w:name="toc 8" w:semiHidden="1" w:uiPriority="39" w:unhideWhenUsed="1"/>
+    <w:lsdException w:name="toc 9" w:semiHidden="1" w:uiPriority="39" w:unhideWhenUsed="1"/>
     <w:lsdException w:name="Normal Indent" w:semiHidden="1" w:unhideWhenUsed="1"/>
     <w:lsdException w:name="footnote text" w:semiHidden="1" w:unhideWhenUsed="1"/>
     <w:lsdException w:name="annotation text" w:semiHidden="1" w:unhideWhenUsed="1"/>
     <w:lsdException w:name="header" w:semiHidden="1" w:unhideWhenUsed="1"/>
     <w:lsdException w:name="footer" w:semiHidden="1" w:unhideWhenUsed="1"/>
     <w:lsdException w:name="index heading" w:semiHidden="1" w:unhideWhenUsed="1"/>
-    <w:lsdException w:name="caption" w:uiPriority="35" w:semiHidden="1" w:unhideWhenUsed="1" w:qFormat="1"/>
+    <w:lsdException w:name="caption" w:semiHidden="1" w:uiPriority="35" w:unhideWhenUsed="1" w:qFormat="1"/>
     <w:lsdException w:name="table of figures" w:semiHidden="1" w:unhideWhenUsed="1"/>
     <w:lsdException w:name="envelope address" w:semiHidden="1" w:unhideWhenUsed="1"/>
     <w:lsdException w:name="envelope return" w:semiHidden="1" w:unhideWhenUsed="1"/>
@@ -2504,7 +2962,7 @@
     <w:lsdException w:name="Title" w:uiPriority="10" w:qFormat="1"/>
     <w:lsdException w:name="Closing" w:semiHidden="1" w:unhideWhenUsed="1"/>
     <w:lsdException w:name="Signature" w:semiHidden="1" w:unhideWhenUsed="1"/>
-    <w:lsdException w:name="Default Paragraph Font" w:uiPriority="1" w:semiHidden="1" w:unhideWhenUsed="1"/>
+    <w:lsdException w:name="Default Paragraph Font" w:semiHidden="1" w:uiPriority="1" w:unhideWhenUsed="1"/>
     <w:lsdException w:name="Body Text" w:semiHidden="1" w:unhideWhenUsed="1"/>
     <w:lsdException w:name="Body Text Indent" w:semiHidden="1" w:unhideWhenUsed="1"/>
     <w:lsdException w:name="List Continue" w:semiHidden="1" w:unhideWhenUsed="1"/>
@@ -2544,7 +3002,6 @@
     <w:lsdException w:name="HTML Sample" w:semiHidden="1" w:unhideWhenUsed="1"/>
     <w:lsdException w:name="HTML Typewriter" w:semiHidden="1" w:unhideWhenUsed="1"/>
     <w:lsdException w:name="HTML Variable" w:semiHidden="1" w:unhideWhenUsed="1"/>
-    <w:lsdException w:name="Normal Table" w:semiHidden="1" w:unhideWhenUsed="1"/>
     <w:lsdException w:name="annotation subject" w:semiHidden="1" w:unhideWhenUsed="1"/>
     <w:lsdException w:name="No List" w:semiHidden="1" w:unhideWhenUsed="1"/>
     <w:lsdException w:name="Outline List 1" w:semiHidden="1" w:unhideWhenUsed="1"/>
@@ -2588,10 +3045,8 @@
     <w:lsdException w:name="Table Elegant" w:semiHidden="1" w:unhideWhenUsed="1"/>
     <w:lsdException w:name="Table Professional" w:semiHidden="1" w:unhideWhenUsed="1"/>
     <w:lsdException w:name="Table Subtle 1" w:semiHidden="1" w:unhideWhenUsed="1"/>
-    <w:lsdException w:name="Table Subtle 2" w:semiHidden="1" w:unhideWhenUsed="1"/>
     <w:lsdException w:name="Table Web 1" w:semiHidden="1" w:unhideWhenUsed="1"/>
     <w:lsdException w:name="Table Web 2" w:semiHidden="1" w:unhideWhenUsed="1"/>
-    <w:lsdException w:name="Table Web 3" w:semiHidden="1" w:unhideWhenUsed="1"/>
     <w:lsdException w:name="Balloon Text" w:semiHidden="1" w:unhideWhenUsed="1"/>
     <w:lsdException w:name="Table Grid" w:uiPriority="39"/>
     <w:lsdException w:name="Table Theme" w:semiHidden="1" w:unhideWhenUsed="1"/>
@@ -2704,8 +3159,8 @@
     <w:lsdException w:name="Subtle Reference" w:uiPriority="31" w:qFormat="1"/>
     <w:lsdException w:name="Intense Reference" w:uiPriority="32" w:qFormat="1"/>
     <w:lsdException w:name="Book Title" w:uiPriority="33" w:qFormat="1"/>
-    <w:lsdException w:name="Bibliography" w:uiPriority="37" w:semiHidden="1" w:unhideWhenUsed="1"/>
-    <w:lsdException w:name="TOC Heading" w:uiPriority="39" w:semiHidden="1" w:unhideWhenUsed="1" w:qFormat="1"/>
+    <w:lsdException w:name="Bibliography" w:semiHidden="1" w:uiPriority="37" w:unhideWhenUsed="1"/>
+    <w:lsdException w:name="TOC Heading" w:semiHidden="1" w:uiPriority="39" w:unhideWhenUsed="1" w:qFormat="1"/>
     <w:lsdException w:name="Plain Table 1" w:uiPriority="41"/>
     <w:lsdException w:name="Plain Table 2" w:uiPriority="42"/>
     <w:lsdException w:name="Plain Table 3" w:uiPriority="43"/>
@@ -2810,18 +3265,22 @@
     <w:lsdException w:name="List Table 5 Dark Accent 6" w:uiPriority="50"/>
     <w:lsdException w:name="List Table 6 Colorful Accent 6" w:uiPriority="51"/>
     <w:lsdException w:name="List Table 7 Colorful Accent 6" w:uiPriority="52"/>
+    <w:lsdException w:name="Mention" w:semiHidden="1" w:unhideWhenUsed="1"/>
+    <w:lsdException w:name="Smart Hyperlink" w:semiHidden="1" w:unhideWhenUsed="1"/>
+    <w:lsdException w:name="Hashtag" w:semiHidden="1" w:unhideWhenUsed="1"/>
+    <w:lsdException w:name="Unresolved Mention" w:semiHidden="1" w:unhideWhenUsed="1"/>
   </w:latentStyles>
-  <w:style w:type="paragraph" w:styleId="Normal" w:default="1">
+  <w:style w:type="paragraph" w:default="1" w:styleId="Normal">
     <w:name w:val="Normal"/>
     <w:qFormat/>
   </w:style>
-  <w:style w:type="character" w:styleId="Fontepargpadro" w:default="1">
+  <w:style w:type="character" w:default="1" w:styleId="Fontepargpadro">
     <w:name w:val="Default Paragraph Font"/>
     <w:uiPriority w:val="1"/>
     <w:semiHidden/>
     <w:unhideWhenUsed/>
   </w:style>
-  <w:style w:type="table" w:styleId="Tabelanormal" w:default="1">
+  <w:style w:type="table" w:default="1" w:styleId="Tabelanormal">
     <w:name w:val="Normal Table"/>
     <w:uiPriority w:val="99"/>
     <w:semiHidden/>
@@ -2836,7 +3295,7 @@
       </w:tblCellMar>
     </w:tblPr>
   </w:style>
-  <w:style w:type="numbering" w:styleId="Semlista" w:default="1">
+  <w:style w:type="numbering" w:default="1" w:styleId="Semlista">
     <w:name w:val="No List"/>
     <w:uiPriority w:val="99"/>
     <w:semiHidden/>
@@ -2861,21 +3320,14 @@
       <w:spacing w:after="0" w:line="240" w:lineRule="auto"/>
     </w:pPr>
     <w:tblPr>
-      <w:tblInd w:w="0" w:type="dxa"/>
       <w:tblBorders>
-        <w:top w:val="single" w:color="000000" w:themeColor="text1" w:sz="4" w:space="0"/>
-        <w:left w:val="single" w:color="000000" w:themeColor="text1" w:sz="4" w:space="0"/>
-        <w:bottom w:val="single" w:color="000000" w:themeColor="text1" w:sz="4" w:space="0"/>
-        <w:right w:val="single" w:color="000000" w:themeColor="text1" w:sz="4" w:space="0"/>
-        <w:insideH w:val="single" w:color="000000" w:themeColor="text1" w:sz="4" w:space="0"/>
-        <w:insideV w:val="single" w:color="000000" w:themeColor="text1" w:sz="4" w:space="0"/>
+        <w:top w:val="single" w:sz="4" w:space="0" w:color="000000" w:themeColor="text1"/>
+        <w:left w:val="single" w:sz="4" w:space="0" w:color="000000" w:themeColor="text1"/>
+        <w:bottom w:val="single" w:sz="4" w:space="0" w:color="000000" w:themeColor="text1"/>
+        <w:right w:val="single" w:sz="4" w:space="0" w:color="000000" w:themeColor="text1"/>
+        <w:insideH w:val="single" w:sz="4" w:space="0" w:color="000000" w:themeColor="text1"/>
+        <w:insideV w:val="single" w:sz="4" w:space="0" w:color="000000" w:themeColor="text1"/>
       </w:tblBorders>
-      <w:tblCellMar>
-        <w:top w:w="0" w:type="dxa"/>
-        <w:left w:w="108" w:type="dxa"/>
-        <w:bottom w:w="0" w:type="dxa"/>
-        <w:right w:w="108" w:type="dxa"/>
-      </w:tblCellMar>
     </w:tblPr>
   </w:style>
   <w:style w:type="character" w:styleId="Hyperlink">

</xml_diff>